<commit_message>
Tests de UC 4.2 Sélectionner une condition d’arrêt
</commit_message>
<xml_diff>
--- a/Administration/tests.docx
+++ b/Administration/tests.docx
@@ -557,7 +557,7 @@
         <w:contextualSpacing/>
       </w:pPr>
       <w:r>
-        <w:t>Scénario 1</w:t>
+        <w:t>Scénario</w:t>
       </w:r>
     </w:p>
     <w:tbl>
@@ -607,7 +607,11 @@
           <w:tcPr>
             <w:tcW w:w="4584" w:type="dxa"/>
           </w:tcPr>
-          <w:p/>
+          <w:p>
+            <w:r>
+              <w:t>L’utilisateur doit passer forcement par ce user case pour lancer la simulation.</w:t>
+            </w:r>
+          </w:p>
         </w:tc>
       </w:tr>
     </w:tbl>
@@ -857,7 +861,7 @@
           </w:tcPr>
           <w:p>
             <w:r>
-              <w:t>1</w:t>
+              <w:t>1a</w:t>
             </w:r>
           </w:p>
         </w:tc>
@@ -877,7 +881,13 @@
           </w:tcPr>
           <w:p>
             <w:r>
-              <w:t>Ouvrir la boite de dialogue</w:t>
+              <w:t>Ouvre</w:t>
+            </w:r>
+            <w:r>
+              <w:t xml:space="preserve"> la boite de dialogue</w:t>
+            </w:r>
+            <w:r>
+              <w:t>.</w:t>
             </w:r>
           </w:p>
         </w:tc>
@@ -888,6 +898,9 @@
           <w:p>
             <w:r>
               <w:t>Ouvre la boite de dialogue</w:t>
+            </w:r>
+            <w:r>
+              <w:t>.</w:t>
             </w:r>
           </w:p>
         </w:tc>
@@ -907,31 +920,57 @@
           <w:tcPr>
             <w:tcW w:w="1833" w:type="dxa"/>
           </w:tcPr>
-          <w:p/>
+          <w:p>
+            <w:r>
+              <w:t>1b</w:t>
+            </w:r>
+          </w:p>
         </w:tc>
         <w:tc>
           <w:tcPr>
             <w:tcW w:w="1833" w:type="dxa"/>
           </w:tcPr>
-          <w:p/>
+          <w:p>
+            <w:r>
+              <w:t>Appuyer sur le bonton play en bas à gauche</w:t>
+            </w:r>
+          </w:p>
         </w:tc>
         <w:tc>
           <w:tcPr>
             <w:tcW w:w="1833" w:type="dxa"/>
           </w:tcPr>
-          <w:p/>
+          <w:p>
+            <w:r>
+              <w:t>Ouvre la boite de dialogue</w:t>
+            </w:r>
+            <w:r>
+              <w:t>.</w:t>
+            </w:r>
+          </w:p>
         </w:tc>
         <w:tc>
           <w:tcPr>
             <w:tcW w:w="1834" w:type="dxa"/>
           </w:tcPr>
-          <w:p/>
+          <w:p>
+            <w:r>
+              <w:t>Ouvre la boite de dialogue</w:t>
+            </w:r>
+            <w:r>
+              <w:t>.</w:t>
+            </w:r>
+          </w:p>
         </w:tc>
         <w:tc>
           <w:tcPr>
             <w:tcW w:w="1834" w:type="dxa"/>
           </w:tcPr>
-          <w:p/>
+          <w:p>
+            <w:r>
+              <w:t>PASS</w:t>
+            </w:r>
+          </w:p>
         </w:tc>
       </w:tr>
       <w:tr>
@@ -939,31 +978,718 @@
           <w:tcPr>
             <w:tcW w:w="1833" w:type="dxa"/>
           </w:tcPr>
-          <w:p/>
+          <w:p>
+            <w:r>
+              <w:t>2</w:t>
+            </w:r>
+          </w:p>
         </w:tc>
         <w:tc>
           <w:tcPr>
             <w:tcW w:w="1833" w:type="dxa"/>
           </w:tcPr>
-          <w:p/>
+          <w:p>
+            <w:r>
+              <w:t>Sélectionner l’option « Arrêt quantité Q » ou « Arrêt temps t » avec le radio bouton</w:t>
+            </w:r>
+          </w:p>
         </w:tc>
         <w:tc>
           <w:tcPr>
             <w:tcW w:w="1833" w:type="dxa"/>
           </w:tcPr>
-          <w:p/>
+          <w:p>
+            <w:r>
+              <w:t>Gisement et désactivation des textedits n’appartenant pas à l’option</w:t>
+            </w:r>
+            <w:r>
+              <w:t>.</w:t>
+            </w:r>
+          </w:p>
         </w:tc>
         <w:tc>
           <w:tcPr>
             <w:tcW w:w="1834" w:type="dxa"/>
           </w:tcPr>
-          <w:p/>
+          <w:p>
+            <w:r>
+              <w:t>Gisement et désactivation des textedits n’appartenant pas à l’option</w:t>
+            </w:r>
+            <w:r>
+              <w:t>.</w:t>
+            </w:r>
+          </w:p>
         </w:tc>
         <w:tc>
           <w:tcPr>
             <w:tcW w:w="1834" w:type="dxa"/>
           </w:tcPr>
-          <w:p/>
+          <w:p>
+            <w:r>
+              <w:t>PASS</w:t>
+            </w:r>
+          </w:p>
+        </w:tc>
+      </w:tr>
+      <w:tr>
+        <w:tc>
+          <w:tcPr>
+            <w:tcW w:w="1833" w:type="dxa"/>
+          </w:tcPr>
+          <w:p>
+            <w:r>
+              <w:t>3a</w:t>
+            </w:r>
+          </w:p>
+        </w:tc>
+        <w:tc>
+          <w:tcPr>
+            <w:tcW w:w="1833" w:type="dxa"/>
+          </w:tcPr>
+          <w:p>
+            <w:r>
+              <w:t xml:space="preserve">Entrer une valeur pour l’option « Arrêt temps t » et appuyer sur le bouton  « OK » </w:t>
+            </w:r>
+          </w:p>
+        </w:tc>
+        <w:tc>
+          <w:tcPr>
+            <w:tcW w:w="1833" w:type="dxa"/>
+          </w:tcPr>
+          <w:p>
+            <w:r>
+              <w:t>Disparition de la boite de dialogue et apparition de l’équation a droite du bouton settings</w:t>
+            </w:r>
+            <w:r>
+              <w:t>.</w:t>
+            </w:r>
+          </w:p>
+        </w:tc>
+        <w:tc>
+          <w:tcPr>
+            <w:tcW w:w="1834" w:type="dxa"/>
+          </w:tcPr>
+          <w:p>
+            <w:r>
+              <w:t>Disparition de la boite de dialogue et apparition de l’équation a droite du bouton settings</w:t>
+            </w:r>
+            <w:r>
+              <w:t>.</w:t>
+            </w:r>
+          </w:p>
+        </w:tc>
+        <w:tc>
+          <w:tcPr>
+            <w:tcW w:w="1834" w:type="dxa"/>
+          </w:tcPr>
+          <w:p>
+            <w:r>
+              <w:t>PASS</w:t>
+            </w:r>
+          </w:p>
+        </w:tc>
+      </w:tr>
+      <w:tr>
+        <w:tc>
+          <w:tcPr>
+            <w:tcW w:w="1833" w:type="dxa"/>
+          </w:tcPr>
+          <w:p>
+            <w:r>
+              <w:t>3b-1</w:t>
+            </w:r>
+          </w:p>
+        </w:tc>
+        <w:tc>
+          <w:tcPr>
+            <w:tcW w:w="1833" w:type="dxa"/>
+          </w:tcPr>
+          <w:p>
+            <w:r>
+              <w:t>P</w:t>
+            </w:r>
+            <w:r>
+              <w:t xml:space="preserve">our l’option « Arrêt quantité Q », </w:t>
+            </w:r>
+            <w:r>
+              <w:t xml:space="preserve">sélectionner dans la liste la substance « Eau » </w:t>
+            </w:r>
+          </w:p>
+        </w:tc>
+        <w:tc>
+          <w:tcPr>
+            <w:tcW w:w="1833" w:type="dxa"/>
+          </w:tcPr>
+          <w:p>
+            <w:r>
+              <w:t>L’affichage de l’unité se modifie en « l ».</w:t>
+            </w:r>
+          </w:p>
+        </w:tc>
+        <w:tc>
+          <w:tcPr>
+            <w:tcW w:w="1834" w:type="dxa"/>
+          </w:tcPr>
+          <w:p>
+            <w:r>
+              <w:t>L’affichage de l’unité se modifie en « l »</w:t>
+            </w:r>
+            <w:r>
+              <w:t>.</w:t>
+            </w:r>
+          </w:p>
+        </w:tc>
+        <w:tc>
+          <w:tcPr>
+            <w:tcW w:w="1834" w:type="dxa"/>
+          </w:tcPr>
+          <w:p>
+            <w:r>
+              <w:t>PASS</w:t>
+            </w:r>
+          </w:p>
+        </w:tc>
+      </w:tr>
+      <w:tr>
+        <w:tc>
+          <w:tcPr>
+            <w:tcW w:w="1833" w:type="dxa"/>
+          </w:tcPr>
+          <w:p>
+            <w:r>
+              <w:t>3b</w:t>
+            </w:r>
+            <w:r>
+              <w:t>-2</w:t>
+            </w:r>
+          </w:p>
+        </w:tc>
+        <w:tc>
+          <w:tcPr>
+            <w:tcW w:w="1833" w:type="dxa"/>
+          </w:tcPr>
+          <w:p>
+            <w:r>
+              <w:t>Entrer une valeur</w:t>
+            </w:r>
+            <w:r>
+              <w:t xml:space="preserve"> pour le textedit</w:t>
+            </w:r>
+            <w:r>
+              <w:t xml:space="preserve"> </w:t>
+            </w:r>
+            <w:r>
+              <w:t xml:space="preserve">puis </w:t>
+            </w:r>
+            <w:r>
+              <w:t>appuyer sur le bouton  « OK »</w:t>
+            </w:r>
+          </w:p>
+        </w:tc>
+        <w:tc>
+          <w:tcPr>
+            <w:tcW w:w="1833" w:type="dxa"/>
+          </w:tcPr>
+          <w:p>
+            <w:r>
+              <w:t xml:space="preserve">Disparition de la boite de dialogue et apparition de l’équation a </w:t>
+            </w:r>
+            <w:r>
+              <w:lastRenderedPageBreak/>
+              <w:t>droite du bouton settings</w:t>
+            </w:r>
+            <w:r>
+              <w:t>.</w:t>
+            </w:r>
+          </w:p>
+        </w:tc>
+        <w:tc>
+          <w:tcPr>
+            <w:tcW w:w="1834" w:type="dxa"/>
+          </w:tcPr>
+          <w:p>
+            <w:r>
+              <w:lastRenderedPageBreak/>
+              <w:t>Disparition de la boite de dialogue</w:t>
+            </w:r>
+            <w:r>
+              <w:t xml:space="preserve"> et pas d’équation affiché à droite </w:t>
+            </w:r>
+            <w:r>
+              <w:lastRenderedPageBreak/>
+              <w:t>du bouton settings.</w:t>
+            </w:r>
+          </w:p>
+        </w:tc>
+        <w:tc>
+          <w:tcPr>
+            <w:tcW w:w="1834" w:type="dxa"/>
+          </w:tcPr>
+          <w:p>
+            <w:r>
+              <w:lastRenderedPageBreak/>
+              <w:t>FAIL</w:t>
+            </w:r>
+          </w:p>
+        </w:tc>
+      </w:tr>
+      <w:tr>
+        <w:tc>
+          <w:tcPr>
+            <w:tcW w:w="1833" w:type="dxa"/>
+          </w:tcPr>
+          <w:p>
+            <w:r>
+              <w:lastRenderedPageBreak/>
+              <w:t>3b-1</w:t>
+            </w:r>
+          </w:p>
+        </w:tc>
+        <w:tc>
+          <w:tcPr>
+            <w:tcW w:w="1833" w:type="dxa"/>
+          </w:tcPr>
+          <w:p>
+            <w:r>
+              <w:t>P</w:t>
+            </w:r>
+            <w:r>
+              <w:t xml:space="preserve">our l’option « Arrêt quantité Q », </w:t>
+            </w:r>
+            <w:r>
+              <w:t xml:space="preserve">sélectionner dans la liste la substance « Sel» </w:t>
+            </w:r>
+          </w:p>
+        </w:tc>
+        <w:tc>
+          <w:tcPr>
+            <w:tcW w:w="1833" w:type="dxa"/>
+          </w:tcPr>
+          <w:p>
+            <w:r>
+              <w:t>L’affichage de l’unité se modifie en « g ».</w:t>
+            </w:r>
+          </w:p>
+        </w:tc>
+        <w:tc>
+          <w:tcPr>
+            <w:tcW w:w="1834" w:type="dxa"/>
+          </w:tcPr>
+          <w:p>
+            <w:r>
+              <w:t>L’affichage de l’unité se modifie en « </w:t>
+            </w:r>
+            <w:r>
+              <w:t>g</w:t>
+            </w:r>
+            <w:r>
+              <w:t> »</w:t>
+            </w:r>
+            <w:r>
+              <w:t>.</w:t>
+            </w:r>
+          </w:p>
+        </w:tc>
+        <w:tc>
+          <w:tcPr>
+            <w:tcW w:w="1834" w:type="dxa"/>
+          </w:tcPr>
+          <w:p>
+            <w:r>
+              <w:t>PASS</w:t>
+            </w:r>
+          </w:p>
+        </w:tc>
+      </w:tr>
+      <w:tr>
+        <w:tc>
+          <w:tcPr>
+            <w:tcW w:w="1833" w:type="dxa"/>
+          </w:tcPr>
+          <w:p>
+            <w:r>
+              <w:t>3b-2</w:t>
+            </w:r>
+          </w:p>
+        </w:tc>
+        <w:tc>
+          <w:tcPr>
+            <w:tcW w:w="1833" w:type="dxa"/>
+          </w:tcPr>
+          <w:p>
+            <w:r>
+              <w:t>Entrer une valeur</w:t>
+            </w:r>
+            <w:r>
+              <w:t xml:space="preserve"> pour le textedit</w:t>
+            </w:r>
+            <w:r>
+              <w:t xml:space="preserve"> </w:t>
+            </w:r>
+            <w:r>
+              <w:t xml:space="preserve">puis </w:t>
+            </w:r>
+            <w:r>
+              <w:t>appuyer sur le bouton  « OK »</w:t>
+            </w:r>
+          </w:p>
+        </w:tc>
+        <w:tc>
+          <w:tcPr>
+            <w:tcW w:w="1833" w:type="dxa"/>
+          </w:tcPr>
+          <w:p>
+            <w:r>
+              <w:t>Disparition de la boite de dialogue et apparition de l’équation a droite du bouton settings</w:t>
+            </w:r>
+            <w:r>
+              <w:t>.</w:t>
+            </w:r>
+          </w:p>
+        </w:tc>
+        <w:tc>
+          <w:tcPr>
+            <w:tcW w:w="1834" w:type="dxa"/>
+          </w:tcPr>
+          <w:p>
+            <w:r>
+              <w:t>Disparition de la boite de dialogue</w:t>
+            </w:r>
+            <w:r>
+              <w:t xml:space="preserve"> et pas d’équation affiché à droite du bouton settings.</w:t>
+            </w:r>
+          </w:p>
+        </w:tc>
+        <w:tc>
+          <w:tcPr>
+            <w:tcW w:w="1834" w:type="dxa"/>
+          </w:tcPr>
+          <w:p>
+            <w:r>
+              <w:t>FAIL</w:t>
+            </w:r>
+          </w:p>
+        </w:tc>
+      </w:tr>
+      <w:tr>
+        <w:tc>
+          <w:tcPr>
+            <w:tcW w:w="1833" w:type="dxa"/>
+          </w:tcPr>
+          <w:p>
+            <w:r>
+              <w:t>4a</w:t>
+            </w:r>
+          </w:p>
+        </w:tc>
+        <w:tc>
+          <w:tcPr>
+            <w:tcW w:w="1833" w:type="dxa"/>
+          </w:tcPr>
+          <w:p>
+            <w:r>
+              <w:t xml:space="preserve">Dans le cas de l’option </w:t>
+            </w:r>
+            <w:r>
+              <w:t>« Arrêt temps t »</w:t>
+            </w:r>
+            <w:r>
+              <w:t>, appuyer sur le bouton « Play »</w:t>
+            </w:r>
+          </w:p>
+        </w:tc>
+        <w:tc>
+          <w:tcPr>
+            <w:tcW w:w="1833" w:type="dxa"/>
+          </w:tcPr>
+          <w:p>
+            <w:r>
+              <w:t xml:space="preserve">Le bouton « Play » se transforme en Bouton « Reset ». Une slide bar s’affiche entre le bouton settings et l’équation. La slidebar bouge et la valeur t de l’équation y(t) augmente. Les </w:t>
+            </w:r>
+            <w:r>
+              <w:t>représentations des quantités de solide et liquide se mettent a jour visuellement dans les tanks.</w:t>
+            </w:r>
+          </w:p>
+        </w:tc>
+        <w:tc>
+          <w:tcPr>
+            <w:tcW w:w="1834" w:type="dxa"/>
+          </w:tcPr>
+          <w:p>
+            <w:r>
+              <w:t xml:space="preserve">Le bouton « Play » </w:t>
+            </w:r>
+            <w:r>
+              <w:t>ne se</w:t>
+            </w:r>
+            <w:r>
+              <w:t xml:space="preserve"> transforme</w:t>
+            </w:r>
+            <w:r>
+              <w:t xml:space="preserve"> pas</w:t>
+            </w:r>
+            <w:r>
+              <w:t xml:space="preserve"> en Bouton « Reset ». Une slide bar s’affiche entre le bouton settings et l’équation. La slidebar bouge et la valeur t de l’équation y(t) augmente. Les représentations des quantités de solide et liquide se mettent a jour visuellement dans les tanks.</w:t>
+            </w:r>
+          </w:p>
+        </w:tc>
+        <w:tc>
+          <w:tcPr>
+            <w:tcW w:w="1834" w:type="dxa"/>
+          </w:tcPr>
+          <w:p>
+            <w:r>
+              <w:t>FAIL</w:t>
+            </w:r>
+          </w:p>
+        </w:tc>
+      </w:tr>
+      <w:tr>
+        <w:tc>
+          <w:tcPr>
+            <w:tcW w:w="1833" w:type="dxa"/>
+          </w:tcPr>
+          <w:p>
+            <w:r>
+              <w:t>4</w:t>
+            </w:r>
+            <w:r>
+              <w:t>b</w:t>
+            </w:r>
+          </w:p>
+        </w:tc>
+        <w:tc>
+          <w:tcPr>
+            <w:tcW w:w="1833" w:type="dxa"/>
+          </w:tcPr>
+          <w:p>
+            <w:r>
+              <w:t>Dans le cas de l’option « Arrêt quantité Q », appuyer sur le bouton « Play »</w:t>
+            </w:r>
+          </w:p>
+        </w:tc>
+        <w:tc>
+          <w:tcPr>
+            <w:tcW w:w="1833" w:type="dxa"/>
+          </w:tcPr>
+          <w:p>
+            <w:r>
+              <w:t>Le bouton « Play » se transforme en Bouton « Reset ». Une slide bar s’affiche entre le bouton settings et l’équation. La slidebar bouge et la valeur t de l’équation y(t) augmente. Les représentations des quantités de solide et liquide se mettent a jour visuellement dans les tanks.</w:t>
+            </w:r>
+          </w:p>
+        </w:tc>
+        <w:tc>
+          <w:tcPr>
+            <w:tcW w:w="1834" w:type="dxa"/>
+          </w:tcPr>
+          <w:p>
+            <w:r>
+              <w:t>Il ne se passe rien.</w:t>
+            </w:r>
+          </w:p>
+        </w:tc>
+        <w:tc>
+          <w:tcPr>
+            <w:tcW w:w="1834" w:type="dxa"/>
+          </w:tcPr>
+          <w:p>
+            <w:r>
+              <w:t>FAIL</w:t>
+            </w:r>
+          </w:p>
+        </w:tc>
+      </w:tr>
+      <w:tr>
+        <w:tc>
+          <w:tcPr>
+            <w:tcW w:w="1833" w:type="dxa"/>
+          </w:tcPr>
+          <w:p>
+            <w:r>
+              <w:t>5</w:t>
+            </w:r>
+          </w:p>
+        </w:tc>
+        <w:tc>
+          <w:tcPr>
+            <w:tcW w:w="1833" w:type="dxa"/>
+          </w:tcPr>
+          <w:p>
+            <w:r>
+              <w:t xml:space="preserve">Appuyer sur le </w:t>
+            </w:r>
+            <w:r>
+              <w:lastRenderedPageBreak/>
+              <w:t>bouton « Pause »</w:t>
+            </w:r>
+          </w:p>
+        </w:tc>
+        <w:tc>
+          <w:tcPr>
+            <w:tcW w:w="1833" w:type="dxa"/>
+          </w:tcPr>
+          <w:p>
+            <w:r>
+              <w:lastRenderedPageBreak/>
+              <w:t xml:space="preserve">Le slider doit </w:t>
+            </w:r>
+            <w:r>
+              <w:lastRenderedPageBreak/>
+              <w:t>s’arrêter de bouger, et le x de l’équation y(x) doit ne plus être incrémenté</w:t>
+            </w:r>
+          </w:p>
+        </w:tc>
+        <w:tc>
+          <w:tcPr>
+            <w:tcW w:w="1834" w:type="dxa"/>
+          </w:tcPr>
+          <w:p>
+            <w:r>
+              <w:lastRenderedPageBreak/>
+              <w:t xml:space="preserve">Le slider doit </w:t>
+            </w:r>
+            <w:r>
+              <w:lastRenderedPageBreak/>
+              <w:t>s’arrêter de bouger, et le x de l’équation y(x) doit ne plus être incrémenté</w:t>
+            </w:r>
+          </w:p>
+        </w:tc>
+        <w:tc>
+          <w:tcPr>
+            <w:tcW w:w="1834" w:type="dxa"/>
+          </w:tcPr>
+          <w:p>
+            <w:r>
+              <w:lastRenderedPageBreak/>
+              <w:t>PASS</w:t>
+            </w:r>
+          </w:p>
+        </w:tc>
+      </w:tr>
+      <w:tr>
+        <w:tc>
+          <w:tcPr>
+            <w:tcW w:w="1833" w:type="dxa"/>
+          </w:tcPr>
+          <w:p>
+            <w:r>
+              <w:lastRenderedPageBreak/>
+              <w:t>6</w:t>
+            </w:r>
+          </w:p>
+        </w:tc>
+        <w:tc>
+          <w:tcPr>
+            <w:tcW w:w="1833" w:type="dxa"/>
+          </w:tcPr>
+          <w:p>
+            <w:r>
+              <w:t>Déplacer le slider avec la souris lorsque la simulation est arrêté</w:t>
+            </w:r>
+          </w:p>
+        </w:tc>
+        <w:tc>
+          <w:tcPr>
+            <w:tcW w:w="1833" w:type="dxa"/>
+          </w:tcPr>
+          <w:p>
+            <w:r>
+              <w:t>Le x de l’équation y(x) est incrémenté lors du déplacement sur la droite et décrémenté lors du déplacement sur la gauche.</w:t>
+            </w:r>
+          </w:p>
+        </w:tc>
+        <w:tc>
+          <w:tcPr>
+            <w:tcW w:w="1834" w:type="dxa"/>
+          </w:tcPr>
+          <w:p>
+            <w:r>
+              <w:t xml:space="preserve">Le x de l’équation y(x) est incrémenté lors du déplacement sur la droite et </w:t>
+            </w:r>
+            <w:r>
+              <w:t>décrémenté</w:t>
+            </w:r>
+            <w:r>
+              <w:t xml:space="preserve"> lors du </w:t>
+            </w:r>
+            <w:r>
+              <w:t>déplacement</w:t>
+            </w:r>
+            <w:r>
+              <w:t xml:space="preserve"> sur la gauche.</w:t>
+            </w:r>
+          </w:p>
+        </w:tc>
+        <w:tc>
+          <w:tcPr>
+            <w:tcW w:w="1834" w:type="dxa"/>
+          </w:tcPr>
+          <w:p>
+            <w:r>
+              <w:t>PASS</w:t>
+            </w:r>
+          </w:p>
+        </w:tc>
+      </w:tr>
+      <w:tr>
+        <w:tc>
+          <w:tcPr>
+            <w:tcW w:w="1833" w:type="dxa"/>
+          </w:tcPr>
+          <w:p>
+            <w:r>
+              <w:t>7</w:t>
+            </w:r>
+          </w:p>
+        </w:tc>
+        <w:tc>
+          <w:tcPr>
+            <w:tcW w:w="1833" w:type="dxa"/>
+          </w:tcPr>
+          <w:p>
+            <w:r>
+              <w:t>Dans le cas « </w:t>
+            </w:r>
+            <w:r>
+              <w:t>Arrêt temps t</w:t>
+            </w:r>
+            <w:r>
+              <w:t> » Vérifier que le temps introduit est correcte.</w:t>
+            </w:r>
+          </w:p>
+        </w:tc>
+        <w:tc>
+          <w:tcPr>
+            <w:tcW w:w="1833" w:type="dxa"/>
+          </w:tcPr>
+          <w:p>
+            <w:r>
+              <w:t>Alors que la simulation est terminé, déplacer sur la gauche au maximum le slider et lire que la valeur de x de l’équation y(x) est bien celle introduite.</w:t>
+            </w:r>
+          </w:p>
+        </w:tc>
+        <w:tc>
+          <w:tcPr>
+            <w:tcW w:w="1834" w:type="dxa"/>
+          </w:tcPr>
+          <w:p>
+            <w:r>
+              <w:t>Alors que la simulation est terminé, déplacer sur la gauche au maximum le slider et lire que la valeur de x de l’équation y(x) est bien celle introduite.</w:t>
+            </w:r>
+          </w:p>
+        </w:tc>
+        <w:tc>
+          <w:tcPr>
+            <w:tcW w:w="1834" w:type="dxa"/>
+          </w:tcPr>
+          <w:p>
+            <w:r>
+              <w:t>P</w:t>
+            </w:r>
+            <w:r>
+              <w:t>ASS</w:t>
+            </w:r>
+          </w:p>
         </w:tc>
       </w:tr>
     </w:tbl>
@@ -1039,35 +1765,37 @@
             <w:tcW w:w="3056" w:type="dxa"/>
           </w:tcPr>
           <w:p>
+            <w:r>
+              <w:t>01.06.15</w:t>
+            </w:r>
+          </w:p>
+        </w:tc>
+        <w:tc>
+          <w:tcPr>
+            <w:tcW w:w="3056" w:type="dxa"/>
+          </w:tcPr>
+          <w:p>
+            <w:r>
+              <w:t>Les tests ont été effectué en sachant qu’il avait des erreurs au point 3b-2, 4a, et 4b</w:t>
+            </w:r>
+          </w:p>
+          <w:p/>
+          <w:p>
             <w:bookmarkStart w:id="0" w:name="_GoBack"/>
             <w:bookmarkEnd w:id="0"/>
-          </w:p>
-        </w:tc>
-        <w:tc>
-          <w:tcPr>
-            <w:tcW w:w="3056" w:type="dxa"/>
-          </w:tcPr>
-          <w:p/>
-        </w:tc>
-      </w:tr>
-      <w:tr>
-        <w:tc>
-          <w:tcPr>
-            <w:tcW w:w="3055" w:type="dxa"/>
-          </w:tcPr>
-          <w:p/>
-        </w:tc>
-        <w:tc>
-          <w:tcPr>
-            <w:tcW w:w="3056" w:type="dxa"/>
-          </w:tcPr>
-          <w:p/>
-        </w:tc>
-        <w:tc>
-          <w:tcPr>
-            <w:tcW w:w="3056" w:type="dxa"/>
-          </w:tcPr>
-          <w:p/>
+            <w:r>
+              <w:t xml:space="preserve">Il a été trouvé lors de ces tests que le changement de fenêtre sur MAC OS X produisait une </w:t>
+            </w:r>
+            <w:r>
+              <w:t>incrémentation</w:t>
+            </w:r>
+            <w:r>
+              <w:t xml:space="preserve"> de la valeur x de l’équation</w:t>
+            </w:r>
+            <w:r>
+              <w:t xml:space="preserve"> y(x) de 0.1.</w:t>
+            </w:r>
+          </w:p>
         </w:tc>
       </w:tr>
     </w:tbl>
@@ -1150,7 +1878,7 @@
             <w:noProof/>
             <w:lang w:val="fr-FR"/>
           </w:rPr>
-          <w:t>2</w:t>
+          <w:t>3</w:t>
         </w:r>
         <w:r>
           <w:fldChar w:fldCharType="end"/>
@@ -6540,7 +7268,7 @@
 </file>
 
 <file path=customXml/itemProps1.xml><?xml version="1.0" encoding="utf-8"?>
-<ds:datastoreItem xmlns:ds="http://schemas.openxmlformats.org/officeDocument/2006/customXml" ds:itemID="{4D6A1877-0A66-BD46-91A6-AB72B42E8605}">
+<ds:datastoreItem xmlns:ds="http://schemas.openxmlformats.org/officeDocument/2006/customXml" ds:itemID="{7B7EDA94-D179-294D-B9DC-BA0C1636D94C}">
   <ds:schemaRefs>
     <ds:schemaRef ds:uri="http://schemas.openxmlformats.org/officeDocument/2006/bibliography"/>
   </ds:schemaRefs>

</xml_diff>

<commit_message>
coupure en deux pour les tests de l'UC 4.2
</commit_message>
<xml_diff>
--- a/Administration/tests.docx
+++ b/Administration/tests.docx
@@ -95,7 +95,11 @@
           <w:tcPr>
             <w:tcW w:w="4584" w:type="dxa"/>
           </w:tcPr>
-          <w:p/>
+          <w:p>
+            <w:r>
+              <w:t>La simulation consiste en un versement de substances d’un tank à un autre.</w:t>
+            </w:r>
+          </w:p>
         </w:tc>
       </w:tr>
     </w:tbl>
@@ -544,7 +548,13 @@
         <w:t>.2</w:t>
       </w:r>
       <w:r>
-        <w:t xml:space="preserve"> Sélectionner une condition d’arret</w:t>
+        <w:t xml:space="preserve"> S</w:t>
+      </w:r>
+      <w:r>
+        <w:t>électionner une condition d’arrê</w:t>
+      </w:r>
+      <w:r>
+        <w:t>t</w:t>
       </w:r>
     </w:p>
     <w:p>
@@ -558,6 +568,9 @@
       </w:pPr>
       <w:r>
         <w:t>Scénario</w:t>
+      </w:r>
+      <w:r>
+        <w:t xml:space="preserve"> 1</w:t>
       </w:r>
     </w:p>
     <w:tbl>
@@ -1106,13 +1119,7 @@
           </w:tcPr>
           <w:p>
             <w:r>
-              <w:t>P</w:t>
-            </w:r>
-            <w:r>
-              <w:t xml:space="preserve">our l’option « Arrêt quantité Q », </w:t>
-            </w:r>
-            <w:r>
-              <w:t xml:space="preserve">sélectionner dans la liste la substance « Eau » </w:t>
+              <w:t xml:space="preserve">Pour l’option « Arrêt quantité Q », sélectionner dans la liste la substance « Eau » </w:t>
             </w:r>
           </w:p>
         </w:tc>
@@ -1132,10 +1139,7 @@
           </w:tcPr>
           <w:p>
             <w:r>
-              <w:t>L’affichage de l’unité se modifie en « l »</w:t>
-            </w:r>
-            <w:r>
-              <w:t>.</w:t>
+              <w:t>L’affichage de l’unité se modifie en « l ».</w:t>
             </w:r>
           </w:p>
         </w:tc>
@@ -1196,10 +1200,7 @@
             </w:r>
             <w:r>
               <w:lastRenderedPageBreak/>
-              <w:t>droite du bouton settings</w:t>
-            </w:r>
-            <w:r>
-              <w:t>.</w:t>
+              <w:t>droite du bouton settings.</w:t>
             </w:r>
           </w:p>
         </w:tc>
@@ -1210,10 +1211,7 @@
           <w:p>
             <w:r>
               <w:lastRenderedPageBreak/>
-              <w:t>Disparition de la boite de dialogue</w:t>
-            </w:r>
-            <w:r>
-              <w:t xml:space="preserve"> et pas d’équation affiché à droite </w:t>
+              <w:t xml:space="preserve">Disparition de la boite de dialogue et pas d’équation affiché à droite </w:t>
             </w:r>
             <w:r>
               <w:lastRenderedPageBreak/>
@@ -1251,13 +1249,7 @@
           </w:tcPr>
           <w:p>
             <w:r>
-              <w:t>P</w:t>
-            </w:r>
-            <w:r>
-              <w:t xml:space="preserve">our l’option « Arrêt quantité Q », </w:t>
-            </w:r>
-            <w:r>
-              <w:t xml:space="preserve">sélectionner dans la liste la substance « Sel» </w:t>
+              <w:t xml:space="preserve">Pour l’option « Arrêt quantité Q », sélectionner dans la liste la substance « Sel» </w:t>
             </w:r>
           </w:p>
         </w:tc>
@@ -1277,16 +1269,7 @@
           </w:tcPr>
           <w:p>
             <w:r>
-              <w:t>L’affichage de l’unité se modifie en « </w:t>
-            </w:r>
-            <w:r>
-              <w:t>g</w:t>
-            </w:r>
-            <w:r>
-              <w:t> »</w:t>
-            </w:r>
-            <w:r>
-              <w:t>.</w:t>
+              <w:t>L’affichage de l’unité se modifie en « g ».</w:t>
             </w:r>
           </w:p>
         </w:tc>
@@ -1318,19 +1301,7 @@
           </w:tcPr>
           <w:p>
             <w:r>
-              <w:t>Entrer une valeur</w:t>
-            </w:r>
-            <w:r>
-              <w:t xml:space="preserve"> pour le textedit</w:t>
-            </w:r>
-            <w:r>
-              <w:t xml:space="preserve"> </w:t>
-            </w:r>
-            <w:r>
-              <w:t xml:space="preserve">puis </w:t>
-            </w:r>
-            <w:r>
-              <w:t>appuyer sur le bouton  « OK »</w:t>
+              <w:t>Entrer une valeur pour le textedit puis appuyer sur le bouton  « OK »</w:t>
             </w:r>
           </w:p>
         </w:tc>
@@ -1340,10 +1311,7 @@
           </w:tcPr>
           <w:p>
             <w:r>
-              <w:t>Disparition de la boite de dialogue et apparition de l’équation a droite du bouton settings</w:t>
-            </w:r>
-            <w:r>
-              <w:t>.</w:t>
+              <w:t>Disparition de la boite de dialogue et apparition de l’équation a droite du bouton settings.</w:t>
             </w:r>
           </w:p>
         </w:tc>
@@ -1353,10 +1321,7 @@
           </w:tcPr>
           <w:p>
             <w:r>
-              <w:t>Disparition de la boite de dialogue</w:t>
-            </w:r>
-            <w:r>
-              <w:t xml:space="preserve"> et pas d’équation affiché à droite du bouton settings.</w:t>
+              <w:t>Disparition de la boite de dialogue et pas d’équation affiché à droite du bouton settings.</w:t>
             </w:r>
           </w:p>
         </w:tc>
@@ -1388,13 +1353,7 @@
           </w:tcPr>
           <w:p>
             <w:r>
-              <w:t xml:space="preserve">Dans le cas de l’option </w:t>
-            </w:r>
-            <w:r>
-              <w:t>« Arrêt temps t »</w:t>
-            </w:r>
-            <w:r>
-              <w:t>, appuyer sur le bouton « Play »</w:t>
+              <w:t>Dans le cas de l’option « Arrêt temps t », appuyer sur le bouton « Play »</w:t>
             </w:r>
           </w:p>
         </w:tc>
@@ -1417,19 +1376,7 @@
           </w:tcPr>
           <w:p>
             <w:r>
-              <w:t xml:space="preserve">Le bouton « Play » </w:t>
-            </w:r>
-            <w:r>
-              <w:t>ne se</w:t>
-            </w:r>
-            <w:r>
-              <w:t xml:space="preserve"> transforme</w:t>
-            </w:r>
-            <w:r>
-              <w:t xml:space="preserve"> pas</w:t>
-            </w:r>
-            <w:r>
-              <w:t xml:space="preserve"> en Bouton « Reset ». Une slide bar s’affiche entre le bouton settings et l’équation. La slidebar bouge et la valeur t de l’équation y(t) augmente. Les représentations des quantités de solide et liquide se mettent a jour visuellement dans les tanks.</w:t>
+              <w:t>Le bouton « Play » ne se transforme pas en Bouton « Reset ». Une slide bar s’affiche entre le bouton settings et l’équation. La slidebar bouge et la valeur t de l’équation y(t) augmente. Les représentations des quantités de solide et liquide se mettent a jour visuellement dans les tanks.</w:t>
             </w:r>
           </w:p>
         </w:tc>
@@ -1451,10 +1398,7 @@
           </w:tcPr>
           <w:p>
             <w:r>
-              <w:t>4</w:t>
-            </w:r>
-            <w:r>
-              <w:t>b</w:t>
+              <w:t>4b</w:t>
             </w:r>
           </w:p>
         </w:tc>
@@ -1610,13 +1554,7 @@
               <w:t>décrémenté</w:t>
             </w:r>
             <w:r>
-              <w:t xml:space="preserve"> lors du </w:t>
-            </w:r>
-            <w:r>
-              <w:t>déplacement</w:t>
-            </w:r>
-            <w:r>
-              <w:t xml:space="preserve"> sur la gauche.</w:t>
+              <w:t xml:space="preserve"> lors du déplacement sur la gauche.</w:t>
             </w:r>
           </w:p>
         </w:tc>
@@ -1648,13 +1586,7 @@
           </w:tcPr>
           <w:p>
             <w:r>
-              <w:t>Dans le cas « </w:t>
-            </w:r>
-            <w:r>
-              <w:t>Arrêt temps t</w:t>
-            </w:r>
-            <w:r>
-              <w:t> » Vérifier que le temps introduit est correcte.</w:t>
+              <w:t>Dans le cas « Arrêt temps t » Vérifier que le temps introduit est correcte.</w:t>
             </w:r>
           </w:p>
         </w:tc>
@@ -1776,13 +1708,11 @@
           </w:tcPr>
           <w:p>
             <w:r>
-              <w:t>Les tests ont été effectué en sachant qu’il avait des erreurs au point 3b-2, 4a, et 4b</w:t>
+              <w:t>Les tests ont été effectué en sachant qu’il avait des erreurs au point 3b-2</w:t>
             </w:r>
           </w:p>
           <w:p/>
           <w:p>
-            <w:bookmarkStart w:id="0" w:name="_GoBack"/>
-            <w:bookmarkEnd w:id="0"/>
             <w:r>
               <w:t xml:space="preserve">Il a été trouvé lors de ces tests que le changement de fenêtre sur MAC OS X produisait une </w:t>
             </w:r>
@@ -1803,11 +1733,703 @@
     <w:p/>
     <w:p/>
     <w:p>
+      <w:bookmarkStart w:id="0" w:name="h.yzk9q98d6pxv" w:colFirst="0" w:colLast="0"/>
+      <w:bookmarkEnd w:id="0"/>
+      <w:r>
+        <w:br w:type="page"/>
+      </w:r>
+    </w:p>
+    <w:p>
+      <w:pPr>
+        <w:pStyle w:val="Titre2"/>
+        <w:numPr>
+          <w:ilvl w:val="2"/>
+          <w:numId w:val="9"/>
+        </w:numPr>
+        <w:contextualSpacing/>
+      </w:pPr>
+      <w:r>
+        <w:lastRenderedPageBreak/>
+        <w:t>Scénario 2</w:t>
+      </w:r>
+    </w:p>
+    <w:tbl>
+      <w:tblPr>
+        <w:tblStyle w:val="Grilledutableau"/>
+        <w:tblW w:w="0" w:type="auto"/>
+        <w:tblLook w:val="04A0" w:firstRow="1" w:lastRow="0" w:firstColumn="1" w:lastColumn="0" w:noHBand="0" w:noVBand="1"/>
+      </w:tblPr>
+      <w:tblGrid>
+        <w:gridCol w:w="4583"/>
+        <w:gridCol w:w="4584"/>
+      </w:tblGrid>
+      <w:tr>
+        <w:tc>
+          <w:tcPr>
+            <w:tcW w:w="4583" w:type="dxa"/>
+          </w:tcPr>
+          <w:p>
+            <w:r>
+              <w:t>Priorité</w:t>
+            </w:r>
+          </w:p>
+        </w:tc>
+        <w:tc>
+          <w:tcPr>
+            <w:tcW w:w="4584" w:type="dxa"/>
+          </w:tcPr>
+          <w:p>
+            <w:r>
+              <w:t>Commentaire</w:t>
+            </w:r>
+          </w:p>
+        </w:tc>
+      </w:tr>
+      <w:tr>
+        <w:tc>
+          <w:tcPr>
+            <w:tcW w:w="4583" w:type="dxa"/>
+          </w:tcPr>
+          <w:p>
+            <w:r>
+              <w:t>Haute</w:t>
+            </w:r>
+          </w:p>
+        </w:tc>
+        <w:tc>
+          <w:tcPr>
+            <w:tcW w:w="4584" w:type="dxa"/>
+          </w:tcPr>
+          <w:p>
+            <w:r>
+              <w:t xml:space="preserve">La simulation est </w:t>
+            </w:r>
+            <w:r>
+              <w:t>le cœur de l’application. Elle a besoin des conditions d’arrêt pour fonctionner.</w:t>
+            </w:r>
+          </w:p>
+        </w:tc>
+      </w:tr>
+    </w:tbl>
+    <w:p/>
+    <w:p>
+      <w:pPr>
+        <w:pStyle w:val="Titre2"/>
+        <w:numPr>
+          <w:ilvl w:val="3"/>
+          <w:numId w:val="9"/>
+        </w:numPr>
+        <w:contextualSpacing/>
+      </w:pPr>
+      <w:r>
+        <w:t>Test du Cas</w:t>
+      </w:r>
+    </w:p>
+    <w:tbl>
+      <w:tblPr>
+        <w:tblStyle w:val="Grilledutableau"/>
+        <w:tblW w:w="0" w:type="auto"/>
+        <w:tblLook w:val="04A0" w:firstRow="1" w:lastRow="0" w:firstColumn="1" w:lastColumn="0" w:noHBand="0" w:noVBand="1"/>
+      </w:tblPr>
+      <w:tblGrid>
+        <w:gridCol w:w="4583"/>
+        <w:gridCol w:w="4584"/>
+      </w:tblGrid>
+      <w:tr>
+        <w:tc>
+          <w:tcPr>
+            <w:tcW w:w="4583" w:type="dxa"/>
+          </w:tcPr>
+          <w:p>
+            <w:r>
+              <w:t>Référence</w:t>
+            </w:r>
+          </w:p>
+        </w:tc>
+        <w:tc>
+          <w:tcPr>
+            <w:tcW w:w="4584" w:type="dxa"/>
+          </w:tcPr>
+          <w:p>
+            <w:r>
+              <w:t>TUC 02-0</w:t>
+            </w:r>
+            <w:r>
+              <w:t>2</w:t>
+            </w:r>
+          </w:p>
+        </w:tc>
+      </w:tr>
+      <w:tr>
+        <w:tc>
+          <w:tcPr>
+            <w:tcW w:w="4583" w:type="dxa"/>
+          </w:tcPr>
+          <w:p>
+            <w:r>
+              <w:t>Titre</w:t>
+            </w:r>
+          </w:p>
+        </w:tc>
+        <w:tc>
+          <w:tcPr>
+            <w:tcW w:w="4584" w:type="dxa"/>
+          </w:tcPr>
+          <w:p>
+            <w:r>
+              <w:t>Boite de dialogue</w:t>
+            </w:r>
+          </w:p>
+        </w:tc>
+      </w:tr>
+      <w:tr>
+        <w:tc>
+          <w:tcPr>
+            <w:tcW w:w="4583" w:type="dxa"/>
+          </w:tcPr>
+          <w:p>
+            <w:r>
+              <w:t>Statut</w:t>
+            </w:r>
+          </w:p>
+        </w:tc>
+        <w:tc>
+          <w:tcPr>
+            <w:tcW w:w="4584" w:type="dxa"/>
+          </w:tcPr>
+          <w:p>
+            <w:r>
+              <w:t>Terminé</w:t>
+            </w:r>
+          </w:p>
+        </w:tc>
+      </w:tr>
+      <w:tr>
+        <w:tc>
+          <w:tcPr>
+            <w:tcW w:w="4583" w:type="dxa"/>
+          </w:tcPr>
+          <w:p>
+            <w:r>
+              <w:t>Préconditions</w:t>
+            </w:r>
+          </w:p>
+        </w:tc>
+        <w:tc>
+          <w:tcPr>
+            <w:tcW w:w="4584" w:type="dxa"/>
+          </w:tcPr>
+          <w:p>
+            <w:r>
+              <w:t>Pas de simulation en cours</w:t>
+            </w:r>
+            <w:r>
+              <w:t>, les conditions dans la boite de dialogue on été remplis</w:t>
+            </w:r>
+          </w:p>
+        </w:tc>
+      </w:tr>
+      <w:tr>
+        <w:tc>
+          <w:tcPr>
+            <w:tcW w:w="4583" w:type="dxa"/>
+          </w:tcPr>
+          <w:p>
+            <w:r>
+              <w:t>Description</w:t>
+            </w:r>
+          </w:p>
+        </w:tc>
+        <w:tc>
+          <w:tcPr>
+            <w:tcW w:w="4584" w:type="dxa"/>
+          </w:tcPr>
+          <w:p>
+            <w:r>
+              <w:t>L’utilisateur doit pouvoir lancer la simulation une fois la boite de dialogue validé.</w:t>
+            </w:r>
+          </w:p>
+        </w:tc>
+      </w:tr>
+      <w:tr>
+        <w:tc>
+          <w:tcPr>
+            <w:tcW w:w="4583" w:type="dxa"/>
+          </w:tcPr>
+          <w:p>
+            <w:r>
+              <w:t>Validation</w:t>
+            </w:r>
+          </w:p>
+        </w:tc>
+        <w:tc>
+          <w:tcPr>
+            <w:tcW w:w="4584" w:type="dxa"/>
+          </w:tcPr>
+          <w:p>
+            <w:r>
+              <w:t>PASS</w:t>
+            </w:r>
+          </w:p>
+        </w:tc>
+      </w:tr>
+    </w:tbl>
+    <w:p/>
+    <w:p>
+      <w:pPr>
+        <w:pStyle w:val="Titre2"/>
+        <w:numPr>
+          <w:ilvl w:val="3"/>
+          <w:numId w:val="9"/>
+        </w:numPr>
+        <w:contextualSpacing/>
+      </w:pPr>
+      <w:r>
+        <w:t>Etapes du test</w:t>
+      </w:r>
+    </w:p>
+    <w:tbl>
+      <w:tblPr>
+        <w:tblStyle w:val="Grilledutableau"/>
+        <w:tblW w:w="0" w:type="auto"/>
+        <w:tblLook w:val="04A0" w:firstRow="1" w:lastRow="0" w:firstColumn="1" w:lastColumn="0" w:noHBand="0" w:noVBand="1"/>
+      </w:tblPr>
+      <w:tblGrid>
+        <w:gridCol w:w="1833"/>
+        <w:gridCol w:w="1833"/>
+        <w:gridCol w:w="1833"/>
+        <w:gridCol w:w="1834"/>
+        <w:gridCol w:w="1834"/>
+      </w:tblGrid>
+      <w:tr>
+        <w:tc>
+          <w:tcPr>
+            <w:tcW w:w="1833" w:type="dxa"/>
+          </w:tcPr>
+          <w:p>
+            <w:r>
+              <w:t>Etape</w:t>
+            </w:r>
+          </w:p>
+        </w:tc>
+        <w:tc>
+          <w:tcPr>
+            <w:tcW w:w="1833" w:type="dxa"/>
+          </w:tcPr>
+          <w:p>
+            <w:r>
+              <w:t>Description</w:t>
+            </w:r>
+          </w:p>
+        </w:tc>
+        <w:tc>
+          <w:tcPr>
+            <w:tcW w:w="1833" w:type="dxa"/>
+          </w:tcPr>
+          <w:p>
+            <w:r>
+              <w:t>Résultat voulu</w:t>
+            </w:r>
+          </w:p>
+        </w:tc>
+        <w:tc>
+          <w:tcPr>
+            <w:tcW w:w="1834" w:type="dxa"/>
+          </w:tcPr>
+          <w:p>
+            <w:r>
+              <w:t>Résultat obtenu</w:t>
+            </w:r>
+          </w:p>
+        </w:tc>
+        <w:tc>
+          <w:tcPr>
+            <w:tcW w:w="1834" w:type="dxa"/>
+          </w:tcPr>
+          <w:p>
+            <w:r>
+              <w:t>Validation</w:t>
+            </w:r>
+          </w:p>
+        </w:tc>
+      </w:tr>
+      <w:tr>
+        <w:tc>
+          <w:tcPr>
+            <w:tcW w:w="1833" w:type="dxa"/>
+          </w:tcPr>
+          <w:p>
+            <w:r>
+              <w:t>1</w:t>
+            </w:r>
+            <w:r>
+              <w:t>a</w:t>
+            </w:r>
+          </w:p>
+        </w:tc>
+        <w:tc>
+          <w:tcPr>
+            <w:tcW w:w="1833" w:type="dxa"/>
+          </w:tcPr>
+          <w:p>
+            <w:r>
+              <w:t>Dans le cas de l’option « Arrêt temps t », appuyer sur le bouton « Play »</w:t>
+            </w:r>
+          </w:p>
+        </w:tc>
+        <w:tc>
+          <w:tcPr>
+            <w:tcW w:w="1833" w:type="dxa"/>
+          </w:tcPr>
+          <w:p>
+            <w:r>
+              <w:t>Le bouton « Play » se transforme en Bouton « Reset ». Une slide bar s’affiche entre le bouton settings et l’équation. La slidebar bouge et la valeur t de l’équation y(t) augmente. Les représentations des quantités de solide et liquide se mettent a jour visuellement dans les tanks.</w:t>
+            </w:r>
+          </w:p>
+        </w:tc>
+        <w:tc>
+          <w:tcPr>
+            <w:tcW w:w="1834" w:type="dxa"/>
+          </w:tcPr>
+          <w:p>
+            <w:r>
+              <w:t>Le bouton « Play » ne se transforme pas en Bouton « Reset ». Une slide bar s’affiche entre le bouton settings et l’équation. La slidebar bouge et la valeur t de l’équation y(t) augmente. Les représentations des quantités de solide et liquide se mettent a jour visuellement dans les tanks.</w:t>
+            </w:r>
+          </w:p>
+        </w:tc>
+        <w:tc>
+          <w:tcPr>
+            <w:tcW w:w="1834" w:type="dxa"/>
+          </w:tcPr>
+          <w:p>
+            <w:r>
+              <w:t>FAIL</w:t>
+            </w:r>
+          </w:p>
+        </w:tc>
+      </w:tr>
+      <w:tr>
+        <w:tc>
+          <w:tcPr>
+            <w:tcW w:w="1833" w:type="dxa"/>
+          </w:tcPr>
+          <w:p>
+            <w:r>
+              <w:t>1</w:t>
+            </w:r>
+            <w:r>
+              <w:t>b</w:t>
+            </w:r>
+          </w:p>
+        </w:tc>
+        <w:tc>
+          <w:tcPr>
+            <w:tcW w:w="1833" w:type="dxa"/>
+          </w:tcPr>
+          <w:p>
+            <w:r>
+              <w:t>Dans le cas de l’option « Arrêt quantité Q », appuyer sur le bouton « Play »</w:t>
+            </w:r>
+          </w:p>
+        </w:tc>
+        <w:tc>
+          <w:tcPr>
+            <w:tcW w:w="1833" w:type="dxa"/>
+          </w:tcPr>
+          <w:p>
+            <w:r>
+              <w:t xml:space="preserve">Le bouton « Play » se transforme en Bouton « Reset ». Une slide bar s’affiche entre le bouton settings et l’équation. La slidebar bouge et la valeur t de l’équation y(t) </w:t>
+            </w:r>
+            <w:r>
+              <w:lastRenderedPageBreak/>
+              <w:t>augmente. Les représentations des quantités de solide et liquide se mettent a jour visuellement dans les tanks.</w:t>
+            </w:r>
+          </w:p>
+        </w:tc>
+        <w:tc>
+          <w:tcPr>
+            <w:tcW w:w="1834" w:type="dxa"/>
+          </w:tcPr>
+          <w:p>
+            <w:r>
+              <w:lastRenderedPageBreak/>
+              <w:t>Il ne se passe rien.</w:t>
+            </w:r>
+          </w:p>
+        </w:tc>
+        <w:tc>
+          <w:tcPr>
+            <w:tcW w:w="1834" w:type="dxa"/>
+          </w:tcPr>
+          <w:p>
+            <w:r>
+              <w:t>FAIL</w:t>
+            </w:r>
+          </w:p>
+        </w:tc>
+      </w:tr>
+      <w:tr>
+        <w:tc>
+          <w:tcPr>
+            <w:tcW w:w="1833" w:type="dxa"/>
+          </w:tcPr>
+          <w:p>
+            <w:r>
+              <w:lastRenderedPageBreak/>
+              <w:t>2</w:t>
+            </w:r>
+          </w:p>
+        </w:tc>
+        <w:tc>
+          <w:tcPr>
+            <w:tcW w:w="1833" w:type="dxa"/>
+          </w:tcPr>
+          <w:p>
+            <w:r>
+              <w:t>Appuyer sur le bouton « Pause »</w:t>
+            </w:r>
+          </w:p>
+        </w:tc>
+        <w:tc>
+          <w:tcPr>
+            <w:tcW w:w="1833" w:type="dxa"/>
+          </w:tcPr>
+          <w:p>
+            <w:r>
+              <w:t>Le slider doit s’arrêter de bouger, et le x de l’équation y(x) doit ne plus être incrémenté</w:t>
+            </w:r>
+          </w:p>
+        </w:tc>
+        <w:tc>
+          <w:tcPr>
+            <w:tcW w:w="1834" w:type="dxa"/>
+          </w:tcPr>
+          <w:p>
+            <w:r>
+              <w:t>Le slider doit s’arrêter de bouger, et le x de l’équation y(x) doit ne plus être incrémenté</w:t>
+            </w:r>
+          </w:p>
+        </w:tc>
+        <w:tc>
+          <w:tcPr>
+            <w:tcW w:w="1834" w:type="dxa"/>
+          </w:tcPr>
+          <w:p>
+            <w:r>
+              <w:t>PASS</w:t>
+            </w:r>
+          </w:p>
+        </w:tc>
+      </w:tr>
+      <w:tr>
+        <w:tc>
+          <w:tcPr>
+            <w:tcW w:w="1833" w:type="dxa"/>
+          </w:tcPr>
+          <w:p>
+            <w:r>
+              <w:t>3</w:t>
+            </w:r>
+          </w:p>
+        </w:tc>
+        <w:tc>
+          <w:tcPr>
+            <w:tcW w:w="1833" w:type="dxa"/>
+          </w:tcPr>
+          <w:p>
+            <w:r>
+              <w:t>Déplacer le slider avec la souris lorsque la simulation est arrêté</w:t>
+            </w:r>
+          </w:p>
+        </w:tc>
+        <w:tc>
+          <w:tcPr>
+            <w:tcW w:w="1833" w:type="dxa"/>
+          </w:tcPr>
+          <w:p>
+            <w:r>
+              <w:t>Le x de l’équation y(x) est incrémenté lors du déplacement sur la droite et décrémenté lors du déplacement sur la gauche.</w:t>
+            </w:r>
+          </w:p>
+        </w:tc>
+        <w:tc>
+          <w:tcPr>
+            <w:tcW w:w="1834" w:type="dxa"/>
+          </w:tcPr>
+          <w:p>
+            <w:r>
+              <w:t>Le x de l’équation y(x) est incrémenté lors du déplacement sur la droite et décrémenté lors du déplacement sur la gauche.</w:t>
+            </w:r>
+          </w:p>
+        </w:tc>
+        <w:tc>
+          <w:tcPr>
+            <w:tcW w:w="1834" w:type="dxa"/>
+          </w:tcPr>
+          <w:p>
+            <w:r>
+              <w:t>PASS</w:t>
+            </w:r>
+          </w:p>
+        </w:tc>
+      </w:tr>
+      <w:tr>
+        <w:tc>
+          <w:tcPr>
+            <w:tcW w:w="1833" w:type="dxa"/>
+          </w:tcPr>
+          <w:p>
+            <w:r>
+              <w:t>4</w:t>
+            </w:r>
+          </w:p>
+        </w:tc>
+        <w:tc>
+          <w:tcPr>
+            <w:tcW w:w="1833" w:type="dxa"/>
+          </w:tcPr>
+          <w:p>
+            <w:r>
+              <w:t>Dans le cas « Arrêt temps t » Vérifier que le temps introduit est correcte.</w:t>
+            </w:r>
+          </w:p>
+        </w:tc>
+        <w:tc>
+          <w:tcPr>
+            <w:tcW w:w="1833" w:type="dxa"/>
+          </w:tcPr>
+          <w:p>
+            <w:r>
+              <w:t>Alors que la simulation est terminé, déplacer sur la gauche au maximum le slider et lire que la valeur de x de l’équation y(x) est bien celle introduite.</w:t>
+            </w:r>
+          </w:p>
+        </w:tc>
+        <w:tc>
+          <w:tcPr>
+            <w:tcW w:w="1834" w:type="dxa"/>
+          </w:tcPr>
+          <w:p>
+            <w:r>
+              <w:t>Alors que la simulation est terminé, déplacer sur la gauche au maximum le slider et lire que la valeur de x de l’équation y(x) est bien celle introduite.</w:t>
+            </w:r>
+          </w:p>
+        </w:tc>
+        <w:tc>
+          <w:tcPr>
+            <w:tcW w:w="1834" w:type="dxa"/>
+          </w:tcPr>
+          <w:p>
+            <w:r>
+              <w:t>PASS</w:t>
+            </w:r>
+          </w:p>
+        </w:tc>
+      </w:tr>
+    </w:tbl>
+    <w:p>
+      <w:pPr>
+        <w:pStyle w:val="Titre2"/>
+        <w:numPr>
+          <w:ilvl w:val="3"/>
+          <w:numId w:val="9"/>
+        </w:numPr>
+        <w:contextualSpacing/>
+      </w:pPr>
+      <w:r>
+        <w:t>Commentaires</w:t>
+      </w:r>
+    </w:p>
+    <w:tbl>
+      <w:tblPr>
+        <w:tblStyle w:val="Grilledutableau"/>
+        <w:tblW w:w="0" w:type="auto"/>
+        <w:tblLook w:val="04A0" w:firstRow="1" w:lastRow="0" w:firstColumn="1" w:lastColumn="0" w:noHBand="0" w:noVBand="1"/>
+      </w:tblPr>
+      <w:tblGrid>
+        <w:gridCol w:w="3055"/>
+        <w:gridCol w:w="3056"/>
+        <w:gridCol w:w="3056"/>
+      </w:tblGrid>
+      <w:tr>
+        <w:tc>
+          <w:tcPr>
+            <w:tcW w:w="3055" w:type="dxa"/>
+          </w:tcPr>
+          <w:p>
+            <w:r>
+              <w:t>Testeur</w:t>
+            </w:r>
+          </w:p>
+        </w:tc>
+        <w:tc>
+          <w:tcPr>
+            <w:tcW w:w="3056" w:type="dxa"/>
+          </w:tcPr>
+          <w:p>
+            <w:r>
+              <w:t>Date</w:t>
+            </w:r>
+          </w:p>
+        </w:tc>
+        <w:tc>
+          <w:tcPr>
+            <w:tcW w:w="3056" w:type="dxa"/>
+          </w:tcPr>
+          <w:p>
+            <w:r>
+              <w:t>Commentaire</w:t>
+            </w:r>
+          </w:p>
+        </w:tc>
+      </w:tr>
+      <w:tr>
+        <w:tc>
+          <w:tcPr>
+            <w:tcW w:w="3055" w:type="dxa"/>
+          </w:tcPr>
+          <w:p>
+            <w:r>
+              <w:t>Romain</w:t>
+            </w:r>
+          </w:p>
+        </w:tc>
+        <w:tc>
+          <w:tcPr>
+            <w:tcW w:w="3056" w:type="dxa"/>
+          </w:tcPr>
+          <w:p>
+            <w:r>
+              <w:t>01.06.15</w:t>
+            </w:r>
+          </w:p>
+        </w:tc>
+        <w:tc>
+          <w:tcPr>
+            <w:tcW w:w="3056" w:type="dxa"/>
+          </w:tcPr>
+          <w:p>
+            <w:r>
+              <w:t>Les tests ont été effectué en sachant qu’il</w:t>
+            </w:r>
+            <w:r>
+              <w:t xml:space="preserve"> avait des erreurs au point 1a et 1b.</w:t>
+            </w:r>
+            <w:bookmarkStart w:id="1" w:name="_GoBack"/>
+            <w:bookmarkEnd w:id="1"/>
+          </w:p>
+          <w:p/>
+          <w:p>
+            <w:r>
+              <w:t>Il a été trouvé lors de ces tests que le changement de fenêtre sur MAC OS X produisait une incrémentation de la valeur x de l’équation y(x) de 0.1.</w:t>
+            </w:r>
+          </w:p>
+        </w:tc>
+      </w:tr>
+    </w:tbl>
+    <w:p>
       <w:pPr>
         <w:jc w:val="center"/>
       </w:pPr>
-      <w:bookmarkStart w:id="1" w:name="h.yzk9q98d6pxv" w:colFirst="0" w:colLast="0"/>
-      <w:bookmarkEnd w:id="1"/>
     </w:p>
     <w:sectPr>
       <w:footerReference w:type="default" r:id="rId8"/>
@@ -1857,7 +2479,6 @@
         <w:docPartUnique/>
       </w:docPartObj>
     </w:sdtPr>
-    <w:sdtEndPr/>
     <w:sdtContent>
       <w:p>
         <w:pPr>
@@ -1878,7 +2499,7 @@
             <w:noProof/>
             <w:lang w:val="fr-FR"/>
           </w:rPr>
-          <w:t>3</w:t>
+          <w:t>5</w:t>
         </w:r>
         <w:r>
           <w:fldChar w:fldCharType="end"/>
@@ -1899,7 +2520,6 @@
         <w:docPartUnique/>
       </w:docPartObj>
     </w:sdtPr>
-    <w:sdtEndPr/>
     <w:sdtContent>
       <w:p>
         <w:pPr>
@@ -3487,6 +4107,92 @@
     </w:lvl>
   </w:abstractNum>
   <w:abstractNum w:abstractNumId="14">
+    <w:nsid w:val="28F159FB"/>
+    <w:multiLevelType w:val="multilevel"/>
+    <w:tmpl w:val="C8424310"/>
+    <w:lvl w:ilvl="0">
+      <w:start w:val="1"/>
+      <w:numFmt w:val="decimal"/>
+      <w:lvlText w:val="%1"/>
+      <w:lvlJc w:val="left"/>
+      <w:pPr>
+        <w:ind w:left="432" w:firstLine="0"/>
+      </w:pPr>
+    </w:lvl>
+    <w:lvl w:ilvl="1">
+      <w:start w:val="1"/>
+      <w:numFmt w:val="decimal"/>
+      <w:lvlText w:val="%1.%2"/>
+      <w:lvlJc w:val="left"/>
+      <w:pPr>
+        <w:ind w:left="567" w:firstLine="0"/>
+      </w:pPr>
+    </w:lvl>
+    <w:lvl w:ilvl="2">
+      <w:start w:val="1"/>
+      <w:numFmt w:val="decimal"/>
+      <w:lvlText w:val="%1.%2.%3"/>
+      <w:lvlJc w:val="left"/>
+      <w:pPr>
+        <w:ind w:left="720" w:firstLine="0"/>
+      </w:pPr>
+    </w:lvl>
+    <w:lvl w:ilvl="3">
+      <w:start w:val="1"/>
+      <w:numFmt w:val="decimal"/>
+      <w:lvlText w:val="%1.%2.%3.%4"/>
+      <w:lvlJc w:val="left"/>
+      <w:pPr>
+        <w:ind w:left="864" w:firstLine="0"/>
+      </w:pPr>
+    </w:lvl>
+    <w:lvl w:ilvl="4">
+      <w:start w:val="1"/>
+      <w:numFmt w:val="decimal"/>
+      <w:lvlText w:val="%1.%2.%3.%4.%5"/>
+      <w:lvlJc w:val="left"/>
+      <w:pPr>
+        <w:ind w:left="1008" w:firstLine="0"/>
+      </w:pPr>
+    </w:lvl>
+    <w:lvl w:ilvl="5">
+      <w:start w:val="1"/>
+      <w:numFmt w:val="decimal"/>
+      <w:lvlText w:val="%1.%2.%3.%4.%5.%6"/>
+      <w:lvlJc w:val="left"/>
+      <w:pPr>
+        <w:ind w:left="1152" w:firstLine="0"/>
+      </w:pPr>
+    </w:lvl>
+    <w:lvl w:ilvl="6">
+      <w:start w:val="1"/>
+      <w:numFmt w:val="decimal"/>
+      <w:lvlText w:val="%1.%2.%3.%4.%5.%6.%7"/>
+      <w:lvlJc w:val="left"/>
+      <w:pPr>
+        <w:ind w:left="1296" w:firstLine="0"/>
+      </w:pPr>
+    </w:lvl>
+    <w:lvl w:ilvl="7">
+      <w:start w:val="1"/>
+      <w:numFmt w:val="decimal"/>
+      <w:lvlText w:val="%1.%2.%3.%4.%5.%6.%7.%8"/>
+      <w:lvlJc w:val="left"/>
+      <w:pPr>
+        <w:ind w:left="1440" w:firstLine="0"/>
+      </w:pPr>
+    </w:lvl>
+    <w:lvl w:ilvl="8">
+      <w:start w:val="1"/>
+      <w:numFmt w:val="decimal"/>
+      <w:lvlText w:val="%1.%2.%3.%4.%5.%6.%7.%8.%9"/>
+      <w:lvlJc w:val="left"/>
+      <w:pPr>
+        <w:ind w:left="1584" w:firstLine="0"/>
+      </w:pPr>
+    </w:lvl>
+  </w:abstractNum>
+  <w:abstractNum w:abstractNumId="15">
     <w:nsid w:val="2FF80093"/>
     <w:multiLevelType w:val="multilevel"/>
     <w:tmpl w:val="81CE3090"/>
@@ -3599,7 +4305,7 @@
       </w:rPr>
     </w:lvl>
   </w:abstractNum>
-  <w:abstractNum w:abstractNumId="15">
+  <w:abstractNum w:abstractNumId="16">
     <w:nsid w:val="31B529EF"/>
     <w:multiLevelType w:val="multilevel"/>
     <w:tmpl w:val="D11CCA5C"/>
@@ -3712,7 +4418,7 @@
       </w:rPr>
     </w:lvl>
   </w:abstractNum>
-  <w:abstractNum w:abstractNumId="16">
+  <w:abstractNum w:abstractNumId="17">
     <w:nsid w:val="3280208C"/>
     <w:multiLevelType w:val="multilevel"/>
     <w:tmpl w:val="A9883E72"/>
@@ -3825,7 +4531,7 @@
       </w:rPr>
     </w:lvl>
   </w:abstractNum>
-  <w:abstractNum w:abstractNumId="17">
+  <w:abstractNum w:abstractNumId="18">
     <w:nsid w:val="346E2379"/>
     <w:multiLevelType w:val="multilevel"/>
     <w:tmpl w:val="3F6C5E5C"/>
@@ -3938,7 +4644,7 @@
       </w:rPr>
     </w:lvl>
   </w:abstractNum>
-  <w:abstractNum w:abstractNumId="18">
+  <w:abstractNum w:abstractNumId="19">
     <w:nsid w:val="3CAE2215"/>
     <w:multiLevelType w:val="multilevel"/>
     <w:tmpl w:val="76B8E7DC"/>
@@ -4051,7 +4757,7 @@
       </w:rPr>
     </w:lvl>
   </w:abstractNum>
-  <w:abstractNum w:abstractNumId="19">
+  <w:abstractNum w:abstractNumId="20">
     <w:nsid w:val="41453BC5"/>
     <w:multiLevelType w:val="multilevel"/>
     <w:tmpl w:val="67B03FC8"/>
@@ -4164,7 +4870,7 @@
       </w:rPr>
     </w:lvl>
   </w:abstractNum>
-  <w:abstractNum w:abstractNumId="20">
+  <w:abstractNum w:abstractNumId="21">
     <w:nsid w:val="465903C5"/>
     <w:multiLevelType w:val="multilevel"/>
     <w:tmpl w:val="C8424310"/>
@@ -4250,7 +4956,7 @@
       </w:pPr>
     </w:lvl>
   </w:abstractNum>
-  <w:abstractNum w:abstractNumId="21">
+  <w:abstractNum w:abstractNumId="22">
     <w:nsid w:val="49E92996"/>
     <w:multiLevelType w:val="multilevel"/>
     <w:tmpl w:val="3A682194"/>
@@ -4363,7 +5069,7 @@
       </w:rPr>
     </w:lvl>
   </w:abstractNum>
-  <w:abstractNum w:abstractNumId="22">
+  <w:abstractNum w:abstractNumId="23">
     <w:nsid w:val="5533455F"/>
     <w:multiLevelType w:val="multilevel"/>
     <w:tmpl w:val="3222B458"/>
@@ -4476,7 +5182,7 @@
       </w:rPr>
     </w:lvl>
   </w:abstractNum>
-  <w:abstractNum w:abstractNumId="23">
+  <w:abstractNum w:abstractNumId="24">
     <w:nsid w:val="56925631"/>
     <w:multiLevelType w:val="multilevel"/>
     <w:tmpl w:val="C8424310"/>
@@ -4562,7 +5268,7 @@
       </w:pPr>
     </w:lvl>
   </w:abstractNum>
-  <w:abstractNum w:abstractNumId="24">
+  <w:abstractNum w:abstractNumId="25">
     <w:nsid w:val="5C0B55CE"/>
     <w:multiLevelType w:val="multilevel"/>
     <w:tmpl w:val="F2869B46"/>
@@ -4675,7 +5381,7 @@
       </w:rPr>
     </w:lvl>
   </w:abstractNum>
-  <w:abstractNum w:abstractNumId="25">
+  <w:abstractNum w:abstractNumId="26">
     <w:nsid w:val="618A37C8"/>
     <w:multiLevelType w:val="multilevel"/>
     <w:tmpl w:val="8A30E5DA"/>
@@ -4788,7 +5494,7 @@
       </w:rPr>
     </w:lvl>
   </w:abstractNum>
-  <w:abstractNum w:abstractNumId="26">
+  <w:abstractNum w:abstractNumId="27">
     <w:nsid w:val="69BB76F0"/>
     <w:multiLevelType w:val="multilevel"/>
     <w:tmpl w:val="6B422E36"/>
@@ -4901,7 +5607,7 @@
       </w:rPr>
     </w:lvl>
   </w:abstractNum>
-  <w:abstractNum w:abstractNumId="27">
+  <w:abstractNum w:abstractNumId="28">
     <w:nsid w:val="6EE924ED"/>
     <w:multiLevelType w:val="multilevel"/>
     <w:tmpl w:val="9048B312"/>
@@ -5014,7 +5720,7 @@
       </w:rPr>
     </w:lvl>
   </w:abstractNum>
-  <w:abstractNum w:abstractNumId="28">
+  <w:abstractNum w:abstractNumId="29">
     <w:nsid w:val="6FDA5DBF"/>
     <w:multiLevelType w:val="multilevel"/>
     <w:tmpl w:val="47864430"/>
@@ -5127,7 +5833,7 @@
       </w:rPr>
     </w:lvl>
   </w:abstractNum>
-  <w:abstractNum w:abstractNumId="29">
+  <w:abstractNum w:abstractNumId="30">
     <w:nsid w:val="70E37DDA"/>
     <w:multiLevelType w:val="multilevel"/>
     <w:tmpl w:val="C8424310"/>
@@ -5213,7 +5919,7 @@
       </w:pPr>
     </w:lvl>
   </w:abstractNum>
-  <w:abstractNum w:abstractNumId="30">
+  <w:abstractNum w:abstractNumId="31">
     <w:nsid w:val="72AA3F55"/>
     <w:multiLevelType w:val="multilevel"/>
     <w:tmpl w:val="A19A0B34"/>
@@ -5326,7 +6032,93 @@
       </w:rPr>
     </w:lvl>
   </w:abstractNum>
-  <w:abstractNum w:abstractNumId="31">
+  <w:abstractNum w:abstractNumId="32">
+    <w:nsid w:val="77362087"/>
+    <w:multiLevelType w:val="multilevel"/>
+    <w:tmpl w:val="C8424310"/>
+    <w:lvl w:ilvl="0">
+      <w:start w:val="1"/>
+      <w:numFmt w:val="decimal"/>
+      <w:lvlText w:val="%1"/>
+      <w:lvlJc w:val="left"/>
+      <w:pPr>
+        <w:ind w:left="432" w:firstLine="0"/>
+      </w:pPr>
+    </w:lvl>
+    <w:lvl w:ilvl="1">
+      <w:start w:val="1"/>
+      <w:numFmt w:val="decimal"/>
+      <w:lvlText w:val="%1.%2"/>
+      <w:lvlJc w:val="left"/>
+      <w:pPr>
+        <w:ind w:left="567" w:firstLine="0"/>
+      </w:pPr>
+    </w:lvl>
+    <w:lvl w:ilvl="2">
+      <w:start w:val="1"/>
+      <w:numFmt w:val="decimal"/>
+      <w:lvlText w:val="%1.%2.%3"/>
+      <w:lvlJc w:val="left"/>
+      <w:pPr>
+        <w:ind w:left="720" w:firstLine="0"/>
+      </w:pPr>
+    </w:lvl>
+    <w:lvl w:ilvl="3">
+      <w:start w:val="1"/>
+      <w:numFmt w:val="decimal"/>
+      <w:lvlText w:val="%1.%2.%3.%4"/>
+      <w:lvlJc w:val="left"/>
+      <w:pPr>
+        <w:ind w:left="864" w:firstLine="0"/>
+      </w:pPr>
+    </w:lvl>
+    <w:lvl w:ilvl="4">
+      <w:start w:val="1"/>
+      <w:numFmt w:val="decimal"/>
+      <w:lvlText w:val="%1.%2.%3.%4.%5"/>
+      <w:lvlJc w:val="left"/>
+      <w:pPr>
+        <w:ind w:left="1008" w:firstLine="0"/>
+      </w:pPr>
+    </w:lvl>
+    <w:lvl w:ilvl="5">
+      <w:start w:val="1"/>
+      <w:numFmt w:val="decimal"/>
+      <w:lvlText w:val="%1.%2.%3.%4.%5.%6"/>
+      <w:lvlJc w:val="left"/>
+      <w:pPr>
+        <w:ind w:left="1152" w:firstLine="0"/>
+      </w:pPr>
+    </w:lvl>
+    <w:lvl w:ilvl="6">
+      <w:start w:val="1"/>
+      <w:numFmt w:val="decimal"/>
+      <w:lvlText w:val="%1.%2.%3.%4.%5.%6.%7"/>
+      <w:lvlJc w:val="left"/>
+      <w:pPr>
+        <w:ind w:left="1296" w:firstLine="0"/>
+      </w:pPr>
+    </w:lvl>
+    <w:lvl w:ilvl="7">
+      <w:start w:val="1"/>
+      <w:numFmt w:val="decimal"/>
+      <w:lvlText w:val="%1.%2.%3.%4.%5.%6.%7.%8"/>
+      <w:lvlJc w:val="left"/>
+      <w:pPr>
+        <w:ind w:left="1440" w:firstLine="0"/>
+      </w:pPr>
+    </w:lvl>
+    <w:lvl w:ilvl="8">
+      <w:start w:val="1"/>
+      <w:numFmt w:val="decimal"/>
+      <w:lvlText w:val="%1.%2.%3.%4.%5.%6.%7.%8.%9"/>
+      <w:lvlJc w:val="left"/>
+      <w:pPr>
+        <w:ind w:left="1584" w:firstLine="0"/>
+      </w:pPr>
+    </w:lvl>
+  </w:abstractNum>
+  <w:abstractNum w:abstractNumId="33">
     <w:nsid w:val="7759647A"/>
     <w:multiLevelType w:val="multilevel"/>
     <w:tmpl w:val="C8424310"/>
@@ -5412,7 +6204,7 @@
       </w:pPr>
     </w:lvl>
   </w:abstractNum>
-  <w:abstractNum w:abstractNumId="32">
+  <w:abstractNum w:abstractNumId="34">
     <w:nsid w:val="7AD80914"/>
     <w:multiLevelType w:val="multilevel"/>
     <w:tmpl w:val="E6084E90"/>
@@ -5525,7 +6317,7 @@
       </w:pPr>
     </w:lvl>
   </w:abstractNum>
-  <w:abstractNum w:abstractNumId="33">
+  <w:abstractNum w:abstractNumId="35">
     <w:nsid w:val="7CCB3CD0"/>
     <w:multiLevelType w:val="hybridMultilevel"/>
     <w:tmpl w:val="87B467EC"/>
@@ -5611,7 +6403,7 @@
       </w:pPr>
     </w:lvl>
   </w:abstractNum>
-  <w:abstractNum w:abstractNumId="34">
+  <w:abstractNum w:abstractNumId="36">
     <w:nsid w:val="7DE16493"/>
     <w:multiLevelType w:val="multilevel"/>
     <w:tmpl w:val="2A9AB116"/>
@@ -5725,22 +6517,22 @@
     </w:lvl>
   </w:abstractNum>
   <w:num w:numId="1">
-    <w:abstractNumId w:val="28"/>
+    <w:abstractNumId w:val="29"/>
   </w:num>
   <w:num w:numId="2">
-    <w:abstractNumId w:val="16"/>
+    <w:abstractNumId w:val="17"/>
   </w:num>
   <w:num w:numId="3">
     <w:abstractNumId w:val="2"/>
   </w:num>
   <w:num w:numId="4">
-    <w:abstractNumId w:val="34"/>
+    <w:abstractNumId w:val="36"/>
   </w:num>
   <w:num w:numId="5">
     <w:abstractNumId w:val="3"/>
   </w:num>
   <w:num w:numId="6">
-    <w:abstractNumId w:val="19"/>
+    <w:abstractNumId w:val="20"/>
   </w:num>
   <w:num w:numId="7">
     <w:abstractNumId w:val="8"/>
@@ -5749,19 +6541,19 @@
     <w:abstractNumId w:val="11"/>
   </w:num>
   <w:num w:numId="9">
-    <w:abstractNumId w:val="31"/>
+    <w:abstractNumId w:val="33"/>
   </w:num>
   <w:num w:numId="10">
     <w:abstractNumId w:val="7"/>
   </w:num>
   <w:num w:numId="11">
-    <w:abstractNumId w:val="26"/>
+    <w:abstractNumId w:val="27"/>
   </w:num>
   <w:num w:numId="12">
     <w:abstractNumId w:val="1"/>
   </w:num>
   <w:num w:numId="13">
-    <w:abstractNumId w:val="30"/>
+    <w:abstractNumId w:val="31"/>
   </w:num>
   <w:num w:numId="14">
     <w:abstractNumId w:val="13"/>
@@ -5770,19 +6562,19 @@
     <w:abstractNumId w:val="10"/>
   </w:num>
   <w:num w:numId="16">
-    <w:abstractNumId w:val="24"/>
+    <w:abstractNumId w:val="25"/>
   </w:num>
   <w:num w:numId="17">
-    <w:abstractNumId w:val="14"/>
+    <w:abstractNumId w:val="15"/>
   </w:num>
   <w:num w:numId="18">
-    <w:abstractNumId w:val="18"/>
+    <w:abstractNumId w:val="19"/>
   </w:num>
   <w:num w:numId="19">
-    <w:abstractNumId w:val="21"/>
+    <w:abstractNumId w:val="22"/>
   </w:num>
   <w:num w:numId="20">
-    <w:abstractNumId w:val="22"/>
+    <w:abstractNumId w:val="23"/>
   </w:num>
   <w:num w:numId="21">
     <w:abstractNumId w:val="0"/>
@@ -5791,16 +6583,16 @@
     <w:abstractNumId w:val="4"/>
   </w:num>
   <w:num w:numId="23">
-    <w:abstractNumId w:val="25"/>
+    <w:abstractNumId w:val="26"/>
   </w:num>
   <w:num w:numId="24">
-    <w:abstractNumId w:val="17"/>
+    <w:abstractNumId w:val="18"/>
   </w:num>
   <w:num w:numId="25">
-    <w:abstractNumId w:val="15"/>
+    <w:abstractNumId w:val="16"/>
   </w:num>
   <w:num w:numId="26">
-    <w:abstractNumId w:val="27"/>
+    <w:abstractNumId w:val="28"/>
   </w:num>
   <w:num w:numId="27">
     <w:abstractNumId w:val="9"/>
@@ -5809,25 +6601,31 @@
     <w:abstractNumId w:val="6"/>
   </w:num>
   <w:num w:numId="29">
-    <w:abstractNumId w:val="33"/>
+    <w:abstractNumId w:val="35"/>
   </w:num>
   <w:num w:numId="30">
-    <w:abstractNumId w:val="23"/>
+    <w:abstractNumId w:val="24"/>
   </w:num>
   <w:num w:numId="31">
     <w:abstractNumId w:val="5"/>
   </w:num>
   <w:num w:numId="32">
-    <w:abstractNumId w:val="32"/>
+    <w:abstractNumId w:val="34"/>
   </w:num>
   <w:num w:numId="33">
-    <w:abstractNumId w:val="20"/>
+    <w:abstractNumId w:val="21"/>
   </w:num>
   <w:num w:numId="34">
     <w:abstractNumId w:val="12"/>
   </w:num>
   <w:num w:numId="35">
-    <w:abstractNumId w:val="29"/>
+    <w:abstractNumId w:val="30"/>
+  </w:num>
+  <w:num w:numId="36">
+    <w:abstractNumId w:val="32"/>
+  </w:num>
+  <w:num w:numId="37">
+    <w:abstractNumId w:val="14"/>
   </w:num>
 </w:numbering>
 </file>
@@ -7268,7 +8066,7 @@
 </file>
 
 <file path=customXml/itemProps1.xml><?xml version="1.0" encoding="utf-8"?>
-<ds:datastoreItem xmlns:ds="http://schemas.openxmlformats.org/officeDocument/2006/customXml" ds:itemID="{7B7EDA94-D179-294D-B9DC-BA0C1636D94C}">
+<ds:datastoreItem xmlns:ds="http://schemas.openxmlformats.org/officeDocument/2006/customXml" ds:itemID="{0E2B5D41-A8BE-DC45-9853-9E77BAD000DE}">
   <ds:schemaRefs>
     <ds:schemaRef ds:uri="http://schemas.openxmlformats.org/officeDocument/2006/bibliography"/>
   </ds:schemaRefs>

</xml_diff>

<commit_message>
fin des uc tests
</commit_message>
<xml_diff>
--- a/Administration/tests.docx
+++ b/Administration/tests.docx
@@ -99,6 +99,9 @@
             <w:r>
               <w:t>La simulation consiste en un versement de substances d’un tank à un autre.</w:t>
             </w:r>
+            <w:r>
+              <w:t xml:space="preserve"> Ici visuellement.</w:t>
+            </w:r>
           </w:p>
         </w:tc>
       </w:tr>
@@ -167,7 +170,11 @@
           <w:tcPr>
             <w:tcW w:w="4584" w:type="dxa"/>
           </w:tcPr>
-          <w:p/>
+          <w:p>
+            <w:r>
+              <w:t>Modifier un réservoir visuellement</w:t>
+            </w:r>
+          </w:p>
         </w:tc>
       </w:tr>
       <w:tr>
@@ -185,7 +192,11 @@
           <w:tcPr>
             <w:tcW w:w="4584" w:type="dxa"/>
           </w:tcPr>
-          <w:p/>
+          <w:p>
+            <w:r>
+              <w:t>Terminé</w:t>
+            </w:r>
+          </w:p>
         </w:tc>
       </w:tr>
       <w:tr>
@@ -203,7 +214,22 @@
           <w:tcPr>
             <w:tcW w:w="4584" w:type="dxa"/>
           </w:tcPr>
-          <w:p/>
+          <w:p>
+            <w:r>
+              <w:t>Avoir un réservoir sur</w:t>
+            </w:r>
+            <w:r>
+              <w:t xml:space="preserve"> le </w:t>
+            </w:r>
+            <w:proofErr w:type="spellStart"/>
+            <w:r>
+              <w:t>board</w:t>
+            </w:r>
+            <w:proofErr w:type="spellEnd"/>
+            <w:r>
+              <w:t xml:space="preserve"> de simulation</w:t>
+            </w:r>
+          </w:p>
         </w:tc>
       </w:tr>
       <w:tr>
@@ -221,7 +247,17 @@
           <w:tcPr>
             <w:tcW w:w="4584" w:type="dxa"/>
           </w:tcPr>
-          <w:p/>
+          <w:p>
+            <w:r>
+              <w:t>L’utilisateur doit pouvoir modifier les valeurs du réservoir pour l’état initial de la simulation, au temps = 0. Dans ce cas précis l’utilisateur</w:t>
+            </w:r>
+            <w:r>
+              <w:t xml:space="preserve"> </w:t>
+            </w:r>
+            <w:r>
+              <w:t>peut modifier la quantité des substances en bougeant avec la souris le niveau de la substance voulu dans le réservoir.</w:t>
+            </w:r>
+          </w:p>
         </w:tc>
       </w:tr>
       <w:tr>
@@ -239,7 +275,11 @@
           <w:tcPr>
             <w:tcW w:w="4584" w:type="dxa"/>
           </w:tcPr>
-          <w:p/>
+          <w:p>
+            <w:r>
+              <w:t>PASS</w:t>
+            </w:r>
+          </w:p>
         </w:tc>
       </w:tr>
     </w:tbl>
@@ -333,31 +373,51 @@
           <w:tcPr>
             <w:tcW w:w="1833" w:type="dxa"/>
           </w:tcPr>
-          <w:p/>
+          <w:p>
+            <w:r>
+              <w:t>1</w:t>
+            </w:r>
+          </w:p>
         </w:tc>
         <w:tc>
           <w:tcPr>
             <w:tcW w:w="1833" w:type="dxa"/>
           </w:tcPr>
-          <w:p/>
+          <w:p>
+            <w:r>
+              <w:t>Maintenir le clique gauche avec la souris et tirer vers le haut et le bas la bar de la substance Solide « sel »</w:t>
+            </w:r>
+          </w:p>
         </w:tc>
         <w:tc>
           <w:tcPr>
             <w:tcW w:w="1833" w:type="dxa"/>
           </w:tcPr>
-          <w:p/>
+          <w:p>
+            <w:r>
+              <w:t>La bar de la substance grandit suivant le mouvement de la souris. Le numéro indiquant la valeur numérique de la substance est incrémentée quand la bar monte et décrémenté lors que la bar descend.</w:t>
+            </w:r>
+          </w:p>
         </w:tc>
         <w:tc>
           <w:tcPr>
             <w:tcW w:w="1834" w:type="dxa"/>
           </w:tcPr>
-          <w:p/>
+          <w:p>
+            <w:r>
+              <w:t>La bar de la substance doit grandir and suivant le mouvement de la souris. Le numéro indiquant la valeur numérique de la substance est incrémentée quand la bar monte et décrémenté lors que la bar descend.</w:t>
+            </w:r>
+          </w:p>
         </w:tc>
         <w:tc>
           <w:tcPr>
             <w:tcW w:w="1834" w:type="dxa"/>
           </w:tcPr>
-          <w:p/>
+          <w:p>
+            <w:r>
+              <w:t>PASS</w:t>
+            </w:r>
+          </w:p>
         </w:tc>
       </w:tr>
       <w:tr>
@@ -365,31 +425,66 @@
           <w:tcPr>
             <w:tcW w:w="1833" w:type="dxa"/>
           </w:tcPr>
-          <w:p/>
+          <w:p>
+            <w:r>
+              <w:t>2</w:t>
+            </w:r>
+          </w:p>
         </w:tc>
         <w:tc>
           <w:tcPr>
             <w:tcW w:w="1833" w:type="dxa"/>
           </w:tcPr>
-          <w:p/>
+          <w:p>
+            <w:r>
+              <w:t xml:space="preserve">Maintenir le clique gauche avec la souris et tirer vers le haut et le bas la bar de </w:t>
+            </w:r>
+            <w:r>
+              <w:lastRenderedPageBreak/>
+              <w:t>la substance Liquide « Eau»</w:t>
+            </w:r>
+          </w:p>
         </w:tc>
         <w:tc>
           <w:tcPr>
             <w:tcW w:w="1833" w:type="dxa"/>
           </w:tcPr>
-          <w:p/>
+          <w:p>
+            <w:r>
+              <w:lastRenderedPageBreak/>
+              <w:t xml:space="preserve">La bar de la substance grandit suivant le mouvement de la souris. Le numéro </w:t>
+            </w:r>
+            <w:r>
+              <w:lastRenderedPageBreak/>
+              <w:t>indiquant la valeur numérique de la substance est incrémentée quand la bar monte et décrémenté lors que la bar descend.</w:t>
+            </w:r>
+          </w:p>
         </w:tc>
         <w:tc>
           <w:tcPr>
             <w:tcW w:w="1834" w:type="dxa"/>
           </w:tcPr>
-          <w:p/>
+          <w:p>
+            <w:r>
+              <w:lastRenderedPageBreak/>
+              <w:t xml:space="preserve">La bar de la substance doit grandir and suivant le mouvement de la </w:t>
+            </w:r>
+            <w:r>
+              <w:lastRenderedPageBreak/>
+              <w:t>souris. Le numéro indiquant la valeur numérique de la substance est incrémentée quand la bar monte et décrémenté lors que la bar descend.</w:t>
+            </w:r>
+          </w:p>
         </w:tc>
         <w:tc>
           <w:tcPr>
             <w:tcW w:w="1834" w:type="dxa"/>
           </w:tcPr>
-          <w:p/>
+          <w:p>
+            <w:r>
+              <w:lastRenderedPageBreak/>
+              <w:t>PASS</w:t>
+            </w:r>
+          </w:p>
         </w:tc>
       </w:tr>
       <w:tr>
@@ -397,31 +492,55 @@
           <w:tcPr>
             <w:tcW w:w="1833" w:type="dxa"/>
           </w:tcPr>
-          <w:p/>
+          <w:p>
+            <w:r>
+              <w:lastRenderedPageBreak/>
+              <w:t>3</w:t>
+            </w:r>
+          </w:p>
         </w:tc>
         <w:tc>
           <w:tcPr>
             <w:tcW w:w="1833" w:type="dxa"/>
           </w:tcPr>
-          <w:p/>
+          <w:p>
+            <w:r>
+              <w:t>Observer le niveau du récipient total, celui tout a droite, il représente le total de la quantité des deux substances. Maintenir le clique gauche avec la souris et tirer vers le haut et le bas la bar de la substance Solide « sel» et la substance Liquide « Eau »</w:t>
+            </w:r>
+          </w:p>
         </w:tc>
         <w:tc>
           <w:tcPr>
             <w:tcW w:w="1833" w:type="dxa"/>
           </w:tcPr>
-          <w:p/>
+          <w:p>
+            <w:r>
+              <w:t>Le récipient total grandit suivant le mouvement de la souris</w:t>
+            </w:r>
+            <w:r>
+              <w:t xml:space="preserve"> sur les bars des substances « eau » et « sel »</w:t>
+            </w:r>
+          </w:p>
         </w:tc>
         <w:tc>
           <w:tcPr>
             <w:tcW w:w="1834" w:type="dxa"/>
           </w:tcPr>
-          <w:p/>
+          <w:p>
+            <w:r>
+              <w:t>Le récipient total grandit suivant le mouvement de la souris sur la bas de substance « eau ».</w:t>
+            </w:r>
+          </w:p>
         </w:tc>
         <w:tc>
           <w:tcPr>
             <w:tcW w:w="1834" w:type="dxa"/>
           </w:tcPr>
-          <w:p/>
+          <w:p>
+            <w:r>
+              <w:t>PASS</w:t>
+            </w:r>
+          </w:p>
         </w:tc>
       </w:tr>
     </w:tbl>
@@ -486,39 +605,934 @@
           <w:tcPr>
             <w:tcW w:w="3055" w:type="dxa"/>
           </w:tcPr>
-          <w:p/>
+          <w:p>
+            <w:r>
+              <w:t>Romain</w:t>
+            </w:r>
+          </w:p>
         </w:tc>
         <w:tc>
           <w:tcPr>
             <w:tcW w:w="3056" w:type="dxa"/>
           </w:tcPr>
-          <w:p/>
+          <w:p>
+            <w:r>
+              <w:t>01.06.15</w:t>
+            </w:r>
+          </w:p>
         </w:tc>
         <w:tc>
           <w:tcPr>
             <w:tcW w:w="3056" w:type="dxa"/>
           </w:tcPr>
-          <w:p/>
+          <w:p>
+            <w:r>
+              <w:t>Pour 1 : il est pas forcement évidant de voir qu’il y a quelque chose a tirer vers le haut avec la souris.</w:t>
+            </w:r>
+          </w:p>
+          <w:p>
+            <w:r>
+              <w:t xml:space="preserve">Pour 3 : Il est vrai que la modification de la quantité de la substance « sel » n’est pas visible. Elle n’a pas été implémenté car le rapport de gramme en litre est dans notre cas 1 :1000, soit </w:t>
+            </w:r>
+            <w:r>
+              <w:t>quasiment</w:t>
+            </w:r>
+            <w:r>
+              <w:t xml:space="preserve"> invisible.</w:t>
+            </w:r>
+          </w:p>
+        </w:tc>
+      </w:tr>
+    </w:tbl>
+    <w:p/>
+    <w:p>
+      <w:pPr>
+        <w:pStyle w:val="Titre2"/>
+        <w:numPr>
+          <w:ilvl w:val="1"/>
+          <w:numId w:val="9"/>
+        </w:numPr>
+        <w:contextualSpacing/>
+      </w:pPr>
+      <w:r>
+        <w:br w:type="page"/>
+      </w:r>
+    </w:p>
+    <w:p>
+      <w:pPr>
+        <w:pStyle w:val="Titre2"/>
+        <w:numPr>
+          <w:ilvl w:val="2"/>
+          <w:numId w:val="9"/>
+        </w:numPr>
+        <w:contextualSpacing/>
+      </w:pPr>
+      <w:r>
+        <w:lastRenderedPageBreak/>
+        <w:t>Scénario 2</w:t>
+      </w:r>
+    </w:p>
+    <w:tbl>
+      <w:tblPr>
+        <w:tblStyle w:val="Grilledutableau"/>
+        <w:tblW w:w="0" w:type="auto"/>
+        <w:tblLook w:val="04A0" w:firstRow="1" w:lastRow="0" w:firstColumn="1" w:lastColumn="0" w:noHBand="0" w:noVBand="1"/>
+      </w:tblPr>
+      <w:tblGrid>
+        <w:gridCol w:w="4583"/>
+        <w:gridCol w:w="4584"/>
+      </w:tblGrid>
+      <w:tr>
+        <w:tc>
+          <w:tcPr>
+            <w:tcW w:w="4583" w:type="dxa"/>
+          </w:tcPr>
+          <w:p>
+            <w:r>
+              <w:t>Priorité</w:t>
+            </w:r>
+          </w:p>
+        </w:tc>
+        <w:tc>
+          <w:tcPr>
+            <w:tcW w:w="4584" w:type="dxa"/>
+          </w:tcPr>
+          <w:p>
+            <w:r>
+              <w:t>Commentaire</w:t>
+            </w:r>
+          </w:p>
         </w:tc>
       </w:tr>
       <w:tr>
         <w:tc>
           <w:tcPr>
+            <w:tcW w:w="4583" w:type="dxa"/>
+          </w:tcPr>
+          <w:p>
+            <w:r>
+              <w:t>Haute</w:t>
+            </w:r>
+          </w:p>
+        </w:tc>
+        <w:tc>
+          <w:tcPr>
+            <w:tcW w:w="4584" w:type="dxa"/>
+          </w:tcPr>
+          <w:p>
+            <w:r>
+              <w:t>La simulation consiste en un versement de substances d’un tank à un autre. Ici numériquement.</w:t>
+            </w:r>
+          </w:p>
+        </w:tc>
+      </w:tr>
+    </w:tbl>
+    <w:p/>
+    <w:p>
+      <w:pPr>
+        <w:pStyle w:val="Titre2"/>
+        <w:numPr>
+          <w:ilvl w:val="3"/>
+          <w:numId w:val="9"/>
+        </w:numPr>
+        <w:contextualSpacing/>
+      </w:pPr>
+      <w:r>
+        <w:t>Test du Cas</w:t>
+      </w:r>
+    </w:p>
+    <w:tbl>
+      <w:tblPr>
+        <w:tblStyle w:val="Grilledutableau"/>
+        <w:tblW w:w="0" w:type="auto"/>
+        <w:tblLook w:val="04A0" w:firstRow="1" w:lastRow="0" w:firstColumn="1" w:lastColumn="0" w:noHBand="0" w:noVBand="1"/>
+      </w:tblPr>
+      <w:tblGrid>
+        <w:gridCol w:w="4583"/>
+        <w:gridCol w:w="4584"/>
+      </w:tblGrid>
+      <w:tr>
+        <w:tc>
+          <w:tcPr>
+            <w:tcW w:w="4583" w:type="dxa"/>
+          </w:tcPr>
+          <w:p>
+            <w:r>
+              <w:t>Référence</w:t>
+            </w:r>
+          </w:p>
+        </w:tc>
+        <w:tc>
+          <w:tcPr>
+            <w:tcW w:w="4584" w:type="dxa"/>
+          </w:tcPr>
+          <w:p>
+            <w:r>
+              <w:t>TUC 01-01</w:t>
+            </w:r>
+          </w:p>
+        </w:tc>
+      </w:tr>
+      <w:tr>
+        <w:tc>
+          <w:tcPr>
+            <w:tcW w:w="4583" w:type="dxa"/>
+          </w:tcPr>
+          <w:p>
+            <w:r>
+              <w:t>Titre</w:t>
+            </w:r>
+          </w:p>
+        </w:tc>
+        <w:tc>
+          <w:tcPr>
+            <w:tcW w:w="4584" w:type="dxa"/>
+          </w:tcPr>
+          <w:p>
+            <w:r>
+              <w:t xml:space="preserve">Modifier un réservoir </w:t>
+            </w:r>
+            <w:r>
+              <w:t>numériquement</w:t>
+            </w:r>
+          </w:p>
+        </w:tc>
+      </w:tr>
+      <w:tr>
+        <w:tc>
+          <w:tcPr>
+            <w:tcW w:w="4583" w:type="dxa"/>
+          </w:tcPr>
+          <w:p>
+            <w:r>
+              <w:t>Statut</w:t>
+            </w:r>
+          </w:p>
+        </w:tc>
+        <w:tc>
+          <w:tcPr>
+            <w:tcW w:w="4584" w:type="dxa"/>
+          </w:tcPr>
+          <w:p>
+            <w:r>
+              <w:t>Terminé</w:t>
+            </w:r>
+          </w:p>
+        </w:tc>
+      </w:tr>
+      <w:tr>
+        <w:tc>
+          <w:tcPr>
+            <w:tcW w:w="4583" w:type="dxa"/>
+          </w:tcPr>
+          <w:p>
+            <w:r>
+              <w:t>Préconditions</w:t>
+            </w:r>
+          </w:p>
+        </w:tc>
+        <w:tc>
+          <w:tcPr>
+            <w:tcW w:w="4584" w:type="dxa"/>
+          </w:tcPr>
+          <w:p>
+            <w:r>
+              <w:t>Avoir un réservoir sur</w:t>
+            </w:r>
+            <w:r>
+              <w:t xml:space="preserve"> le </w:t>
+            </w:r>
+            <w:proofErr w:type="spellStart"/>
+            <w:r>
+              <w:t>board</w:t>
+            </w:r>
+            <w:proofErr w:type="spellEnd"/>
+            <w:r>
+              <w:t xml:space="preserve"> de simulation</w:t>
+            </w:r>
+          </w:p>
+        </w:tc>
+      </w:tr>
+      <w:tr>
+        <w:tc>
+          <w:tcPr>
+            <w:tcW w:w="4583" w:type="dxa"/>
+          </w:tcPr>
+          <w:p>
+            <w:r>
+              <w:t>Description</w:t>
+            </w:r>
+          </w:p>
+        </w:tc>
+        <w:tc>
+          <w:tcPr>
+            <w:tcW w:w="4584" w:type="dxa"/>
+          </w:tcPr>
+          <w:p>
+            <w:r>
+              <w:t xml:space="preserve">L’utilisateur doit pouvoir modifier les valeurs du réservoir pour l’état initial de la simulation, au temps = 0. Dans ce cas précis l’utilisateur peut modifier la quantité des substances en </w:t>
+            </w:r>
+            <w:r>
+              <w:t>entrant les valeurs dans l’onglet</w:t>
+            </w:r>
+            <w:r>
+              <w:t xml:space="preserve"> des</w:t>
+            </w:r>
+            <w:r>
+              <w:t xml:space="preserve"> paramètres du réservoir.</w:t>
+            </w:r>
+          </w:p>
+        </w:tc>
+      </w:tr>
+      <w:tr>
+        <w:tc>
+          <w:tcPr>
+            <w:tcW w:w="4583" w:type="dxa"/>
+          </w:tcPr>
+          <w:p>
+            <w:r>
+              <w:t>Validation</w:t>
+            </w:r>
+          </w:p>
+        </w:tc>
+        <w:tc>
+          <w:tcPr>
+            <w:tcW w:w="4584" w:type="dxa"/>
+          </w:tcPr>
+          <w:p>
+            <w:r>
+              <w:t>PASS</w:t>
+            </w:r>
+          </w:p>
+        </w:tc>
+      </w:tr>
+    </w:tbl>
+    <w:p/>
+    <w:p>
+      <w:pPr>
+        <w:pStyle w:val="Titre2"/>
+        <w:numPr>
+          <w:ilvl w:val="3"/>
+          <w:numId w:val="9"/>
+        </w:numPr>
+        <w:contextualSpacing/>
+      </w:pPr>
+      <w:r>
+        <w:t>Etapes du test</w:t>
+      </w:r>
+    </w:p>
+    <w:tbl>
+      <w:tblPr>
+        <w:tblStyle w:val="Grilledutableau"/>
+        <w:tblW w:w="0" w:type="auto"/>
+        <w:tblLook w:val="04A0" w:firstRow="1" w:lastRow="0" w:firstColumn="1" w:lastColumn="0" w:noHBand="0" w:noVBand="1"/>
+      </w:tblPr>
+      <w:tblGrid>
+        <w:gridCol w:w="1833"/>
+        <w:gridCol w:w="1833"/>
+        <w:gridCol w:w="1833"/>
+        <w:gridCol w:w="1834"/>
+        <w:gridCol w:w="1834"/>
+      </w:tblGrid>
+      <w:tr>
+        <w:tc>
+          <w:tcPr>
+            <w:tcW w:w="1833" w:type="dxa"/>
+          </w:tcPr>
+          <w:p>
+            <w:r>
+              <w:t>Etape</w:t>
+            </w:r>
+          </w:p>
+        </w:tc>
+        <w:tc>
+          <w:tcPr>
+            <w:tcW w:w="1833" w:type="dxa"/>
+          </w:tcPr>
+          <w:p>
+            <w:r>
+              <w:t>Description</w:t>
+            </w:r>
+          </w:p>
+        </w:tc>
+        <w:tc>
+          <w:tcPr>
+            <w:tcW w:w="1833" w:type="dxa"/>
+          </w:tcPr>
+          <w:p>
+            <w:r>
+              <w:t>Résultat voulu</w:t>
+            </w:r>
+          </w:p>
+        </w:tc>
+        <w:tc>
+          <w:tcPr>
+            <w:tcW w:w="1834" w:type="dxa"/>
+          </w:tcPr>
+          <w:p>
+            <w:r>
+              <w:t>Résultat obtenu</w:t>
+            </w:r>
+          </w:p>
+        </w:tc>
+        <w:tc>
+          <w:tcPr>
+            <w:tcW w:w="1834" w:type="dxa"/>
+          </w:tcPr>
+          <w:p>
+            <w:r>
+              <w:t>Validation</w:t>
+            </w:r>
+          </w:p>
+        </w:tc>
+      </w:tr>
+      <w:tr>
+        <w:tc>
+          <w:tcPr>
+            <w:tcW w:w="1833" w:type="dxa"/>
+          </w:tcPr>
+          <w:p>
+            <w:r>
+              <w:t>1</w:t>
+            </w:r>
+          </w:p>
+        </w:tc>
+        <w:tc>
+          <w:tcPr>
+            <w:tcW w:w="1833" w:type="dxa"/>
+          </w:tcPr>
+          <w:p>
+            <w:r>
+              <w:t xml:space="preserve">Ouvrir l’onglet des paramètres d’un réservoir. </w:t>
+            </w:r>
+            <w:r>
+              <w:t>Cliquer sur l’</w:t>
+            </w:r>
+            <w:proofErr w:type="spellStart"/>
+            <w:r>
+              <w:t>icon</w:t>
+            </w:r>
+            <w:proofErr w:type="spellEnd"/>
+            <w:r>
+              <w:t xml:space="preserve"> de settings en haut à droit dans le réservoir ciblé.</w:t>
+            </w:r>
+          </w:p>
+        </w:tc>
+        <w:tc>
+          <w:tcPr>
+            <w:tcW w:w="1833" w:type="dxa"/>
+          </w:tcPr>
+          <w:p>
+            <w:r>
+              <w:t xml:space="preserve">Réduction de la taille du récipient total et apparition d’une frame contenant 4 </w:t>
+            </w:r>
+            <w:proofErr w:type="spellStart"/>
+            <w:r>
+              <w:t>textfields</w:t>
+            </w:r>
+            <w:proofErr w:type="spellEnd"/>
+            <w:r>
+              <w:t xml:space="preserve"> et un bouton « valider ».</w:t>
+            </w:r>
+          </w:p>
+        </w:tc>
+        <w:tc>
+          <w:tcPr>
+            <w:tcW w:w="1834" w:type="dxa"/>
+          </w:tcPr>
+          <w:p>
+            <w:r>
+              <w:t xml:space="preserve">Réduction de la taille du récipient total et apparition d’une frame contenant 4 </w:t>
+            </w:r>
+            <w:proofErr w:type="spellStart"/>
+            <w:r>
+              <w:t>textfields</w:t>
+            </w:r>
+            <w:proofErr w:type="spellEnd"/>
+            <w:r>
+              <w:t xml:space="preserve"> et un bouton « valider ».</w:t>
+            </w:r>
+          </w:p>
+        </w:tc>
+        <w:tc>
+          <w:tcPr>
+            <w:tcW w:w="1834" w:type="dxa"/>
+          </w:tcPr>
+          <w:p>
+            <w:r>
+              <w:t>PASS</w:t>
+            </w:r>
+          </w:p>
+        </w:tc>
+      </w:tr>
+      <w:tr>
+        <w:tc>
+          <w:tcPr>
+            <w:tcW w:w="1833" w:type="dxa"/>
+          </w:tcPr>
+          <w:p>
+            <w:r>
+              <w:t>2</w:t>
+            </w:r>
+            <w:r>
+              <w:t>a</w:t>
+            </w:r>
+          </w:p>
+        </w:tc>
+        <w:tc>
+          <w:tcPr>
+            <w:tcW w:w="1833" w:type="dxa"/>
+          </w:tcPr>
+          <w:p>
+            <w:r>
+              <w:t>Modifier la capacité du réservoir et cliquer le bouton « Valider »</w:t>
+            </w:r>
+          </w:p>
+        </w:tc>
+        <w:tc>
+          <w:tcPr>
+            <w:tcW w:w="1833" w:type="dxa"/>
+          </w:tcPr>
+          <w:p>
+            <w:r>
+              <w:t>La capacité du réservoir est mise à jour avec la valeur entrée.</w:t>
+            </w:r>
+          </w:p>
+        </w:tc>
+        <w:tc>
+          <w:tcPr>
+            <w:tcW w:w="1834" w:type="dxa"/>
+          </w:tcPr>
+          <w:p>
+            <w:r>
+              <w:t>La capacité du réservoir est mise à jour avec la valeur entrée.</w:t>
+            </w:r>
+          </w:p>
+        </w:tc>
+        <w:tc>
+          <w:tcPr>
+            <w:tcW w:w="1834" w:type="dxa"/>
+          </w:tcPr>
+          <w:p>
+            <w:r>
+              <w:t>PASS</w:t>
+            </w:r>
+          </w:p>
+        </w:tc>
+      </w:tr>
+      <w:tr>
+        <w:tc>
+          <w:tcPr>
+            <w:tcW w:w="1833" w:type="dxa"/>
+          </w:tcPr>
+          <w:p>
+            <w:r>
+              <w:t>2b</w:t>
+            </w:r>
+          </w:p>
+        </w:tc>
+        <w:tc>
+          <w:tcPr>
+            <w:tcW w:w="1833" w:type="dxa"/>
+          </w:tcPr>
+          <w:p>
+            <w:r>
+              <w:t xml:space="preserve">Modifier la </w:t>
+            </w:r>
+            <w:r>
+              <w:t>débit</w:t>
+            </w:r>
+            <w:r>
+              <w:t xml:space="preserve"> du réservoir et cliquer le bouton « Valider »</w:t>
+            </w:r>
+          </w:p>
+        </w:tc>
+        <w:tc>
+          <w:tcPr>
+            <w:tcW w:w="1833" w:type="dxa"/>
+          </w:tcPr>
+          <w:p>
+            <w:r>
+              <w:t xml:space="preserve">Le débit </w:t>
+            </w:r>
+            <w:r>
+              <w:t>du réservoir est mise à jour avec la valeur entrée.</w:t>
+            </w:r>
+          </w:p>
+        </w:tc>
+        <w:tc>
+          <w:tcPr>
+            <w:tcW w:w="1834" w:type="dxa"/>
+          </w:tcPr>
+          <w:p>
+            <w:r>
+              <w:t xml:space="preserve">Le débit </w:t>
+            </w:r>
+            <w:r>
+              <w:t>du réservoir est mise à jour avec la valeur entrée.</w:t>
+            </w:r>
+          </w:p>
+        </w:tc>
+        <w:tc>
+          <w:tcPr>
+            <w:tcW w:w="1834" w:type="dxa"/>
+          </w:tcPr>
+          <w:p>
+            <w:r>
+              <w:t>PASS</w:t>
+            </w:r>
+          </w:p>
+        </w:tc>
+      </w:tr>
+      <w:tr>
+        <w:tc>
+          <w:tcPr>
+            <w:tcW w:w="1833" w:type="dxa"/>
+          </w:tcPr>
+          <w:p>
+            <w:r>
+              <w:t>2c</w:t>
+            </w:r>
+          </w:p>
+        </w:tc>
+        <w:tc>
+          <w:tcPr>
+            <w:tcW w:w="1833" w:type="dxa"/>
+          </w:tcPr>
+          <w:p>
+            <w:r>
+              <w:t xml:space="preserve">Modifier la </w:t>
+            </w:r>
+            <w:r>
+              <w:t>quantité de la substance « eau »</w:t>
+            </w:r>
+            <w:r>
+              <w:t xml:space="preserve"> cliquer le bouton « Valider »</w:t>
+            </w:r>
+          </w:p>
+        </w:tc>
+        <w:tc>
+          <w:tcPr>
+            <w:tcW w:w="1833" w:type="dxa"/>
+          </w:tcPr>
+          <w:p>
+            <w:r>
+              <w:t xml:space="preserve">La quantité de la substance « eau » </w:t>
+            </w:r>
+            <w:r>
+              <w:t>du réservoir est mise à jour avec la valeur entrée.</w:t>
+            </w:r>
+          </w:p>
+        </w:tc>
+        <w:tc>
+          <w:tcPr>
+            <w:tcW w:w="1834" w:type="dxa"/>
+          </w:tcPr>
+          <w:p>
+            <w:r>
+              <w:t xml:space="preserve">La quantité de la substance « eau » </w:t>
+            </w:r>
+            <w:r>
+              <w:t>du réservoir est mise à jour avec la valeur entrée.</w:t>
+            </w:r>
+          </w:p>
+        </w:tc>
+        <w:tc>
+          <w:tcPr>
+            <w:tcW w:w="1834" w:type="dxa"/>
+          </w:tcPr>
+          <w:p>
+            <w:r>
+              <w:t>PASS</w:t>
+            </w:r>
+          </w:p>
+        </w:tc>
+      </w:tr>
+      <w:tr>
+        <w:tc>
+          <w:tcPr>
+            <w:tcW w:w="1833" w:type="dxa"/>
+          </w:tcPr>
+          <w:p>
+            <w:r>
+              <w:t>2d</w:t>
+            </w:r>
+          </w:p>
+        </w:tc>
+        <w:tc>
+          <w:tcPr>
+            <w:tcW w:w="1833" w:type="dxa"/>
+          </w:tcPr>
+          <w:p>
+            <w:r>
+              <w:t xml:space="preserve">Modifier la </w:t>
+            </w:r>
+            <w:r>
+              <w:t>quantité de la substance « sel »</w:t>
+            </w:r>
+            <w:r>
+              <w:t xml:space="preserve"> cliquer le bouton </w:t>
+            </w:r>
+            <w:r>
+              <w:lastRenderedPageBreak/>
+              <w:t>« Valider »</w:t>
+            </w:r>
+          </w:p>
+        </w:tc>
+        <w:tc>
+          <w:tcPr>
+            <w:tcW w:w="1833" w:type="dxa"/>
+          </w:tcPr>
+          <w:p>
+            <w:r>
+              <w:lastRenderedPageBreak/>
+              <w:t xml:space="preserve">La quantité de la substance « sel» </w:t>
+            </w:r>
+            <w:r>
+              <w:t xml:space="preserve">du réservoir est mise à jour avec </w:t>
+            </w:r>
+            <w:r>
+              <w:lastRenderedPageBreak/>
+              <w:t>la valeur entrée.</w:t>
+            </w:r>
+          </w:p>
+        </w:tc>
+        <w:tc>
+          <w:tcPr>
+            <w:tcW w:w="1834" w:type="dxa"/>
+          </w:tcPr>
+          <w:p>
+            <w:r>
+              <w:lastRenderedPageBreak/>
+              <w:t xml:space="preserve">La quantité de la substance « sel» </w:t>
+            </w:r>
+            <w:r>
+              <w:t xml:space="preserve">du réservoir est mise à jour avec </w:t>
+            </w:r>
+            <w:r>
+              <w:lastRenderedPageBreak/>
+              <w:t>la valeur entrée.</w:t>
+            </w:r>
+          </w:p>
+        </w:tc>
+        <w:tc>
+          <w:tcPr>
+            <w:tcW w:w="1834" w:type="dxa"/>
+          </w:tcPr>
+          <w:p>
+            <w:r>
+              <w:lastRenderedPageBreak/>
+              <w:t>PASS</w:t>
+            </w:r>
+          </w:p>
+        </w:tc>
+      </w:tr>
+      <w:tr>
+        <w:tc>
+          <w:tcPr>
+            <w:tcW w:w="1833" w:type="dxa"/>
+          </w:tcPr>
+          <w:p>
+            <w:r>
+              <w:lastRenderedPageBreak/>
+              <w:t>3</w:t>
+            </w:r>
+          </w:p>
+        </w:tc>
+        <w:tc>
+          <w:tcPr>
+            <w:tcW w:w="1833" w:type="dxa"/>
+          </w:tcPr>
+          <w:p>
+            <w:r>
+              <w:t xml:space="preserve">Fermer l’onglet des paramètres d’un réservoir. </w:t>
+            </w:r>
+            <w:r>
+              <w:t>Cliquer sur l’</w:t>
+            </w:r>
+            <w:proofErr w:type="spellStart"/>
+            <w:r>
+              <w:t>icon</w:t>
+            </w:r>
+            <w:proofErr w:type="spellEnd"/>
+            <w:r>
+              <w:t xml:space="preserve"> de settings en haut à droit dans le réservoir ciblé.</w:t>
+            </w:r>
+          </w:p>
+        </w:tc>
+        <w:tc>
+          <w:tcPr>
+            <w:tcW w:w="1833" w:type="dxa"/>
+          </w:tcPr>
+          <w:p>
+            <w:r>
+              <w:t>Disparition</w:t>
+            </w:r>
+            <w:r>
+              <w:t xml:space="preserve"> </w:t>
+            </w:r>
+            <w:r>
+              <w:t>de la frame</w:t>
+            </w:r>
+            <w:r>
+              <w:t xml:space="preserve"> contenant 4 </w:t>
+            </w:r>
+            <w:proofErr w:type="spellStart"/>
+            <w:r>
+              <w:t>textfields</w:t>
+            </w:r>
+            <w:proofErr w:type="spellEnd"/>
+            <w:r>
+              <w:t xml:space="preserve"> et un bouton « valider ».</w:t>
+            </w:r>
+          </w:p>
+          <w:p>
+            <w:r>
+              <w:t>Augmentation</w:t>
+            </w:r>
+            <w:r>
+              <w:t xml:space="preserve"> de la taille du récipient total</w:t>
+            </w:r>
+            <w:r>
+              <w:t>.</w:t>
+            </w:r>
+          </w:p>
+        </w:tc>
+        <w:tc>
+          <w:tcPr>
+            <w:tcW w:w="1834" w:type="dxa"/>
+          </w:tcPr>
+          <w:p>
+            <w:r>
+              <w:t>Disparition</w:t>
+            </w:r>
+            <w:r>
+              <w:t xml:space="preserve"> </w:t>
+            </w:r>
+            <w:r>
+              <w:t>de la frame</w:t>
+            </w:r>
+            <w:r>
+              <w:t xml:space="preserve"> contenant 4 </w:t>
+            </w:r>
+            <w:proofErr w:type="spellStart"/>
+            <w:r>
+              <w:t>textfields</w:t>
+            </w:r>
+            <w:proofErr w:type="spellEnd"/>
+            <w:r>
+              <w:t xml:space="preserve"> et un bouton « valider ».</w:t>
+            </w:r>
+          </w:p>
+          <w:p>
+            <w:r>
+              <w:t>Augmentation</w:t>
+            </w:r>
+            <w:r>
+              <w:t xml:space="preserve"> de la taille du récipient total</w:t>
+            </w:r>
+            <w:r>
+              <w:t>.</w:t>
+            </w:r>
+          </w:p>
+        </w:tc>
+        <w:tc>
+          <w:tcPr>
+            <w:tcW w:w="1834" w:type="dxa"/>
+          </w:tcPr>
+          <w:p>
+            <w:r>
+              <w:t>PASS</w:t>
+            </w:r>
+          </w:p>
+        </w:tc>
+      </w:tr>
+    </w:tbl>
+    <w:p>
+      <w:pPr>
+        <w:pStyle w:val="Titre2"/>
+        <w:numPr>
+          <w:ilvl w:val="3"/>
+          <w:numId w:val="9"/>
+        </w:numPr>
+        <w:contextualSpacing/>
+      </w:pPr>
+      <w:r>
+        <w:t>Commentaires</w:t>
+      </w:r>
+    </w:p>
+    <w:tbl>
+      <w:tblPr>
+        <w:tblStyle w:val="Grilledutableau"/>
+        <w:tblW w:w="0" w:type="auto"/>
+        <w:tblLook w:val="04A0" w:firstRow="1" w:lastRow="0" w:firstColumn="1" w:lastColumn="0" w:noHBand="0" w:noVBand="1"/>
+      </w:tblPr>
+      <w:tblGrid>
+        <w:gridCol w:w="3055"/>
+        <w:gridCol w:w="3056"/>
+        <w:gridCol w:w="3056"/>
+      </w:tblGrid>
+      <w:tr>
+        <w:tc>
+          <w:tcPr>
             <w:tcW w:w="3055" w:type="dxa"/>
           </w:tcPr>
-          <w:p/>
+          <w:p>
+            <w:r>
+              <w:t>Testeur</w:t>
+            </w:r>
+          </w:p>
         </w:tc>
         <w:tc>
           <w:tcPr>
             <w:tcW w:w="3056" w:type="dxa"/>
           </w:tcPr>
-          <w:p/>
+          <w:p>
+            <w:r>
+              <w:t>Date</w:t>
+            </w:r>
+          </w:p>
         </w:tc>
         <w:tc>
           <w:tcPr>
             <w:tcW w:w="3056" w:type="dxa"/>
           </w:tcPr>
-          <w:p/>
+          <w:p>
+            <w:r>
+              <w:t>Commentaire</w:t>
+            </w:r>
+          </w:p>
+        </w:tc>
+      </w:tr>
+      <w:tr>
+        <w:tc>
+          <w:tcPr>
+            <w:tcW w:w="3055" w:type="dxa"/>
+          </w:tcPr>
+          <w:p>
+            <w:r>
+              <w:t>Romain</w:t>
+            </w:r>
+          </w:p>
+        </w:tc>
+        <w:tc>
+          <w:tcPr>
+            <w:tcW w:w="3056" w:type="dxa"/>
+          </w:tcPr>
+          <w:p>
+            <w:r>
+              <w:t>01.06.15</w:t>
+            </w:r>
+          </w:p>
+        </w:tc>
+        <w:tc>
+          <w:tcPr>
+            <w:tcW w:w="3056" w:type="dxa"/>
+          </w:tcPr>
+          <w:p>
+            <w:bookmarkStart w:id="0" w:name="_GoBack"/>
+            <w:bookmarkEnd w:id="0"/>
+          </w:p>
         </w:tc>
       </w:tr>
     </w:tbl>
@@ -945,7 +1959,23 @@
           </w:tcPr>
           <w:p>
             <w:r>
-              <w:t>Appuyer sur le bonton play en bas à gauche</w:t>
+              <w:t xml:space="preserve">Appuyer sur le </w:t>
+            </w:r>
+            <w:proofErr w:type="spellStart"/>
+            <w:r>
+              <w:t>bonton</w:t>
+            </w:r>
+            <w:proofErr w:type="spellEnd"/>
+            <w:r>
+              <w:t xml:space="preserve"> </w:t>
+            </w:r>
+            <w:proofErr w:type="spellStart"/>
+            <w:r>
+              <w:t>play</w:t>
+            </w:r>
+            <w:proofErr w:type="spellEnd"/>
+            <w:r>
+              <w:t xml:space="preserve"> en bas à gauche</w:t>
             </w:r>
           </w:p>
         </w:tc>
@@ -1013,7 +2043,15 @@
           </w:tcPr>
           <w:p>
             <w:r>
-              <w:t>Gisement et désactivation des textedits n’appartenant pas à l’option</w:t>
+              <w:t xml:space="preserve">Gisement et désactivation des </w:t>
+            </w:r>
+            <w:proofErr w:type="spellStart"/>
+            <w:r>
+              <w:t>textedits</w:t>
+            </w:r>
+            <w:proofErr w:type="spellEnd"/>
+            <w:r>
+              <w:t xml:space="preserve"> n’appartenant pas à l’option</w:t>
             </w:r>
             <w:r>
               <w:t>.</w:t>
@@ -1026,7 +2064,15 @@
           </w:tcPr>
           <w:p>
             <w:r>
-              <w:t>Gisement et désactivation des textedits n’appartenant pas à l’option</w:t>
+              <w:t xml:space="preserve">Gisement et désactivation des </w:t>
+            </w:r>
+            <w:proofErr w:type="spellStart"/>
+            <w:r>
+              <w:t>textedits</w:t>
+            </w:r>
+            <w:proofErr w:type="spellEnd"/>
+            <w:r>
+              <w:t xml:space="preserve"> n’appartenant pas à l’option</w:t>
             </w:r>
             <w:r>
               <w:t>.</w:t>
@@ -1177,8 +2223,13 @@
               <w:t>Entrer une valeur</w:t>
             </w:r>
             <w:r>
-              <w:t xml:space="preserve"> pour le textedit</w:t>
-            </w:r>
+              <w:t xml:space="preserve"> pour le </w:t>
+            </w:r>
+            <w:proofErr w:type="spellStart"/>
+            <w:r>
+              <w:t>textedit</w:t>
+            </w:r>
+            <w:proofErr w:type="spellEnd"/>
             <w:r>
               <w:t xml:space="preserve"> </w:t>
             </w:r>
@@ -1239,7 +2290,10 @@
           <w:p>
             <w:r>
               <w:lastRenderedPageBreak/>
-              <w:t>3b-1</w:t>
+              <w:t>3c</w:t>
+            </w:r>
+            <w:r>
+              <w:t>-1</w:t>
             </w:r>
           </w:p>
         </w:tc>
@@ -1291,7 +2345,10 @@
           </w:tcPr>
           <w:p>
             <w:r>
-              <w:t>3b-2</w:t>
+              <w:t>3c</w:t>
+            </w:r>
+            <w:r>
+              <w:t>-2</w:t>
             </w:r>
           </w:p>
         </w:tc>
@@ -1301,7 +2358,15 @@
           </w:tcPr>
           <w:p>
             <w:r>
-              <w:t>Entrer une valeur pour le textedit puis appuyer sur le bouton  « OK »</w:t>
+              <w:t xml:space="preserve">Entrer une valeur pour le </w:t>
+            </w:r>
+            <w:proofErr w:type="spellStart"/>
+            <w:r>
+              <w:t>textedit</w:t>
+            </w:r>
+            <w:proofErr w:type="spellEnd"/>
+            <w:r>
+              <w:t xml:space="preserve"> puis appuyer sur le bouton  « OK »</w:t>
             </w:r>
           </w:p>
         </w:tc>
@@ -1332,294 +2397,6 @@
           <w:p>
             <w:r>
               <w:t>FAIL</w:t>
-            </w:r>
-          </w:p>
-        </w:tc>
-      </w:tr>
-      <w:tr>
-        <w:tc>
-          <w:tcPr>
-            <w:tcW w:w="1833" w:type="dxa"/>
-          </w:tcPr>
-          <w:p>
-            <w:r>
-              <w:t>4a</w:t>
-            </w:r>
-          </w:p>
-        </w:tc>
-        <w:tc>
-          <w:tcPr>
-            <w:tcW w:w="1833" w:type="dxa"/>
-          </w:tcPr>
-          <w:p>
-            <w:r>
-              <w:t>Dans le cas de l’option « Arrêt temps t », appuyer sur le bouton « Play »</w:t>
-            </w:r>
-          </w:p>
-        </w:tc>
-        <w:tc>
-          <w:tcPr>
-            <w:tcW w:w="1833" w:type="dxa"/>
-          </w:tcPr>
-          <w:p>
-            <w:r>
-              <w:t xml:space="preserve">Le bouton « Play » se transforme en Bouton « Reset ». Une slide bar s’affiche entre le bouton settings et l’équation. La slidebar bouge et la valeur t de l’équation y(t) augmente. Les </w:t>
-            </w:r>
-            <w:r>
-              <w:t>représentations des quantités de solide et liquide se mettent a jour visuellement dans les tanks.</w:t>
-            </w:r>
-          </w:p>
-        </w:tc>
-        <w:tc>
-          <w:tcPr>
-            <w:tcW w:w="1834" w:type="dxa"/>
-          </w:tcPr>
-          <w:p>
-            <w:r>
-              <w:t>Le bouton « Play » ne se transforme pas en Bouton « Reset ». Une slide bar s’affiche entre le bouton settings et l’équation. La slidebar bouge et la valeur t de l’équation y(t) augmente. Les représentations des quantités de solide et liquide se mettent a jour visuellement dans les tanks.</w:t>
-            </w:r>
-          </w:p>
-        </w:tc>
-        <w:tc>
-          <w:tcPr>
-            <w:tcW w:w="1834" w:type="dxa"/>
-          </w:tcPr>
-          <w:p>
-            <w:r>
-              <w:t>FAIL</w:t>
-            </w:r>
-          </w:p>
-        </w:tc>
-      </w:tr>
-      <w:tr>
-        <w:tc>
-          <w:tcPr>
-            <w:tcW w:w="1833" w:type="dxa"/>
-          </w:tcPr>
-          <w:p>
-            <w:r>
-              <w:t>4b</w:t>
-            </w:r>
-          </w:p>
-        </w:tc>
-        <w:tc>
-          <w:tcPr>
-            <w:tcW w:w="1833" w:type="dxa"/>
-          </w:tcPr>
-          <w:p>
-            <w:r>
-              <w:t>Dans le cas de l’option « Arrêt quantité Q », appuyer sur le bouton « Play »</w:t>
-            </w:r>
-          </w:p>
-        </w:tc>
-        <w:tc>
-          <w:tcPr>
-            <w:tcW w:w="1833" w:type="dxa"/>
-          </w:tcPr>
-          <w:p>
-            <w:r>
-              <w:t>Le bouton « Play » se transforme en Bouton « Reset ». Une slide bar s’affiche entre le bouton settings et l’équation. La slidebar bouge et la valeur t de l’équation y(t) augmente. Les représentations des quantités de solide et liquide se mettent a jour visuellement dans les tanks.</w:t>
-            </w:r>
-          </w:p>
-        </w:tc>
-        <w:tc>
-          <w:tcPr>
-            <w:tcW w:w="1834" w:type="dxa"/>
-          </w:tcPr>
-          <w:p>
-            <w:r>
-              <w:t>Il ne se passe rien.</w:t>
-            </w:r>
-          </w:p>
-        </w:tc>
-        <w:tc>
-          <w:tcPr>
-            <w:tcW w:w="1834" w:type="dxa"/>
-          </w:tcPr>
-          <w:p>
-            <w:r>
-              <w:t>FAIL</w:t>
-            </w:r>
-          </w:p>
-        </w:tc>
-      </w:tr>
-      <w:tr>
-        <w:tc>
-          <w:tcPr>
-            <w:tcW w:w="1833" w:type="dxa"/>
-          </w:tcPr>
-          <w:p>
-            <w:r>
-              <w:t>5</w:t>
-            </w:r>
-          </w:p>
-        </w:tc>
-        <w:tc>
-          <w:tcPr>
-            <w:tcW w:w="1833" w:type="dxa"/>
-          </w:tcPr>
-          <w:p>
-            <w:r>
-              <w:t xml:space="preserve">Appuyer sur le </w:t>
-            </w:r>
-            <w:r>
-              <w:lastRenderedPageBreak/>
-              <w:t>bouton « Pause »</w:t>
-            </w:r>
-          </w:p>
-        </w:tc>
-        <w:tc>
-          <w:tcPr>
-            <w:tcW w:w="1833" w:type="dxa"/>
-          </w:tcPr>
-          <w:p>
-            <w:r>
-              <w:lastRenderedPageBreak/>
-              <w:t xml:space="preserve">Le slider doit </w:t>
-            </w:r>
-            <w:r>
-              <w:lastRenderedPageBreak/>
-              <w:t>s’arrêter de bouger, et le x de l’équation y(x) doit ne plus être incrémenté</w:t>
-            </w:r>
-          </w:p>
-        </w:tc>
-        <w:tc>
-          <w:tcPr>
-            <w:tcW w:w="1834" w:type="dxa"/>
-          </w:tcPr>
-          <w:p>
-            <w:r>
-              <w:lastRenderedPageBreak/>
-              <w:t xml:space="preserve">Le slider doit </w:t>
-            </w:r>
-            <w:r>
-              <w:lastRenderedPageBreak/>
-              <w:t>s’arrêter de bouger, et le x de l’équation y(x) doit ne plus être incrémenté</w:t>
-            </w:r>
-          </w:p>
-        </w:tc>
-        <w:tc>
-          <w:tcPr>
-            <w:tcW w:w="1834" w:type="dxa"/>
-          </w:tcPr>
-          <w:p>
-            <w:r>
-              <w:lastRenderedPageBreak/>
-              <w:t>PASS</w:t>
-            </w:r>
-          </w:p>
-        </w:tc>
-      </w:tr>
-      <w:tr>
-        <w:tc>
-          <w:tcPr>
-            <w:tcW w:w="1833" w:type="dxa"/>
-          </w:tcPr>
-          <w:p>
-            <w:r>
-              <w:lastRenderedPageBreak/>
-              <w:t>6</w:t>
-            </w:r>
-          </w:p>
-        </w:tc>
-        <w:tc>
-          <w:tcPr>
-            <w:tcW w:w="1833" w:type="dxa"/>
-          </w:tcPr>
-          <w:p>
-            <w:r>
-              <w:t>Déplacer le slider avec la souris lorsque la simulation est arrêté</w:t>
-            </w:r>
-          </w:p>
-        </w:tc>
-        <w:tc>
-          <w:tcPr>
-            <w:tcW w:w="1833" w:type="dxa"/>
-          </w:tcPr>
-          <w:p>
-            <w:r>
-              <w:t>Le x de l’équation y(x) est incrémenté lors du déplacement sur la droite et décrémenté lors du déplacement sur la gauche.</w:t>
-            </w:r>
-          </w:p>
-        </w:tc>
-        <w:tc>
-          <w:tcPr>
-            <w:tcW w:w="1834" w:type="dxa"/>
-          </w:tcPr>
-          <w:p>
-            <w:r>
-              <w:t xml:space="preserve">Le x de l’équation y(x) est incrémenté lors du déplacement sur la droite et </w:t>
-            </w:r>
-            <w:r>
-              <w:t>décrémenté</w:t>
-            </w:r>
-            <w:r>
-              <w:t xml:space="preserve"> lors du déplacement sur la gauche.</w:t>
-            </w:r>
-          </w:p>
-        </w:tc>
-        <w:tc>
-          <w:tcPr>
-            <w:tcW w:w="1834" w:type="dxa"/>
-          </w:tcPr>
-          <w:p>
-            <w:r>
-              <w:t>PASS</w:t>
-            </w:r>
-          </w:p>
-        </w:tc>
-      </w:tr>
-      <w:tr>
-        <w:tc>
-          <w:tcPr>
-            <w:tcW w:w="1833" w:type="dxa"/>
-          </w:tcPr>
-          <w:p>
-            <w:r>
-              <w:t>7</w:t>
-            </w:r>
-          </w:p>
-        </w:tc>
-        <w:tc>
-          <w:tcPr>
-            <w:tcW w:w="1833" w:type="dxa"/>
-          </w:tcPr>
-          <w:p>
-            <w:r>
-              <w:t>Dans le cas « Arrêt temps t » Vérifier que le temps introduit est correcte.</w:t>
-            </w:r>
-          </w:p>
-        </w:tc>
-        <w:tc>
-          <w:tcPr>
-            <w:tcW w:w="1833" w:type="dxa"/>
-          </w:tcPr>
-          <w:p>
-            <w:r>
-              <w:t>Alors que la simulation est terminé, déplacer sur la gauche au maximum le slider et lire que la valeur de x de l’équation y(x) est bien celle introduite.</w:t>
-            </w:r>
-          </w:p>
-        </w:tc>
-        <w:tc>
-          <w:tcPr>
-            <w:tcW w:w="1834" w:type="dxa"/>
-          </w:tcPr>
-          <w:p>
-            <w:r>
-              <w:t>Alors que la simulation est terminé, déplacer sur la gauche au maximum le slider et lire que la valeur de x de l’équation y(x) est bien celle introduite.</w:t>
-            </w:r>
-          </w:p>
-        </w:tc>
-        <w:tc>
-          <w:tcPr>
-            <w:tcW w:w="1834" w:type="dxa"/>
-          </w:tcPr>
-          <w:p>
-            <w:r>
-              <w:t>P</w:t>
-            </w:r>
-            <w:r>
-              <w:t>ASS</w:t>
             </w:r>
           </w:p>
         </w:tc>
@@ -1708,7 +2485,22 @@
           </w:tcPr>
           <w:p>
             <w:r>
-              <w:t>Les tests ont été effectué en sachant qu’il avait des erreurs au point 3b-2</w:t>
+              <w:t>Les tests ont été effectué en sachant qu’il avait des erreurs au</w:t>
+            </w:r>
+            <w:r>
+              <w:t>x</w:t>
+            </w:r>
+            <w:r>
+              <w:t xml:space="preserve"> point</w:t>
+            </w:r>
+            <w:r>
+              <w:t>s</w:t>
+            </w:r>
+            <w:r>
+              <w:t xml:space="preserve"> 3b-2</w:t>
+            </w:r>
+            <w:r>
+              <w:t xml:space="preserve"> et 3c-2.</w:t>
             </w:r>
           </w:p>
           <w:p/>
@@ -1733,8 +2525,8 @@
     <w:p/>
     <w:p/>
     <w:p>
-      <w:bookmarkStart w:id="0" w:name="h.yzk9q98d6pxv" w:colFirst="0" w:colLast="0"/>
-      <w:bookmarkEnd w:id="0"/>
+      <w:bookmarkStart w:id="1" w:name="h.yzk9q98d6pxv" w:colFirst="0" w:colLast="0"/>
+      <w:bookmarkEnd w:id="1"/>
       <w:r>
         <w:br w:type="page"/>
       </w:r>
@@ -1877,7 +2669,7 @@
           </w:tcPr>
           <w:p>
             <w:r>
-              <w:t>Boite de dialogue</w:t>
+              <w:t>Lancer la simulation</w:t>
             </w:r>
           </w:p>
         </w:tc>
@@ -2083,7 +2875,15 @@
           </w:tcPr>
           <w:p>
             <w:r>
-              <w:t>Le bouton « Play » se transforme en Bouton « Reset ». Une slide bar s’affiche entre le bouton settings et l’équation. La slidebar bouge et la valeur t de l’équation y(t) augmente. Les représentations des quantités de solide et liquide se mettent a jour visuellement dans les tanks.</w:t>
+              <w:t xml:space="preserve">Le bouton « Play » se transforme en Bouton « Reset ». Une slide bar s’affiche entre le bouton settings et l’équation. La </w:t>
+            </w:r>
+            <w:proofErr w:type="spellStart"/>
+            <w:r>
+              <w:t>slidebar</w:t>
+            </w:r>
+            <w:proofErr w:type="spellEnd"/>
+            <w:r>
+              <w:t xml:space="preserve"> bouge et la valeur t de l’équation y(t) augmente. Les représentations des quantités de solide et liquide se mettent a jour visuellement dans les tanks.</w:t>
             </w:r>
           </w:p>
         </w:tc>
@@ -2093,7 +2893,15 @@
           </w:tcPr>
           <w:p>
             <w:r>
-              <w:t>Le bouton « Play » ne se transforme pas en Bouton « Reset ». Une slide bar s’affiche entre le bouton settings et l’équation. La slidebar bouge et la valeur t de l’équation y(t) augmente. Les représentations des quantités de solide et liquide se mettent a jour visuellement dans les tanks.</w:t>
+              <w:t xml:space="preserve">Le bouton « Play » ne se transforme pas en Bouton « Reset ». Une slide bar s’affiche entre le bouton settings et l’équation. La </w:t>
+            </w:r>
+            <w:proofErr w:type="spellStart"/>
+            <w:r>
+              <w:t>slidebar</w:t>
+            </w:r>
+            <w:proofErr w:type="spellEnd"/>
+            <w:r>
+              <w:t xml:space="preserve"> bouge et la valeur t de l’équation y(t) augmente. Les représentations des quantités de solide et liquide se mettent a jour visuellement dans les tanks.</w:t>
             </w:r>
           </w:p>
         </w:tc>
@@ -2138,7 +2946,15 @@
           </w:tcPr>
           <w:p>
             <w:r>
-              <w:t xml:space="preserve">Le bouton « Play » se transforme en Bouton « Reset ». Une slide bar s’affiche entre le bouton settings et l’équation. La slidebar bouge et la valeur t de l’équation y(t) </w:t>
+              <w:t xml:space="preserve">Le bouton « Play » se transforme en Bouton « Reset ». Une slide bar s’affiche entre le bouton settings et l’équation. La </w:t>
+            </w:r>
+            <w:proofErr w:type="spellStart"/>
+            <w:r>
+              <w:t>slidebar</w:t>
+            </w:r>
+            <w:proofErr w:type="spellEnd"/>
+            <w:r>
+              <w:t xml:space="preserve"> bouge et la valeur t de l’équation y(t) </w:t>
             </w:r>
             <w:r>
               <w:lastRenderedPageBreak/>
@@ -2196,7 +3012,15 @@
           </w:tcPr>
           <w:p>
             <w:r>
-              <w:t>Le slider doit s’arrêter de bouger, et le x de l’équation y(x) doit ne plus être incrémenté</w:t>
+              <w:t xml:space="preserve">Le </w:t>
+            </w:r>
+            <w:proofErr w:type="spellStart"/>
+            <w:r>
+              <w:t>slider</w:t>
+            </w:r>
+            <w:proofErr w:type="spellEnd"/>
+            <w:r>
+              <w:t xml:space="preserve"> doit s’arrêter de bouger, et le x de l’équation y(x) doit ne plus être incrémenté</w:t>
             </w:r>
           </w:p>
         </w:tc>
@@ -2206,7 +3030,15 @@
           </w:tcPr>
           <w:p>
             <w:r>
-              <w:t>Le slider doit s’arrêter de bouger, et le x de l’équation y(x) doit ne plus être incrémenté</w:t>
+              <w:t xml:space="preserve">Le </w:t>
+            </w:r>
+            <w:proofErr w:type="spellStart"/>
+            <w:r>
+              <w:t>slider</w:t>
+            </w:r>
+            <w:proofErr w:type="spellEnd"/>
+            <w:r>
+              <w:t xml:space="preserve"> doit s’arrêter de bouger, et le x de l’équation y(x) doit ne plus être incrémenté</w:t>
             </w:r>
           </w:p>
         </w:tc>
@@ -2238,7 +3070,15 @@
           </w:tcPr>
           <w:p>
             <w:r>
-              <w:t>Déplacer le slider avec la souris lorsque la simulation est arrêté</w:t>
+              <w:t xml:space="preserve">Déplacer le </w:t>
+            </w:r>
+            <w:proofErr w:type="spellStart"/>
+            <w:r>
+              <w:t>slider</w:t>
+            </w:r>
+            <w:proofErr w:type="spellEnd"/>
+            <w:r>
+              <w:t xml:space="preserve"> avec la souris lorsque la simulation est arrêté</w:t>
             </w:r>
           </w:p>
         </w:tc>
@@ -2300,7 +3140,15 @@
           </w:tcPr>
           <w:p>
             <w:r>
-              <w:t>Alors que la simulation est terminé, déplacer sur la gauche au maximum le slider et lire que la valeur de x de l’équation y(x) est bien celle introduite.</w:t>
+              <w:t xml:space="preserve">Alors que la simulation est terminé, déplacer sur la gauche au maximum le </w:t>
+            </w:r>
+            <w:proofErr w:type="spellStart"/>
+            <w:r>
+              <w:t>slider</w:t>
+            </w:r>
+            <w:proofErr w:type="spellEnd"/>
+            <w:r>
+              <w:t xml:space="preserve"> et lire que la valeur de x de l’équation y(x) est bien celle introduite.</w:t>
             </w:r>
           </w:p>
         </w:tc>
@@ -2310,7 +3158,15 @@
           </w:tcPr>
           <w:p>
             <w:r>
-              <w:t>Alors que la simulation est terminé, déplacer sur la gauche au maximum le slider et lire que la valeur de x de l’équation y(x) est bien celle introduite.</w:t>
+              <w:t xml:space="preserve">Alors que la simulation est terminé, déplacer sur la gauche au maximum le </w:t>
+            </w:r>
+            <w:proofErr w:type="spellStart"/>
+            <w:r>
+              <w:t>slider</w:t>
+            </w:r>
+            <w:proofErr w:type="spellEnd"/>
+            <w:r>
+              <w:t xml:space="preserve"> et lire que la valeur de x de l’équation y(x) est bien celle introduite.</w:t>
             </w:r>
           </w:p>
         </w:tc>
@@ -2409,13 +3265,8 @@
           </w:tcPr>
           <w:p>
             <w:r>
-              <w:t>Les tests ont été effectué en sachant qu’il</w:t>
-            </w:r>
-            <w:r>
-              <w:t xml:space="preserve"> avait des erreurs au point 1a et 1b.</w:t>
-            </w:r>
-            <w:bookmarkStart w:id="1" w:name="_GoBack"/>
-            <w:bookmarkEnd w:id="1"/>
+              <w:t>Les tests ont été effectué en sachant qu’il avait des erreurs au point 1a et 1b.</w:t>
+            </w:r>
           </w:p>
           <w:p/>
           <w:p>
@@ -2479,6 +3330,7 @@
         <w:docPartUnique/>
       </w:docPartObj>
     </w:sdtPr>
+    <w:sdtEndPr/>
     <w:sdtContent>
       <w:p>
         <w:pPr>
@@ -2499,7 +3351,7 @@
             <w:noProof/>
             <w:lang w:val="fr-FR"/>
           </w:rPr>
-          <w:t>5</w:t>
+          <w:t>3</w:t>
         </w:r>
         <w:r>
           <w:fldChar w:fldCharType="end"/>
@@ -2520,6 +3372,7 @@
         <w:docPartUnique/>
       </w:docPartObj>
     </w:sdtPr>
+    <w:sdtEndPr/>
     <w:sdtContent>
       <w:p>
         <w:pPr>
@@ -3456,6 +4309,92 @@
     </w:lvl>
   </w:abstractNum>
   <w:abstractNum w:abstractNumId="8">
+    <w:nsid w:val="16864FBA"/>
+    <w:multiLevelType w:val="multilevel"/>
+    <w:tmpl w:val="C8424310"/>
+    <w:lvl w:ilvl="0">
+      <w:start w:val="1"/>
+      <w:numFmt w:val="decimal"/>
+      <w:lvlText w:val="%1"/>
+      <w:lvlJc w:val="left"/>
+      <w:pPr>
+        <w:ind w:left="432" w:firstLine="0"/>
+      </w:pPr>
+    </w:lvl>
+    <w:lvl w:ilvl="1">
+      <w:start w:val="1"/>
+      <w:numFmt w:val="decimal"/>
+      <w:lvlText w:val="%1.%2"/>
+      <w:lvlJc w:val="left"/>
+      <w:pPr>
+        <w:ind w:left="567" w:firstLine="0"/>
+      </w:pPr>
+    </w:lvl>
+    <w:lvl w:ilvl="2">
+      <w:start w:val="1"/>
+      <w:numFmt w:val="decimal"/>
+      <w:lvlText w:val="%1.%2.%3"/>
+      <w:lvlJc w:val="left"/>
+      <w:pPr>
+        <w:ind w:left="720" w:firstLine="0"/>
+      </w:pPr>
+    </w:lvl>
+    <w:lvl w:ilvl="3">
+      <w:start w:val="1"/>
+      <w:numFmt w:val="decimal"/>
+      <w:lvlText w:val="%1.%2.%3.%4"/>
+      <w:lvlJc w:val="left"/>
+      <w:pPr>
+        <w:ind w:left="864" w:firstLine="0"/>
+      </w:pPr>
+    </w:lvl>
+    <w:lvl w:ilvl="4">
+      <w:start w:val="1"/>
+      <w:numFmt w:val="decimal"/>
+      <w:lvlText w:val="%1.%2.%3.%4.%5"/>
+      <w:lvlJc w:val="left"/>
+      <w:pPr>
+        <w:ind w:left="1008" w:firstLine="0"/>
+      </w:pPr>
+    </w:lvl>
+    <w:lvl w:ilvl="5">
+      <w:start w:val="1"/>
+      <w:numFmt w:val="decimal"/>
+      <w:lvlText w:val="%1.%2.%3.%4.%5.%6"/>
+      <w:lvlJc w:val="left"/>
+      <w:pPr>
+        <w:ind w:left="1152" w:firstLine="0"/>
+      </w:pPr>
+    </w:lvl>
+    <w:lvl w:ilvl="6">
+      <w:start w:val="1"/>
+      <w:numFmt w:val="decimal"/>
+      <w:lvlText w:val="%1.%2.%3.%4.%5.%6.%7"/>
+      <w:lvlJc w:val="left"/>
+      <w:pPr>
+        <w:ind w:left="1296" w:firstLine="0"/>
+      </w:pPr>
+    </w:lvl>
+    <w:lvl w:ilvl="7">
+      <w:start w:val="1"/>
+      <w:numFmt w:val="decimal"/>
+      <w:lvlText w:val="%1.%2.%3.%4.%5.%6.%7.%8"/>
+      <w:lvlJc w:val="left"/>
+      <w:pPr>
+        <w:ind w:left="1440" w:firstLine="0"/>
+      </w:pPr>
+    </w:lvl>
+    <w:lvl w:ilvl="8">
+      <w:start w:val="1"/>
+      <w:numFmt w:val="decimal"/>
+      <w:lvlText w:val="%1.%2.%3.%4.%5.%6.%7.%8.%9"/>
+      <w:lvlJc w:val="left"/>
+      <w:pPr>
+        <w:ind w:left="1584" w:firstLine="0"/>
+      </w:pPr>
+    </w:lvl>
+  </w:abstractNum>
+  <w:abstractNum w:abstractNumId="9">
     <w:nsid w:val="19FB6535"/>
     <w:multiLevelType w:val="multilevel"/>
     <w:tmpl w:val="C774528C"/>
@@ -3568,7 +4507,7 @@
       </w:rPr>
     </w:lvl>
   </w:abstractNum>
-  <w:abstractNum w:abstractNumId="9">
+  <w:abstractNum w:abstractNumId="10">
     <w:nsid w:val="1A013F59"/>
     <w:multiLevelType w:val="multilevel"/>
     <w:tmpl w:val="D9EEFFAC"/>
@@ -3681,7 +4620,7 @@
       </w:rPr>
     </w:lvl>
   </w:abstractNum>
-  <w:abstractNum w:abstractNumId="10">
+  <w:abstractNum w:abstractNumId="11">
     <w:nsid w:val="1C78522E"/>
     <w:multiLevelType w:val="multilevel"/>
     <w:tmpl w:val="CAB661A0"/>
@@ -3794,7 +4733,7 @@
       </w:rPr>
     </w:lvl>
   </w:abstractNum>
-  <w:abstractNum w:abstractNumId="11">
+  <w:abstractNum w:abstractNumId="12">
     <w:nsid w:val="1DDB0E94"/>
     <w:multiLevelType w:val="multilevel"/>
     <w:tmpl w:val="FC2CB1D6"/>
@@ -3907,7 +4846,7 @@
       </w:rPr>
     </w:lvl>
   </w:abstractNum>
-  <w:abstractNum w:abstractNumId="12">
+  <w:abstractNum w:abstractNumId="13">
     <w:nsid w:val="1F331090"/>
     <w:multiLevelType w:val="multilevel"/>
     <w:tmpl w:val="C8424310"/>
@@ -3993,7 +4932,7 @@
       </w:pPr>
     </w:lvl>
   </w:abstractNum>
-  <w:abstractNum w:abstractNumId="13">
+  <w:abstractNum w:abstractNumId="14">
     <w:nsid w:val="25A85453"/>
     <w:multiLevelType w:val="multilevel"/>
     <w:tmpl w:val="969090CA"/>
@@ -4106,7 +5045,7 @@
       </w:rPr>
     </w:lvl>
   </w:abstractNum>
-  <w:abstractNum w:abstractNumId="14">
+  <w:abstractNum w:abstractNumId="15">
     <w:nsid w:val="28F159FB"/>
     <w:multiLevelType w:val="multilevel"/>
     <w:tmpl w:val="C8424310"/>
@@ -4192,7 +5131,7 @@
       </w:pPr>
     </w:lvl>
   </w:abstractNum>
-  <w:abstractNum w:abstractNumId="15">
+  <w:abstractNum w:abstractNumId="16">
     <w:nsid w:val="2FF80093"/>
     <w:multiLevelType w:val="multilevel"/>
     <w:tmpl w:val="81CE3090"/>
@@ -4305,7 +5244,7 @@
       </w:rPr>
     </w:lvl>
   </w:abstractNum>
-  <w:abstractNum w:abstractNumId="16">
+  <w:abstractNum w:abstractNumId="17">
     <w:nsid w:val="31B529EF"/>
     <w:multiLevelType w:val="multilevel"/>
     <w:tmpl w:val="D11CCA5C"/>
@@ -4418,7 +5357,7 @@
       </w:rPr>
     </w:lvl>
   </w:abstractNum>
-  <w:abstractNum w:abstractNumId="17">
+  <w:abstractNum w:abstractNumId="18">
     <w:nsid w:val="3280208C"/>
     <w:multiLevelType w:val="multilevel"/>
     <w:tmpl w:val="A9883E72"/>
@@ -4531,7 +5470,7 @@
       </w:rPr>
     </w:lvl>
   </w:abstractNum>
-  <w:abstractNum w:abstractNumId="18">
+  <w:abstractNum w:abstractNumId="19">
     <w:nsid w:val="346E2379"/>
     <w:multiLevelType w:val="multilevel"/>
     <w:tmpl w:val="3F6C5E5C"/>
@@ -4644,7 +5583,7 @@
       </w:rPr>
     </w:lvl>
   </w:abstractNum>
-  <w:abstractNum w:abstractNumId="19">
+  <w:abstractNum w:abstractNumId="20">
     <w:nsid w:val="3CAE2215"/>
     <w:multiLevelType w:val="multilevel"/>
     <w:tmpl w:val="76B8E7DC"/>
@@ -4757,7 +5696,7 @@
       </w:rPr>
     </w:lvl>
   </w:abstractNum>
-  <w:abstractNum w:abstractNumId="20">
+  <w:abstractNum w:abstractNumId="21">
     <w:nsid w:val="41453BC5"/>
     <w:multiLevelType w:val="multilevel"/>
     <w:tmpl w:val="67B03FC8"/>
@@ -4870,7 +5809,7 @@
       </w:rPr>
     </w:lvl>
   </w:abstractNum>
-  <w:abstractNum w:abstractNumId="21">
+  <w:abstractNum w:abstractNumId="22">
     <w:nsid w:val="465903C5"/>
     <w:multiLevelType w:val="multilevel"/>
     <w:tmpl w:val="C8424310"/>
@@ -4956,7 +5895,7 @@
       </w:pPr>
     </w:lvl>
   </w:abstractNum>
-  <w:abstractNum w:abstractNumId="22">
+  <w:abstractNum w:abstractNumId="23">
     <w:nsid w:val="49E92996"/>
     <w:multiLevelType w:val="multilevel"/>
     <w:tmpl w:val="3A682194"/>
@@ -5069,7 +6008,7 @@
       </w:rPr>
     </w:lvl>
   </w:abstractNum>
-  <w:abstractNum w:abstractNumId="23">
+  <w:abstractNum w:abstractNumId="24">
     <w:nsid w:val="5533455F"/>
     <w:multiLevelType w:val="multilevel"/>
     <w:tmpl w:val="3222B458"/>
@@ -5182,7 +6121,7 @@
       </w:rPr>
     </w:lvl>
   </w:abstractNum>
-  <w:abstractNum w:abstractNumId="24">
+  <w:abstractNum w:abstractNumId="25">
     <w:nsid w:val="56925631"/>
     <w:multiLevelType w:val="multilevel"/>
     <w:tmpl w:val="C8424310"/>
@@ -5268,7 +6207,7 @@
       </w:pPr>
     </w:lvl>
   </w:abstractNum>
-  <w:abstractNum w:abstractNumId="25">
+  <w:abstractNum w:abstractNumId="26">
     <w:nsid w:val="5C0B55CE"/>
     <w:multiLevelType w:val="multilevel"/>
     <w:tmpl w:val="F2869B46"/>
@@ -5381,7 +6320,7 @@
       </w:rPr>
     </w:lvl>
   </w:abstractNum>
-  <w:abstractNum w:abstractNumId="26">
+  <w:abstractNum w:abstractNumId="27">
     <w:nsid w:val="618A37C8"/>
     <w:multiLevelType w:val="multilevel"/>
     <w:tmpl w:val="8A30E5DA"/>
@@ -5494,7 +6433,7 @@
       </w:rPr>
     </w:lvl>
   </w:abstractNum>
-  <w:abstractNum w:abstractNumId="27">
+  <w:abstractNum w:abstractNumId="28">
     <w:nsid w:val="69BB76F0"/>
     <w:multiLevelType w:val="multilevel"/>
     <w:tmpl w:val="6B422E36"/>
@@ -5607,7 +6546,7 @@
       </w:rPr>
     </w:lvl>
   </w:abstractNum>
-  <w:abstractNum w:abstractNumId="28">
+  <w:abstractNum w:abstractNumId="29">
     <w:nsid w:val="6EE924ED"/>
     <w:multiLevelType w:val="multilevel"/>
     <w:tmpl w:val="9048B312"/>
@@ -5720,7 +6659,7 @@
       </w:rPr>
     </w:lvl>
   </w:abstractNum>
-  <w:abstractNum w:abstractNumId="29">
+  <w:abstractNum w:abstractNumId="30">
     <w:nsid w:val="6FDA5DBF"/>
     <w:multiLevelType w:val="multilevel"/>
     <w:tmpl w:val="47864430"/>
@@ -5833,7 +6772,7 @@
       </w:rPr>
     </w:lvl>
   </w:abstractNum>
-  <w:abstractNum w:abstractNumId="30">
+  <w:abstractNum w:abstractNumId="31">
     <w:nsid w:val="70E37DDA"/>
     <w:multiLevelType w:val="multilevel"/>
     <w:tmpl w:val="C8424310"/>
@@ -5919,7 +6858,7 @@
       </w:pPr>
     </w:lvl>
   </w:abstractNum>
-  <w:abstractNum w:abstractNumId="31">
+  <w:abstractNum w:abstractNumId="32">
     <w:nsid w:val="72AA3F55"/>
     <w:multiLevelType w:val="multilevel"/>
     <w:tmpl w:val="A19A0B34"/>
@@ -6032,7 +6971,7 @@
       </w:rPr>
     </w:lvl>
   </w:abstractNum>
-  <w:abstractNum w:abstractNumId="32">
+  <w:abstractNum w:abstractNumId="33">
     <w:nsid w:val="77362087"/>
     <w:multiLevelType w:val="multilevel"/>
     <w:tmpl w:val="C8424310"/>
@@ -6118,7 +7057,7 @@
       </w:pPr>
     </w:lvl>
   </w:abstractNum>
-  <w:abstractNum w:abstractNumId="33">
+  <w:abstractNum w:abstractNumId="34">
     <w:nsid w:val="7759647A"/>
     <w:multiLevelType w:val="multilevel"/>
     <w:tmpl w:val="C8424310"/>
@@ -6204,7 +7143,93 @@
       </w:pPr>
     </w:lvl>
   </w:abstractNum>
-  <w:abstractNum w:abstractNumId="34">
+  <w:abstractNum w:abstractNumId="35">
+    <w:nsid w:val="7ACF1EFF"/>
+    <w:multiLevelType w:val="multilevel"/>
+    <w:tmpl w:val="C8424310"/>
+    <w:lvl w:ilvl="0">
+      <w:start w:val="1"/>
+      <w:numFmt w:val="decimal"/>
+      <w:lvlText w:val="%1"/>
+      <w:lvlJc w:val="left"/>
+      <w:pPr>
+        <w:ind w:left="432" w:firstLine="0"/>
+      </w:pPr>
+    </w:lvl>
+    <w:lvl w:ilvl="1">
+      <w:start w:val="1"/>
+      <w:numFmt w:val="decimal"/>
+      <w:lvlText w:val="%1.%2"/>
+      <w:lvlJc w:val="left"/>
+      <w:pPr>
+        <w:ind w:left="567" w:firstLine="0"/>
+      </w:pPr>
+    </w:lvl>
+    <w:lvl w:ilvl="2">
+      <w:start w:val="1"/>
+      <w:numFmt w:val="decimal"/>
+      <w:lvlText w:val="%1.%2.%3"/>
+      <w:lvlJc w:val="left"/>
+      <w:pPr>
+        <w:ind w:left="720" w:firstLine="0"/>
+      </w:pPr>
+    </w:lvl>
+    <w:lvl w:ilvl="3">
+      <w:start w:val="1"/>
+      <w:numFmt w:val="decimal"/>
+      <w:lvlText w:val="%1.%2.%3.%4"/>
+      <w:lvlJc w:val="left"/>
+      <w:pPr>
+        <w:ind w:left="864" w:firstLine="0"/>
+      </w:pPr>
+    </w:lvl>
+    <w:lvl w:ilvl="4">
+      <w:start w:val="1"/>
+      <w:numFmt w:val="decimal"/>
+      <w:lvlText w:val="%1.%2.%3.%4.%5"/>
+      <w:lvlJc w:val="left"/>
+      <w:pPr>
+        <w:ind w:left="1008" w:firstLine="0"/>
+      </w:pPr>
+    </w:lvl>
+    <w:lvl w:ilvl="5">
+      <w:start w:val="1"/>
+      <w:numFmt w:val="decimal"/>
+      <w:lvlText w:val="%1.%2.%3.%4.%5.%6"/>
+      <w:lvlJc w:val="left"/>
+      <w:pPr>
+        <w:ind w:left="1152" w:firstLine="0"/>
+      </w:pPr>
+    </w:lvl>
+    <w:lvl w:ilvl="6">
+      <w:start w:val="1"/>
+      <w:numFmt w:val="decimal"/>
+      <w:lvlText w:val="%1.%2.%3.%4.%5.%6.%7"/>
+      <w:lvlJc w:val="left"/>
+      <w:pPr>
+        <w:ind w:left="1296" w:firstLine="0"/>
+      </w:pPr>
+    </w:lvl>
+    <w:lvl w:ilvl="7">
+      <w:start w:val="1"/>
+      <w:numFmt w:val="decimal"/>
+      <w:lvlText w:val="%1.%2.%3.%4.%5.%6.%7.%8"/>
+      <w:lvlJc w:val="left"/>
+      <w:pPr>
+        <w:ind w:left="1440" w:firstLine="0"/>
+      </w:pPr>
+    </w:lvl>
+    <w:lvl w:ilvl="8">
+      <w:start w:val="1"/>
+      <w:numFmt w:val="decimal"/>
+      <w:lvlText w:val="%1.%2.%3.%4.%5.%6.%7.%8.%9"/>
+      <w:lvlJc w:val="left"/>
+      <w:pPr>
+        <w:ind w:left="1584" w:firstLine="0"/>
+      </w:pPr>
+    </w:lvl>
+  </w:abstractNum>
+  <w:abstractNum w:abstractNumId="36">
     <w:nsid w:val="7AD80914"/>
     <w:multiLevelType w:val="multilevel"/>
     <w:tmpl w:val="E6084E90"/>
@@ -6317,7 +7342,7 @@
       </w:pPr>
     </w:lvl>
   </w:abstractNum>
-  <w:abstractNum w:abstractNumId="35">
+  <w:abstractNum w:abstractNumId="37">
     <w:nsid w:val="7CCB3CD0"/>
     <w:multiLevelType w:val="hybridMultilevel"/>
     <w:tmpl w:val="87B467EC"/>
@@ -6403,7 +7428,7 @@
       </w:pPr>
     </w:lvl>
   </w:abstractNum>
-  <w:abstractNum w:abstractNumId="36">
+  <w:abstractNum w:abstractNumId="38">
     <w:nsid w:val="7DE16493"/>
     <w:multiLevelType w:val="multilevel"/>
     <w:tmpl w:val="2A9AB116"/>
@@ -6517,64 +7542,64 @@
     </w:lvl>
   </w:abstractNum>
   <w:num w:numId="1">
-    <w:abstractNumId w:val="29"/>
+    <w:abstractNumId w:val="30"/>
   </w:num>
   <w:num w:numId="2">
-    <w:abstractNumId w:val="17"/>
+    <w:abstractNumId w:val="18"/>
   </w:num>
   <w:num w:numId="3">
     <w:abstractNumId w:val="2"/>
   </w:num>
   <w:num w:numId="4">
-    <w:abstractNumId w:val="36"/>
+    <w:abstractNumId w:val="38"/>
   </w:num>
   <w:num w:numId="5">
     <w:abstractNumId w:val="3"/>
   </w:num>
   <w:num w:numId="6">
-    <w:abstractNumId w:val="20"/>
+    <w:abstractNumId w:val="21"/>
   </w:num>
   <w:num w:numId="7">
-    <w:abstractNumId w:val="8"/>
+    <w:abstractNumId w:val="9"/>
   </w:num>
   <w:num w:numId="8">
-    <w:abstractNumId w:val="11"/>
+    <w:abstractNumId w:val="12"/>
   </w:num>
   <w:num w:numId="9">
-    <w:abstractNumId w:val="33"/>
+    <w:abstractNumId w:val="34"/>
   </w:num>
   <w:num w:numId="10">
     <w:abstractNumId w:val="7"/>
   </w:num>
   <w:num w:numId="11">
-    <w:abstractNumId w:val="27"/>
+    <w:abstractNumId w:val="28"/>
   </w:num>
   <w:num w:numId="12">
     <w:abstractNumId w:val="1"/>
   </w:num>
   <w:num w:numId="13">
-    <w:abstractNumId w:val="31"/>
+    <w:abstractNumId w:val="32"/>
   </w:num>
   <w:num w:numId="14">
-    <w:abstractNumId w:val="13"/>
+    <w:abstractNumId w:val="14"/>
   </w:num>
   <w:num w:numId="15">
-    <w:abstractNumId w:val="10"/>
+    <w:abstractNumId w:val="11"/>
   </w:num>
   <w:num w:numId="16">
-    <w:abstractNumId w:val="25"/>
+    <w:abstractNumId w:val="26"/>
   </w:num>
   <w:num w:numId="17">
-    <w:abstractNumId w:val="15"/>
+    <w:abstractNumId w:val="16"/>
   </w:num>
   <w:num w:numId="18">
-    <w:abstractNumId w:val="19"/>
+    <w:abstractNumId w:val="20"/>
   </w:num>
   <w:num w:numId="19">
-    <w:abstractNumId w:val="22"/>
+    <w:abstractNumId w:val="23"/>
   </w:num>
   <w:num w:numId="20">
-    <w:abstractNumId w:val="23"/>
+    <w:abstractNumId w:val="24"/>
   </w:num>
   <w:num w:numId="21">
     <w:abstractNumId w:val="0"/>
@@ -6583,49 +7608,55 @@
     <w:abstractNumId w:val="4"/>
   </w:num>
   <w:num w:numId="23">
-    <w:abstractNumId w:val="26"/>
+    <w:abstractNumId w:val="27"/>
   </w:num>
   <w:num w:numId="24">
-    <w:abstractNumId w:val="18"/>
+    <w:abstractNumId w:val="19"/>
   </w:num>
   <w:num w:numId="25">
-    <w:abstractNumId w:val="16"/>
+    <w:abstractNumId w:val="17"/>
   </w:num>
   <w:num w:numId="26">
-    <w:abstractNumId w:val="28"/>
+    <w:abstractNumId w:val="29"/>
   </w:num>
   <w:num w:numId="27">
-    <w:abstractNumId w:val="9"/>
+    <w:abstractNumId w:val="10"/>
   </w:num>
   <w:num w:numId="28">
     <w:abstractNumId w:val="6"/>
   </w:num>
   <w:num w:numId="29">
-    <w:abstractNumId w:val="35"/>
+    <w:abstractNumId w:val="37"/>
   </w:num>
   <w:num w:numId="30">
-    <w:abstractNumId w:val="24"/>
+    <w:abstractNumId w:val="25"/>
   </w:num>
   <w:num w:numId="31">
     <w:abstractNumId w:val="5"/>
   </w:num>
   <w:num w:numId="32">
-    <w:abstractNumId w:val="34"/>
+    <w:abstractNumId w:val="36"/>
   </w:num>
   <w:num w:numId="33">
-    <w:abstractNumId w:val="21"/>
+    <w:abstractNumId w:val="22"/>
   </w:num>
   <w:num w:numId="34">
-    <w:abstractNumId w:val="12"/>
+    <w:abstractNumId w:val="13"/>
   </w:num>
   <w:num w:numId="35">
-    <w:abstractNumId w:val="30"/>
+    <w:abstractNumId w:val="31"/>
   </w:num>
   <w:num w:numId="36">
-    <w:abstractNumId w:val="32"/>
+    <w:abstractNumId w:val="33"/>
   </w:num>
   <w:num w:numId="37">
-    <w:abstractNumId w:val="14"/>
+    <w:abstractNumId w:val="15"/>
+  </w:num>
+  <w:num w:numId="38">
+    <w:abstractNumId w:val="8"/>
+  </w:num>
+  <w:num w:numId="39">
+    <w:abstractNumId w:val="35"/>
   </w:num>
 </w:numbering>
 </file>
@@ -8066,7 +9097,7 @@
 </file>
 
 <file path=customXml/itemProps1.xml><?xml version="1.0" encoding="utf-8"?>
-<ds:datastoreItem xmlns:ds="http://schemas.openxmlformats.org/officeDocument/2006/customXml" ds:itemID="{0E2B5D41-A8BE-DC45-9853-9E77BAD000DE}">
+<ds:datastoreItem xmlns:ds="http://schemas.openxmlformats.org/officeDocument/2006/customXml" ds:itemID="{C3950E25-B8A2-7242-B883-13E28D83FAD8}">
   <ds:schemaRefs>
     <ds:schemaRef ds:uri="http://schemas.openxmlformats.org/officeDocument/2006/bibliography"/>
   </ds:schemaRefs>

</xml_diff>

<commit_message>
Correction du premier test
</commit_message>
<xml_diff>
--- a/Administration/tests.docx
+++ b/Administration/tests.docx
@@ -1,6 +1,6 @@
 
 <file path=word/document.xml><?xml version="1.0" encoding="utf-8"?>
-<w:document xmlns:wpc="http://schemas.microsoft.com/office/word/2010/wordprocessingCanvas" xmlns:mo="http://schemas.microsoft.com/office/mac/office/2008/main" xmlns:mc="http://schemas.openxmlformats.org/markup-compatibility/2006" xmlns:mv="urn:schemas-microsoft-com:mac:vml" xmlns:o="urn:schemas-microsoft-com:office:office" xmlns:r="http://schemas.openxmlformats.org/officeDocument/2006/relationships" xmlns:m="http://schemas.openxmlformats.org/officeDocument/2006/math" xmlns:v="urn:schemas-microsoft-com:vml" xmlns:wp14="http://schemas.microsoft.com/office/word/2010/wordprocessingDrawing" xmlns:wp="http://schemas.openxmlformats.org/drawingml/2006/wordprocessingDrawing" xmlns:w10="urn:schemas-microsoft-com:office:word" xmlns:w="http://schemas.openxmlformats.org/wordprocessingml/2006/main" xmlns:w14="http://schemas.microsoft.com/office/word/2010/wordml" xmlns:w15="http://schemas.microsoft.com/office/word/2012/wordml" xmlns:wpg="http://schemas.microsoft.com/office/word/2010/wordprocessingGroup" xmlns:wpi="http://schemas.microsoft.com/office/word/2010/wordprocessingInk" xmlns:wne="http://schemas.microsoft.com/office/word/2006/wordml" xmlns:wps="http://schemas.microsoft.com/office/word/2010/wordprocessingShape" mc:Ignorable="w14 w15 wp14">
+<w:document xmlns:wpc="http://schemas.microsoft.com/office/word/2010/wordprocessingCanvas" xmlns:mc="http://schemas.openxmlformats.org/markup-compatibility/2006" xmlns:o="urn:schemas-microsoft-com:office:office" xmlns:r="http://schemas.openxmlformats.org/officeDocument/2006/relationships" xmlns:m="http://schemas.openxmlformats.org/officeDocument/2006/math" xmlns:v="urn:schemas-microsoft-com:vml" xmlns:wp14="http://schemas.microsoft.com/office/word/2010/wordprocessingDrawing" xmlns:wp="http://schemas.openxmlformats.org/drawingml/2006/wordprocessingDrawing" xmlns:w10="urn:schemas-microsoft-com:office:word" xmlns:w="http://schemas.openxmlformats.org/wordprocessingml/2006/main" xmlns:w14="http://schemas.microsoft.com/office/word/2010/wordml" xmlns:w15="http://schemas.microsoft.com/office/word/2012/wordml" xmlns:wpg="http://schemas.microsoft.com/office/word/2010/wordprocessingGroup" xmlns:wpi="http://schemas.microsoft.com/office/word/2010/wordprocessingInk" xmlns:wne="http://schemas.microsoft.com/office/word/2006/wordml" xmlns:wps="http://schemas.microsoft.com/office/word/2010/wordprocessingShape" mc:Ignorable="w14 w15 wp14">
   <w:background w:color="FFFFFF"/>
   <w:body>
     <w:p>
@@ -46,6 +46,856 @@
       </w:pPr>
       <w:r>
         <w:t>Scénario 1</w:t>
+      </w:r>
+    </w:p>
+    <w:tbl>
+      <w:tblPr>
+        <w:tblStyle w:val="Grilledutableau"/>
+        <w:tblW w:w="0" w:type="auto"/>
+        <w:tblLook w:val="04A0" w:firstRow="1" w:lastRow="0" w:firstColumn="1" w:lastColumn="0" w:noHBand="0" w:noVBand="1"/>
+      </w:tblPr>
+      <w:tblGrid>
+        <w:gridCol w:w="1384"/>
+        <w:gridCol w:w="7796"/>
+      </w:tblGrid>
+      <w:tr>
+        <w:tc>
+          <w:tcPr>
+            <w:tcW w:w="1384" w:type="dxa"/>
+          </w:tcPr>
+          <w:p>
+            <w:pPr>
+              <w:rPr>
+                <w:b/>
+              </w:rPr>
+            </w:pPr>
+            <w:r>
+              <w:rPr>
+                <w:b/>
+              </w:rPr>
+              <w:t>Priorité</w:t>
+            </w:r>
+          </w:p>
+        </w:tc>
+        <w:tc>
+          <w:tcPr>
+            <w:tcW w:w="7796" w:type="dxa"/>
+          </w:tcPr>
+          <w:p>
+            <w:r>
+              <w:t>Commentaire</w:t>
+            </w:r>
+          </w:p>
+        </w:tc>
+      </w:tr>
+      <w:tr>
+        <w:tc>
+          <w:tcPr>
+            <w:tcW w:w="1384" w:type="dxa"/>
+          </w:tcPr>
+          <w:p>
+            <w:pPr>
+              <w:rPr>
+                <w:b/>
+              </w:rPr>
+            </w:pPr>
+            <w:r>
+              <w:rPr>
+                <w:b/>
+              </w:rPr>
+              <w:t>Haute</w:t>
+            </w:r>
+          </w:p>
+        </w:tc>
+        <w:tc>
+          <w:tcPr>
+            <w:tcW w:w="7796" w:type="dxa"/>
+          </w:tcPr>
+          <w:p>
+            <w:r>
+              <w:t>La simulation consiste en un versement de substances d’un tank à un autre.</w:t>
+            </w:r>
+            <w:r>
+              <w:t xml:space="preserve"> Ici visuellement.</w:t>
+            </w:r>
+          </w:p>
+        </w:tc>
+      </w:tr>
+    </w:tbl>
+    <w:p>
+      <w:bookmarkStart w:id="0" w:name="_GoBack"/>
+      <w:bookmarkEnd w:id="0"/>
+    </w:p>
+    <w:p>
+      <w:pPr>
+        <w:pStyle w:val="Titre2"/>
+        <w:numPr>
+          <w:ilvl w:val="3"/>
+          <w:numId w:val="9"/>
+        </w:numPr>
+        <w:contextualSpacing/>
+      </w:pPr>
+      <w:r>
+        <w:t>Test du Cas</w:t>
+      </w:r>
+    </w:p>
+    <w:tbl>
+      <w:tblPr>
+        <w:tblStyle w:val="Grilledutableau"/>
+        <w:tblW w:w="0" w:type="auto"/>
+        <w:tblLook w:val="04A0" w:firstRow="1" w:lastRow="0" w:firstColumn="1" w:lastColumn="0" w:noHBand="0" w:noVBand="1"/>
+      </w:tblPr>
+      <w:tblGrid>
+        <w:gridCol w:w="1477"/>
+        <w:gridCol w:w="7731"/>
+      </w:tblGrid>
+      <w:tr>
+        <w:tc>
+          <w:tcPr>
+            <w:tcW w:w="1449" w:type="dxa"/>
+          </w:tcPr>
+          <w:p>
+            <w:pPr>
+              <w:rPr>
+                <w:b/>
+              </w:rPr>
+            </w:pPr>
+            <w:r>
+              <w:rPr>
+                <w:b/>
+              </w:rPr>
+              <w:t>Référence</w:t>
+            </w:r>
+          </w:p>
+        </w:tc>
+        <w:tc>
+          <w:tcPr>
+            <w:tcW w:w="7731" w:type="dxa"/>
+          </w:tcPr>
+          <w:p>
+            <w:r>
+              <w:t>TUC 01</w:t>
+            </w:r>
+            <w:r>
+              <w:t>-01</w:t>
+            </w:r>
+          </w:p>
+        </w:tc>
+      </w:tr>
+      <w:tr>
+        <w:tc>
+          <w:tcPr>
+            <w:tcW w:w="1449" w:type="dxa"/>
+          </w:tcPr>
+          <w:p>
+            <w:pPr>
+              <w:rPr>
+                <w:b/>
+              </w:rPr>
+            </w:pPr>
+            <w:r>
+              <w:rPr>
+                <w:b/>
+              </w:rPr>
+              <w:t>Titre</w:t>
+            </w:r>
+          </w:p>
+        </w:tc>
+        <w:tc>
+          <w:tcPr>
+            <w:tcW w:w="7731" w:type="dxa"/>
+          </w:tcPr>
+          <w:p>
+            <w:r>
+              <w:t>Modifier un réservoir visuellement</w:t>
+            </w:r>
+          </w:p>
+        </w:tc>
+      </w:tr>
+      <w:tr>
+        <w:tc>
+          <w:tcPr>
+            <w:tcW w:w="1449" w:type="dxa"/>
+          </w:tcPr>
+          <w:p>
+            <w:pPr>
+              <w:rPr>
+                <w:b/>
+              </w:rPr>
+            </w:pPr>
+            <w:r>
+              <w:rPr>
+                <w:b/>
+              </w:rPr>
+              <w:t>Statut</w:t>
+            </w:r>
+          </w:p>
+        </w:tc>
+        <w:tc>
+          <w:tcPr>
+            <w:tcW w:w="7731" w:type="dxa"/>
+          </w:tcPr>
+          <w:p>
+            <w:r>
+              <w:t>Terminé</w:t>
+            </w:r>
+          </w:p>
+        </w:tc>
+      </w:tr>
+      <w:tr>
+        <w:tc>
+          <w:tcPr>
+            <w:tcW w:w="1449" w:type="dxa"/>
+          </w:tcPr>
+          <w:p>
+            <w:pPr>
+              <w:rPr>
+                <w:b/>
+              </w:rPr>
+            </w:pPr>
+            <w:r>
+              <w:rPr>
+                <w:b/>
+              </w:rPr>
+              <w:t>Préconditions</w:t>
+            </w:r>
+          </w:p>
+        </w:tc>
+        <w:tc>
+          <w:tcPr>
+            <w:tcW w:w="7731" w:type="dxa"/>
+          </w:tcPr>
+          <w:p>
+            <w:r>
+              <w:t>Avoir un réservoir sur</w:t>
+            </w:r>
+            <w:r>
+              <w:t xml:space="preserve"> le </w:t>
+            </w:r>
+            <w:proofErr w:type="spellStart"/>
+            <w:r>
+              <w:t>board</w:t>
+            </w:r>
+            <w:proofErr w:type="spellEnd"/>
+            <w:r>
+              <w:t xml:space="preserve"> de simulation</w:t>
+            </w:r>
+          </w:p>
+        </w:tc>
+      </w:tr>
+      <w:tr>
+        <w:tc>
+          <w:tcPr>
+            <w:tcW w:w="1449" w:type="dxa"/>
+          </w:tcPr>
+          <w:p>
+            <w:pPr>
+              <w:rPr>
+                <w:b/>
+              </w:rPr>
+            </w:pPr>
+            <w:r>
+              <w:rPr>
+                <w:b/>
+              </w:rPr>
+              <w:t>Description</w:t>
+            </w:r>
+          </w:p>
+        </w:tc>
+        <w:tc>
+          <w:tcPr>
+            <w:tcW w:w="7731" w:type="dxa"/>
+          </w:tcPr>
+          <w:p>
+            <w:r>
+              <w:t>L’utilisateur doit pouvoir modifier les valeurs du réservoir pour l’état initial de la simulation, au temps = 0. Dans ce cas précis l’utilisateur</w:t>
+            </w:r>
+            <w:r>
+              <w:t xml:space="preserve"> </w:t>
+            </w:r>
+            <w:r>
+              <w:t>peut modifier la quantité des substances en bougeant avec la souris le niveau de la substance voulu dans le réservoir.</w:t>
+            </w:r>
+          </w:p>
+        </w:tc>
+      </w:tr>
+      <w:tr>
+        <w:tc>
+          <w:tcPr>
+            <w:tcW w:w="1449" w:type="dxa"/>
+          </w:tcPr>
+          <w:p>
+            <w:pPr>
+              <w:rPr>
+                <w:b/>
+              </w:rPr>
+            </w:pPr>
+            <w:r>
+              <w:rPr>
+                <w:b/>
+              </w:rPr>
+              <w:t>Validation</w:t>
+            </w:r>
+          </w:p>
+        </w:tc>
+        <w:tc>
+          <w:tcPr>
+            <w:tcW w:w="7731" w:type="dxa"/>
+          </w:tcPr>
+          <w:p>
+            <w:r>
+              <w:t>PASS</w:t>
+            </w:r>
+          </w:p>
+        </w:tc>
+      </w:tr>
+    </w:tbl>
+    <w:p/>
+    <w:p>
+      <w:pPr>
+        <w:pStyle w:val="Titre2"/>
+        <w:numPr>
+          <w:ilvl w:val="3"/>
+          <w:numId w:val="9"/>
+        </w:numPr>
+        <w:contextualSpacing/>
+      </w:pPr>
+      <w:r>
+        <w:t>Etapes du test</w:t>
+      </w:r>
+    </w:p>
+    <w:tbl>
+      <w:tblPr>
+        <w:tblStyle w:val="Grilledutableau"/>
+        <w:tblW w:w="0" w:type="auto"/>
+        <w:tblLook w:val="04A0" w:firstRow="1" w:lastRow="0" w:firstColumn="1" w:lastColumn="0" w:noHBand="0" w:noVBand="1"/>
+      </w:tblPr>
+      <w:tblGrid>
+        <w:gridCol w:w="817"/>
+        <w:gridCol w:w="1985"/>
+        <w:gridCol w:w="2551"/>
+        <w:gridCol w:w="2552"/>
+        <w:gridCol w:w="1262"/>
+      </w:tblGrid>
+      <w:tr>
+        <w:tc>
+          <w:tcPr>
+            <w:tcW w:w="817" w:type="dxa"/>
+          </w:tcPr>
+          <w:p>
+            <w:r>
+              <w:t>Etape</w:t>
+            </w:r>
+          </w:p>
+        </w:tc>
+        <w:tc>
+          <w:tcPr>
+            <w:tcW w:w="1985" w:type="dxa"/>
+          </w:tcPr>
+          <w:p>
+            <w:r>
+              <w:t>Description</w:t>
+            </w:r>
+          </w:p>
+        </w:tc>
+        <w:tc>
+          <w:tcPr>
+            <w:tcW w:w="2551" w:type="dxa"/>
+          </w:tcPr>
+          <w:p>
+            <w:r>
+              <w:t>Résultat</w:t>
+            </w:r>
+            <w:r>
+              <w:t xml:space="preserve"> voulu</w:t>
+            </w:r>
+          </w:p>
+        </w:tc>
+        <w:tc>
+          <w:tcPr>
+            <w:tcW w:w="2552" w:type="dxa"/>
+          </w:tcPr>
+          <w:p>
+            <w:r>
+              <w:t>Résultat</w:t>
+            </w:r>
+            <w:r>
+              <w:t xml:space="preserve"> obtenu</w:t>
+            </w:r>
+          </w:p>
+        </w:tc>
+        <w:tc>
+          <w:tcPr>
+            <w:tcW w:w="1262" w:type="dxa"/>
+          </w:tcPr>
+          <w:p>
+            <w:r>
+              <w:t>Validation</w:t>
+            </w:r>
+          </w:p>
+        </w:tc>
+      </w:tr>
+      <w:tr>
+        <w:tc>
+          <w:tcPr>
+            <w:tcW w:w="817" w:type="dxa"/>
+          </w:tcPr>
+          <w:p>
+            <w:r>
+              <w:t>1</w:t>
+            </w:r>
+          </w:p>
+        </w:tc>
+        <w:tc>
+          <w:tcPr>
+            <w:tcW w:w="1985" w:type="dxa"/>
+          </w:tcPr>
+          <w:p>
+            <w:r>
+              <w:t>Maintenir le clic</w:t>
+            </w:r>
+            <w:r>
+              <w:t xml:space="preserve"> gauche </w:t>
+            </w:r>
+            <w:r>
+              <w:t>de</w:t>
+            </w:r>
+            <w:r>
+              <w:t xml:space="preserve"> la souris et tirer</w:t>
+            </w:r>
+            <w:r>
+              <w:t xml:space="preserve"> la barre</w:t>
+            </w:r>
+            <w:r>
+              <w:t xml:space="preserve"> </w:t>
+            </w:r>
+            <w:r>
+              <w:t xml:space="preserve">de la substance solide « Sel » </w:t>
+            </w:r>
+            <w:r>
+              <w:t xml:space="preserve">vers le haut </w:t>
+            </w:r>
+            <w:r>
+              <w:t>ou le bas.</w:t>
+            </w:r>
+          </w:p>
+        </w:tc>
+        <w:tc>
+          <w:tcPr>
+            <w:tcW w:w="2551" w:type="dxa"/>
+          </w:tcPr>
+          <w:p>
+            <w:r>
+              <w:t>La bar</w:t>
+            </w:r>
+            <w:r>
+              <w:t>re</w:t>
+            </w:r>
+            <w:r>
+              <w:t xml:space="preserve"> de la substance grandit</w:t>
+            </w:r>
+            <w:r>
+              <w:t xml:space="preserve"> (respectivement diminue)</w:t>
+            </w:r>
+            <w:r>
+              <w:t xml:space="preserve"> suivant le mouvement de la souris. Le numéro indiquant la valeur numérique de la substance est incrémenté quand la bar</w:t>
+            </w:r>
+            <w:r>
+              <w:t>re</w:t>
+            </w:r>
+            <w:r>
+              <w:t xml:space="preserve"> monte et décrémenté lors que la bar</w:t>
+            </w:r>
+            <w:r>
+              <w:t>re</w:t>
+            </w:r>
+            <w:r>
+              <w:t xml:space="preserve"> descend.</w:t>
+            </w:r>
+          </w:p>
+        </w:tc>
+        <w:tc>
+          <w:tcPr>
+            <w:tcW w:w="2552" w:type="dxa"/>
+          </w:tcPr>
+          <w:p>
+            <w:r>
+              <w:t>La bar</w:t>
+            </w:r>
+            <w:r>
+              <w:t>re</w:t>
+            </w:r>
+            <w:r>
+              <w:t xml:space="preserve"> d</w:t>
+            </w:r>
+            <w:r>
+              <w:t xml:space="preserve">e la substance grandit en </w:t>
+            </w:r>
+            <w:r>
+              <w:t xml:space="preserve">suivant le mouvement de la souris. Le numéro indiquant la valeur numérique </w:t>
+            </w:r>
+            <w:r>
+              <w:t xml:space="preserve">de la substance est incrémenté </w:t>
+            </w:r>
+            <w:r>
+              <w:t>quand la bar</w:t>
+            </w:r>
+            <w:r>
+              <w:t>re monte et décrémenté lors que la</w:t>
+            </w:r>
+            <w:r>
+              <w:t xml:space="preserve"> bar</w:t>
+            </w:r>
+            <w:r>
+              <w:t>re</w:t>
+            </w:r>
+            <w:r>
+              <w:t xml:space="preserve"> descend.</w:t>
+            </w:r>
+          </w:p>
+        </w:tc>
+        <w:tc>
+          <w:tcPr>
+            <w:tcW w:w="1262" w:type="dxa"/>
+          </w:tcPr>
+          <w:p>
+            <w:r>
+              <w:t>PASS</w:t>
+            </w:r>
+          </w:p>
+        </w:tc>
+      </w:tr>
+      <w:tr>
+        <w:tc>
+          <w:tcPr>
+            <w:tcW w:w="817" w:type="dxa"/>
+          </w:tcPr>
+          <w:p>
+            <w:r>
+              <w:t>2</w:t>
+            </w:r>
+          </w:p>
+        </w:tc>
+        <w:tc>
+          <w:tcPr>
+            <w:tcW w:w="1985" w:type="dxa"/>
+          </w:tcPr>
+          <w:p>
+            <w:r>
+              <w:t>Maintenir le clic</w:t>
+            </w:r>
+            <w:r>
+              <w:t xml:space="preserve"> gauche </w:t>
+            </w:r>
+            <w:r>
+              <w:t>de</w:t>
+            </w:r>
+            <w:r>
+              <w:t xml:space="preserve"> la souris et tirer vers le haut et</w:t>
+            </w:r>
+            <w:r>
+              <w:t xml:space="preserve"> le bas la barre de la substance l</w:t>
+            </w:r>
+            <w:r>
+              <w:t>iquide « Eau»</w:t>
+            </w:r>
+            <w:r>
+              <w:t>.</w:t>
+            </w:r>
+          </w:p>
+        </w:tc>
+        <w:tc>
+          <w:tcPr>
+            <w:tcW w:w="2551" w:type="dxa"/>
+          </w:tcPr>
+          <w:p>
+            <w:r>
+              <w:t>La barre de la substance grandit (respectivement diminue) suivant le mouvement de la souris. Le numéro indiquant la valeur numérique de la substance est incrémenté quand la barre monte et décrémenté lors que la barre descend.</w:t>
+            </w:r>
+          </w:p>
+        </w:tc>
+        <w:tc>
+          <w:tcPr>
+            <w:tcW w:w="2552" w:type="dxa"/>
+          </w:tcPr>
+          <w:p>
+            <w:r>
+              <w:t>La barre de la substance grandit en suivant le mouvement de la souris. Le numéro indiquant la valeur numérique de la substance est incrémenté quand la barre monte et décrémenté lors que la barre descend.</w:t>
+            </w:r>
+          </w:p>
+        </w:tc>
+        <w:tc>
+          <w:tcPr>
+            <w:tcW w:w="1262" w:type="dxa"/>
+          </w:tcPr>
+          <w:p>
+            <w:r>
+              <w:t>PASS</w:t>
+            </w:r>
+          </w:p>
+        </w:tc>
+      </w:tr>
+      <w:tr>
+        <w:tc>
+          <w:tcPr>
+            <w:tcW w:w="817" w:type="dxa"/>
+          </w:tcPr>
+          <w:p>
+            <w:r>
+              <w:t>3</w:t>
+            </w:r>
+          </w:p>
+        </w:tc>
+        <w:tc>
+          <w:tcPr>
+            <w:tcW w:w="1985" w:type="dxa"/>
+          </w:tcPr>
+          <w:p>
+            <w:r>
+              <w:t xml:space="preserve">Observer le niveau </w:t>
+            </w:r>
+            <w:r>
+              <w:t xml:space="preserve">du récipient total, celui tout à droite. </w:t>
+            </w:r>
+            <w:r>
+              <w:lastRenderedPageBreak/>
+              <w:t>I</w:t>
+            </w:r>
+            <w:r>
+              <w:t>l représente le total de la quantité des deux substances. Maintenir le cli</w:t>
+            </w:r>
+            <w:r>
+              <w:t>c</w:t>
+            </w:r>
+            <w:r>
+              <w:t xml:space="preserve"> gauche </w:t>
+            </w:r>
+            <w:r>
+              <w:t>de</w:t>
+            </w:r>
+            <w:r>
+              <w:t xml:space="preserve"> la souris et tirer vers le haut et le bas </w:t>
+            </w:r>
+            <w:proofErr w:type="gramStart"/>
+            <w:r>
+              <w:t>la</w:t>
+            </w:r>
+            <w:proofErr w:type="gramEnd"/>
+            <w:r>
+              <w:t xml:space="preserve"> bar de la substance Solide « sel» et la substance Liquide « Eau »</w:t>
+            </w:r>
+          </w:p>
+        </w:tc>
+        <w:tc>
+          <w:tcPr>
+            <w:tcW w:w="2551" w:type="dxa"/>
+          </w:tcPr>
+          <w:p>
+            <w:r>
+              <w:lastRenderedPageBreak/>
+              <w:t>Le récipient total grandit suivant le mouvement de la souris</w:t>
+            </w:r>
+            <w:r>
+              <w:t xml:space="preserve"> sur les bar</w:t>
+            </w:r>
+            <w:r>
+              <w:t>re</w:t>
+            </w:r>
+            <w:r>
+              <w:t xml:space="preserve">s </w:t>
+            </w:r>
+            <w:r>
+              <w:lastRenderedPageBreak/>
+              <w:t>des substances « eau » et « sel »</w:t>
+            </w:r>
+          </w:p>
+        </w:tc>
+        <w:tc>
+          <w:tcPr>
+            <w:tcW w:w="2552" w:type="dxa"/>
+          </w:tcPr>
+          <w:p>
+            <w:r>
+              <w:lastRenderedPageBreak/>
+              <w:t>Le récipient total grandit suivant le mouvement de la souris sur la ba</w:t>
+            </w:r>
+            <w:r>
+              <w:t>rre</w:t>
+            </w:r>
+            <w:r>
+              <w:t xml:space="preserve"> de </w:t>
+            </w:r>
+            <w:r>
+              <w:lastRenderedPageBreak/>
+              <w:t>substance « eau ».</w:t>
+            </w:r>
+          </w:p>
+        </w:tc>
+        <w:tc>
+          <w:tcPr>
+            <w:tcW w:w="1262" w:type="dxa"/>
+          </w:tcPr>
+          <w:p>
+            <w:r>
+              <w:lastRenderedPageBreak/>
+              <w:t>PASS</w:t>
+            </w:r>
+          </w:p>
+        </w:tc>
+      </w:tr>
+    </w:tbl>
+    <w:p>
+      <w:pPr>
+        <w:pStyle w:val="Titre2"/>
+        <w:numPr>
+          <w:ilvl w:val="3"/>
+          <w:numId w:val="9"/>
+        </w:numPr>
+        <w:contextualSpacing/>
+      </w:pPr>
+      <w:r>
+        <w:lastRenderedPageBreak/>
+        <w:t>Commentaires</w:t>
+      </w:r>
+    </w:p>
+    <w:tbl>
+      <w:tblPr>
+        <w:tblStyle w:val="Grilledutableau"/>
+        <w:tblW w:w="0" w:type="auto"/>
+        <w:tblLook w:val="04A0" w:firstRow="1" w:lastRow="0" w:firstColumn="1" w:lastColumn="0" w:noHBand="0" w:noVBand="1"/>
+      </w:tblPr>
+      <w:tblGrid>
+        <w:gridCol w:w="1101"/>
+        <w:gridCol w:w="1275"/>
+        <w:gridCol w:w="6791"/>
+      </w:tblGrid>
+      <w:tr>
+        <w:tc>
+          <w:tcPr>
+            <w:tcW w:w="1101" w:type="dxa"/>
+          </w:tcPr>
+          <w:p>
+            <w:r>
+              <w:t>Testeur</w:t>
+            </w:r>
+          </w:p>
+        </w:tc>
+        <w:tc>
+          <w:tcPr>
+            <w:tcW w:w="1275" w:type="dxa"/>
+          </w:tcPr>
+          <w:p>
+            <w:r>
+              <w:t>Date</w:t>
+            </w:r>
+          </w:p>
+        </w:tc>
+        <w:tc>
+          <w:tcPr>
+            <w:tcW w:w="6791" w:type="dxa"/>
+          </w:tcPr>
+          <w:p>
+            <w:r>
+              <w:t>Commentaire</w:t>
+            </w:r>
+          </w:p>
+        </w:tc>
+      </w:tr>
+      <w:tr>
+        <w:tc>
+          <w:tcPr>
+            <w:tcW w:w="1101" w:type="dxa"/>
+          </w:tcPr>
+          <w:p>
+            <w:r>
+              <w:t>Romain</w:t>
+            </w:r>
+          </w:p>
+        </w:tc>
+        <w:tc>
+          <w:tcPr>
+            <w:tcW w:w="1275" w:type="dxa"/>
+          </w:tcPr>
+          <w:p>
+            <w:r>
+              <w:t>01.06.15</w:t>
+            </w:r>
+          </w:p>
+        </w:tc>
+        <w:tc>
+          <w:tcPr>
+            <w:tcW w:w="6791" w:type="dxa"/>
+          </w:tcPr>
+          <w:p>
+            <w:r>
+              <w:t xml:space="preserve">Pour 1 : </w:t>
+            </w:r>
+            <w:r>
+              <w:t>I</w:t>
+            </w:r>
+            <w:r>
+              <w:t xml:space="preserve">l </w:t>
+            </w:r>
+            <w:r>
+              <w:t>n’</w:t>
+            </w:r>
+            <w:r>
+              <w:t>est pas forcement évidant de</w:t>
+            </w:r>
+            <w:r>
+              <w:t xml:space="preserve"> voir qu’il y a quelque chose à </w:t>
+            </w:r>
+            <w:r>
+              <w:t>tirer vers le haut avec la souris.</w:t>
+            </w:r>
+          </w:p>
+          <w:p/>
+          <w:p>
+            <w:r>
+              <w:t>Pour 3 : Il est vrai que la modification de la quantité de la substance « sel » n’est pas visible. Elle n’a pas été implémenté</w:t>
+            </w:r>
+            <w:r>
+              <w:t>e</w:t>
+            </w:r>
+            <w:r>
+              <w:t xml:space="preserve"> car le rapport de gramme en litre est dans notre cas 1 :1000, soit </w:t>
+            </w:r>
+            <w:r>
+              <w:t>quasiment</w:t>
+            </w:r>
+            <w:r>
+              <w:t xml:space="preserve"> invisible.</w:t>
+            </w:r>
+          </w:p>
+        </w:tc>
+      </w:tr>
+    </w:tbl>
+    <w:p/>
+    <w:p>
+      <w:pPr>
+        <w:pStyle w:val="Titre2"/>
+        <w:numPr>
+          <w:ilvl w:val="1"/>
+          <w:numId w:val="9"/>
+        </w:numPr>
+        <w:contextualSpacing/>
+      </w:pPr>
+      <w:r>
+        <w:br w:type="page"/>
+      </w:r>
+    </w:p>
+    <w:p>
+      <w:pPr>
+        <w:pStyle w:val="Titre2"/>
+        <w:numPr>
+          <w:ilvl w:val="2"/>
+          <w:numId w:val="9"/>
+        </w:numPr>
+        <w:contextualSpacing/>
+      </w:pPr>
+      <w:r>
+        <w:lastRenderedPageBreak/>
+        <w:t>Scénario 2</w:t>
       </w:r>
     </w:p>
     <w:tbl>
@@ -97,10 +947,7 @@
           </w:tcPr>
           <w:p>
             <w:r>
-              <w:t>La simulation consiste en un versement de substances d’un tank à un autre.</w:t>
-            </w:r>
-            <w:r>
-              <w:t xml:space="preserve"> Ici visuellement.</w:t>
+              <w:t>La simulation consiste en un versement de substances d’un tank à un autre. Ici numériquement.</w:t>
             </w:r>
           </w:p>
         </w:tc>
@@ -147,10 +994,7 @@
           </w:tcPr>
           <w:p>
             <w:r>
-              <w:t>TUC 01</w:t>
-            </w:r>
-            <w:r>
-              <w:t>-01</w:t>
+              <w:t>TUC 01-01</w:t>
             </w:r>
           </w:p>
         </w:tc>
@@ -172,7 +1016,10 @@
           </w:tcPr>
           <w:p>
             <w:r>
-              <w:t>Modifier un réservoir visuellement</w:t>
+              <w:t xml:space="preserve">Modifier un réservoir </w:t>
+            </w:r>
+            <w:r>
+              <w:t>numériquement</w:t>
             </w:r>
           </w:p>
         </w:tc>
@@ -249,13 +1096,16 @@
           </w:tcPr>
           <w:p>
             <w:r>
-              <w:t>L’utilisateur doit pouvoir modifier les valeurs du réservoir pour l’état initial de la simulation, au temps = 0. Dans ce cas précis l’utilisateur</w:t>
-            </w:r>
-            <w:r>
-              <w:t xml:space="preserve"> </w:t>
-            </w:r>
-            <w:r>
-              <w:t>peut modifier la quantité des substances en bougeant avec la souris le niveau de la substance voulu dans le réservoir.</w:t>
+              <w:t xml:space="preserve">L’utilisateur doit pouvoir modifier les valeurs du réservoir pour l’état initial de la simulation, au temps = 0. Dans ce cas précis l’utilisateur peut modifier la quantité des substances en </w:t>
+            </w:r>
+            <w:r>
+              <w:t>entrant les valeurs dans l’onglet</w:t>
+            </w:r>
+            <w:r>
+              <w:t xml:space="preserve"> des</w:t>
+            </w:r>
+            <w:r>
+              <w:t xml:space="preserve"> paramètres du réservoir.</w:t>
             </w:r>
           </w:p>
         </w:tc>
@@ -337,10 +1187,7 @@
           </w:tcPr>
           <w:p>
             <w:r>
-              <w:t>Résultat</w:t>
-            </w:r>
-            <w:r>
-              <w:t xml:space="preserve"> voulu</w:t>
+              <w:t>Résultat voulu</w:t>
             </w:r>
           </w:p>
         </w:tc>
@@ -350,10 +1197,7 @@
           </w:tcPr>
           <w:p>
             <w:r>
-              <w:t>Résultat</w:t>
-            </w:r>
-            <w:r>
-              <w:t xml:space="preserve"> obtenu</w:t>
+              <w:t>Résultat obtenu</w:t>
             </w:r>
           </w:p>
         </w:tc>
@@ -385,7 +1229,15 @@
           </w:tcPr>
           <w:p>
             <w:r>
-              <w:t>Maintenir le clique gauche avec la souris et tirer vers le haut et le bas la bar de la substance Solide « sel »</w:t>
+              <w:t>Ouvrir l’onglet des paramètres d’un réservoir. Cliquer sur l’</w:t>
+            </w:r>
+            <w:proofErr w:type="spellStart"/>
+            <w:r>
+              <w:t>icon</w:t>
+            </w:r>
+            <w:proofErr w:type="spellEnd"/>
+            <w:r>
+              <w:t xml:space="preserve"> de settings en haut à droit dans le réservoir ciblé.</w:t>
             </w:r>
           </w:p>
         </w:tc>
@@ -395,7 +1247,15 @@
           </w:tcPr>
           <w:p>
             <w:r>
-              <w:t>La bar de la substance grandit suivant le mouvement de la souris. Le numéro indiquant la valeur numérique de la substance est incrémentée quand la bar monte et décrémenté lors que la bar descend.</w:t>
+              <w:t xml:space="preserve">Réduction de la taille du récipient total et apparition d’une frame contenant 4 </w:t>
+            </w:r>
+            <w:proofErr w:type="spellStart"/>
+            <w:r>
+              <w:t>textfields</w:t>
+            </w:r>
+            <w:proofErr w:type="spellEnd"/>
+            <w:r>
+              <w:t xml:space="preserve"> et un bouton « valider ».</w:t>
             </w:r>
           </w:p>
         </w:tc>
@@ -405,7 +1265,15 @@
           </w:tcPr>
           <w:p>
             <w:r>
-              <w:t>La bar de la substance doit grandir and suivant le mouvement de la souris. Le numéro indiquant la valeur numérique de la substance est incrémentée quand la bar monte et décrémenté lors que la bar descend.</w:t>
+              <w:t xml:space="preserve">Réduction de la taille du récipient total et apparition d’une frame contenant 4 </w:t>
+            </w:r>
+            <w:proofErr w:type="spellStart"/>
+            <w:r>
+              <w:t>textfields</w:t>
+            </w:r>
+            <w:proofErr w:type="spellEnd"/>
+            <w:r>
+              <w:t xml:space="preserve"> et un bouton « valider ».</w:t>
             </w:r>
           </w:p>
         </w:tc>
@@ -429,6 +1297,9 @@
             <w:r>
               <w:t>2</w:t>
             </w:r>
+            <w:r>
+              <w:t>a</w:t>
+            </w:r>
           </w:p>
         </w:tc>
         <w:tc>
@@ -437,11 +1308,167 @@
           </w:tcPr>
           <w:p>
             <w:r>
-              <w:t xml:space="preserve">Maintenir le clique gauche avec la souris et tirer vers le haut et le bas la bar de </w:t>
+              <w:t>Modifier la capacité du réservoir et cliquer le bouton « Valider »</w:t>
+            </w:r>
+          </w:p>
+        </w:tc>
+        <w:tc>
+          <w:tcPr>
+            <w:tcW w:w="1833" w:type="dxa"/>
+          </w:tcPr>
+          <w:p>
+            <w:r>
+              <w:t>La capacité du réservoir est mise à jour avec la valeur entrée.</w:t>
+            </w:r>
+          </w:p>
+        </w:tc>
+        <w:tc>
+          <w:tcPr>
+            <w:tcW w:w="1834" w:type="dxa"/>
+          </w:tcPr>
+          <w:p>
+            <w:r>
+              <w:t>La capacité du réservoir est mise à jour avec la valeur entrée.</w:t>
+            </w:r>
+          </w:p>
+        </w:tc>
+        <w:tc>
+          <w:tcPr>
+            <w:tcW w:w="1834" w:type="dxa"/>
+          </w:tcPr>
+          <w:p>
+            <w:r>
+              <w:t>PASS</w:t>
+            </w:r>
+          </w:p>
+        </w:tc>
+      </w:tr>
+      <w:tr>
+        <w:tc>
+          <w:tcPr>
+            <w:tcW w:w="1833" w:type="dxa"/>
+          </w:tcPr>
+          <w:p>
+            <w:r>
+              <w:t>2b</w:t>
+            </w:r>
+          </w:p>
+        </w:tc>
+        <w:tc>
+          <w:tcPr>
+            <w:tcW w:w="1833" w:type="dxa"/>
+          </w:tcPr>
+          <w:p>
+            <w:r>
+              <w:t>Modifier la débit du réservoir et cliquer le bouton « Valider »</w:t>
+            </w:r>
+          </w:p>
+        </w:tc>
+        <w:tc>
+          <w:tcPr>
+            <w:tcW w:w="1833" w:type="dxa"/>
+          </w:tcPr>
+          <w:p>
+            <w:r>
+              <w:t>Le débit du réservoir est mise à jour avec la valeur entrée.</w:t>
+            </w:r>
+          </w:p>
+        </w:tc>
+        <w:tc>
+          <w:tcPr>
+            <w:tcW w:w="1834" w:type="dxa"/>
+          </w:tcPr>
+          <w:p>
+            <w:r>
+              <w:t>Le débit du réservoir est mise à jour avec la valeur entrée.</w:t>
+            </w:r>
+          </w:p>
+        </w:tc>
+        <w:tc>
+          <w:tcPr>
+            <w:tcW w:w="1834" w:type="dxa"/>
+          </w:tcPr>
+          <w:p>
+            <w:r>
+              <w:t>PASS</w:t>
+            </w:r>
+          </w:p>
+        </w:tc>
+      </w:tr>
+      <w:tr>
+        <w:tc>
+          <w:tcPr>
+            <w:tcW w:w="1833" w:type="dxa"/>
+          </w:tcPr>
+          <w:p>
+            <w:r>
+              <w:t>2c</w:t>
+            </w:r>
+          </w:p>
+        </w:tc>
+        <w:tc>
+          <w:tcPr>
+            <w:tcW w:w="1833" w:type="dxa"/>
+          </w:tcPr>
+          <w:p>
+            <w:r>
+              <w:t>Modifier la quantité de la substance « eau » cliquer le bouton « Valider »</w:t>
+            </w:r>
+          </w:p>
+        </w:tc>
+        <w:tc>
+          <w:tcPr>
+            <w:tcW w:w="1833" w:type="dxa"/>
+          </w:tcPr>
+          <w:p>
+            <w:r>
+              <w:t>La quantité de la substance « eau » du réservoir est mise à jour avec la valeur entrée.</w:t>
+            </w:r>
+          </w:p>
+        </w:tc>
+        <w:tc>
+          <w:tcPr>
+            <w:tcW w:w="1834" w:type="dxa"/>
+          </w:tcPr>
+          <w:p>
+            <w:r>
+              <w:t>La quantité de la substance « eau » du réservoir est mise à jour avec la valeur entrée.</w:t>
+            </w:r>
+          </w:p>
+        </w:tc>
+        <w:tc>
+          <w:tcPr>
+            <w:tcW w:w="1834" w:type="dxa"/>
+          </w:tcPr>
+          <w:p>
+            <w:r>
+              <w:t>PASS</w:t>
+            </w:r>
+          </w:p>
+        </w:tc>
+      </w:tr>
+      <w:tr>
+        <w:tc>
+          <w:tcPr>
+            <w:tcW w:w="1833" w:type="dxa"/>
+          </w:tcPr>
+          <w:p>
+            <w:r>
+              <w:t>2d</w:t>
+            </w:r>
+          </w:p>
+        </w:tc>
+        <w:tc>
+          <w:tcPr>
+            <w:tcW w:w="1833" w:type="dxa"/>
+          </w:tcPr>
+          <w:p>
+            <w:r>
+              <w:t xml:space="preserve">Modifier la quantité de la substance « sel » cliquer le bouton </w:t>
             </w:r>
             <w:r>
               <w:lastRenderedPageBreak/>
-              <w:t>la substance Liquide « Eau»</w:t>
+              <w:t>« Valider »</w:t>
             </w:r>
           </w:p>
         </w:tc>
@@ -452,11 +1479,11 @@
           <w:p>
             <w:r>
               <w:lastRenderedPageBreak/>
-              <w:t xml:space="preserve">La bar de la substance grandit suivant le mouvement de la souris. Le numéro </w:t>
+              <w:t xml:space="preserve">La quantité de la substance « sel» du réservoir est mise à jour avec </w:t>
             </w:r>
             <w:r>
               <w:lastRenderedPageBreak/>
-              <w:t>indiquant la valeur numérique de la substance est incrémentée quand la bar monte et décrémenté lors que la bar descend.</w:t>
+              <w:t>la valeur entrée.</w:t>
             </w:r>
           </w:p>
         </w:tc>
@@ -467,11 +1494,11 @@
           <w:p>
             <w:r>
               <w:lastRenderedPageBreak/>
-              <w:t xml:space="preserve">La bar de la substance doit grandir and suivant le mouvement de la </w:t>
+              <w:t xml:space="preserve">La quantité de la substance « sel» du réservoir est mise à jour avec </w:t>
             </w:r>
             <w:r>
               <w:lastRenderedPageBreak/>
-              <w:t>souris. Le numéro indiquant la valeur numérique de la substance est incrémentée quand la bar monte et décrémenté lors que la bar descend.</w:t>
+              <w:t>la valeur entrée.</w:t>
             </w:r>
           </w:p>
         </w:tc>
@@ -505,7 +1532,15 @@
           </w:tcPr>
           <w:p>
             <w:r>
-              <w:t>Observer le niveau du récipient total, celui tout a droite, il représente le total de la quantité des deux substances. Maintenir le clique gauche avec la souris et tirer vers le haut et le bas la bar de la substance Solide « sel» et la substance Liquide « Eau »</w:t>
+              <w:t>Fermer l’onglet des paramètres d’un réservoir. Cliquer sur l’</w:t>
+            </w:r>
+            <w:proofErr w:type="spellStart"/>
+            <w:r>
+              <w:t>icon</w:t>
+            </w:r>
+            <w:proofErr w:type="spellEnd"/>
+            <w:r>
+              <w:t xml:space="preserve"> de settings en haut à droit dans le réservoir ciblé.</w:t>
             </w:r>
           </w:p>
         </w:tc>
@@ -515,10 +1550,20 @@
           </w:tcPr>
           <w:p>
             <w:r>
-              <w:t>Le récipient total grandit suivant le mouvement de la souris</w:t>
-            </w:r>
-            <w:r>
-              <w:t xml:space="preserve"> sur les bars des substances « eau » et « sel »</w:t>
+              <w:t xml:space="preserve">Disparition de la frame contenant 4 </w:t>
+            </w:r>
+            <w:proofErr w:type="spellStart"/>
+            <w:r>
+              <w:t>textfields</w:t>
+            </w:r>
+            <w:proofErr w:type="spellEnd"/>
+            <w:r>
+              <w:t xml:space="preserve"> et un bouton « valider ».</w:t>
+            </w:r>
+          </w:p>
+          <w:p>
+            <w:r>
+              <w:t>Augmentation de la taille du récipient total.</w:t>
             </w:r>
           </w:p>
         </w:tc>
@@ -528,7 +1573,20 @@
           </w:tcPr>
           <w:p>
             <w:r>
-              <w:t>Le récipient total grandit suivant le mouvement de la souris sur la bas de substance « eau ».</w:t>
+              <w:t xml:space="preserve">Disparition de la frame contenant 4 </w:t>
+            </w:r>
+            <w:proofErr w:type="spellStart"/>
+            <w:r>
+              <w:t>textfields</w:t>
+            </w:r>
+            <w:proofErr w:type="spellEnd"/>
+            <w:r>
+              <w:t xml:space="preserve"> et un bouton « valider ».</w:t>
+            </w:r>
+          </w:p>
+          <w:p>
+            <w:r>
+              <w:t>Augmentation de la taille du récipient total.</w:t>
             </w:r>
           </w:p>
         </w:tc>
@@ -625,914 +1683,7 @@
           <w:tcPr>
             <w:tcW w:w="3056" w:type="dxa"/>
           </w:tcPr>
-          <w:p>
-            <w:r>
-              <w:t>Pour 1 : il est pas forcement évidant de voir qu’il y a quelque chose a tirer vers le haut avec la souris.</w:t>
-            </w:r>
-          </w:p>
-          <w:p>
-            <w:r>
-              <w:t xml:space="preserve">Pour 3 : Il est vrai que la modification de la quantité de la substance « sel » n’est pas visible. Elle n’a pas été implémenté car le rapport de gramme en litre est dans notre cas 1 :1000, soit </w:t>
-            </w:r>
-            <w:r>
-              <w:t>quasiment</w:t>
-            </w:r>
-            <w:r>
-              <w:t xml:space="preserve"> invisible.</w:t>
-            </w:r>
-          </w:p>
-        </w:tc>
-      </w:tr>
-    </w:tbl>
-    <w:p/>
-    <w:p>
-      <w:pPr>
-        <w:pStyle w:val="Titre2"/>
-        <w:numPr>
-          <w:ilvl w:val="1"/>
-          <w:numId w:val="9"/>
-        </w:numPr>
-        <w:contextualSpacing/>
-      </w:pPr>
-      <w:r>
-        <w:br w:type="page"/>
-      </w:r>
-    </w:p>
-    <w:p>
-      <w:pPr>
-        <w:pStyle w:val="Titre2"/>
-        <w:numPr>
-          <w:ilvl w:val="2"/>
-          <w:numId w:val="9"/>
-        </w:numPr>
-        <w:contextualSpacing/>
-      </w:pPr>
-      <w:r>
-        <w:lastRenderedPageBreak/>
-        <w:t>Scénario 2</w:t>
-      </w:r>
-    </w:p>
-    <w:tbl>
-      <w:tblPr>
-        <w:tblStyle w:val="Grilledutableau"/>
-        <w:tblW w:w="0" w:type="auto"/>
-        <w:tblLook w:val="04A0" w:firstRow="1" w:lastRow="0" w:firstColumn="1" w:lastColumn="0" w:noHBand="0" w:noVBand="1"/>
-      </w:tblPr>
-      <w:tblGrid>
-        <w:gridCol w:w="4583"/>
-        <w:gridCol w:w="4584"/>
-      </w:tblGrid>
-      <w:tr>
-        <w:tc>
-          <w:tcPr>
-            <w:tcW w:w="4583" w:type="dxa"/>
-          </w:tcPr>
-          <w:p>
-            <w:r>
-              <w:t>Priorité</w:t>
-            </w:r>
-          </w:p>
-        </w:tc>
-        <w:tc>
-          <w:tcPr>
-            <w:tcW w:w="4584" w:type="dxa"/>
-          </w:tcPr>
-          <w:p>
-            <w:r>
-              <w:t>Commentaire</w:t>
-            </w:r>
-          </w:p>
-        </w:tc>
-      </w:tr>
-      <w:tr>
-        <w:tc>
-          <w:tcPr>
-            <w:tcW w:w="4583" w:type="dxa"/>
-          </w:tcPr>
-          <w:p>
-            <w:r>
-              <w:t>Haute</w:t>
-            </w:r>
-          </w:p>
-        </w:tc>
-        <w:tc>
-          <w:tcPr>
-            <w:tcW w:w="4584" w:type="dxa"/>
-          </w:tcPr>
-          <w:p>
-            <w:r>
-              <w:t>La simulation consiste en un versement de substances d’un tank à un autre. Ici numériquement.</w:t>
-            </w:r>
-          </w:p>
-        </w:tc>
-      </w:tr>
-    </w:tbl>
-    <w:p/>
-    <w:p>
-      <w:pPr>
-        <w:pStyle w:val="Titre2"/>
-        <w:numPr>
-          <w:ilvl w:val="3"/>
-          <w:numId w:val="9"/>
-        </w:numPr>
-        <w:contextualSpacing/>
-      </w:pPr>
-      <w:r>
-        <w:t>Test du Cas</w:t>
-      </w:r>
-    </w:p>
-    <w:tbl>
-      <w:tblPr>
-        <w:tblStyle w:val="Grilledutableau"/>
-        <w:tblW w:w="0" w:type="auto"/>
-        <w:tblLook w:val="04A0" w:firstRow="1" w:lastRow="0" w:firstColumn="1" w:lastColumn="0" w:noHBand="0" w:noVBand="1"/>
-      </w:tblPr>
-      <w:tblGrid>
-        <w:gridCol w:w="4583"/>
-        <w:gridCol w:w="4584"/>
-      </w:tblGrid>
-      <w:tr>
-        <w:tc>
-          <w:tcPr>
-            <w:tcW w:w="4583" w:type="dxa"/>
-          </w:tcPr>
-          <w:p>
-            <w:r>
-              <w:t>Référence</w:t>
-            </w:r>
-          </w:p>
-        </w:tc>
-        <w:tc>
-          <w:tcPr>
-            <w:tcW w:w="4584" w:type="dxa"/>
-          </w:tcPr>
-          <w:p>
-            <w:r>
-              <w:t>TUC 01-01</w:t>
-            </w:r>
-          </w:p>
-        </w:tc>
-      </w:tr>
-      <w:tr>
-        <w:tc>
-          <w:tcPr>
-            <w:tcW w:w="4583" w:type="dxa"/>
-          </w:tcPr>
-          <w:p>
-            <w:r>
-              <w:t>Titre</w:t>
-            </w:r>
-          </w:p>
-        </w:tc>
-        <w:tc>
-          <w:tcPr>
-            <w:tcW w:w="4584" w:type="dxa"/>
-          </w:tcPr>
-          <w:p>
-            <w:r>
-              <w:t xml:space="preserve">Modifier un réservoir </w:t>
-            </w:r>
-            <w:r>
-              <w:t>numériquement</w:t>
-            </w:r>
-          </w:p>
-        </w:tc>
-      </w:tr>
-      <w:tr>
-        <w:tc>
-          <w:tcPr>
-            <w:tcW w:w="4583" w:type="dxa"/>
-          </w:tcPr>
-          <w:p>
-            <w:r>
-              <w:t>Statut</w:t>
-            </w:r>
-          </w:p>
-        </w:tc>
-        <w:tc>
-          <w:tcPr>
-            <w:tcW w:w="4584" w:type="dxa"/>
-          </w:tcPr>
-          <w:p>
-            <w:r>
-              <w:t>Terminé</w:t>
-            </w:r>
-          </w:p>
-        </w:tc>
-      </w:tr>
-      <w:tr>
-        <w:tc>
-          <w:tcPr>
-            <w:tcW w:w="4583" w:type="dxa"/>
-          </w:tcPr>
-          <w:p>
-            <w:r>
-              <w:t>Préconditions</w:t>
-            </w:r>
-          </w:p>
-        </w:tc>
-        <w:tc>
-          <w:tcPr>
-            <w:tcW w:w="4584" w:type="dxa"/>
-          </w:tcPr>
-          <w:p>
-            <w:r>
-              <w:t>Avoir un réservoir sur</w:t>
-            </w:r>
-            <w:r>
-              <w:t xml:space="preserve"> le </w:t>
-            </w:r>
-            <w:proofErr w:type="spellStart"/>
-            <w:r>
-              <w:t>board</w:t>
-            </w:r>
-            <w:proofErr w:type="spellEnd"/>
-            <w:r>
-              <w:t xml:space="preserve"> de simulation</w:t>
-            </w:r>
-          </w:p>
-        </w:tc>
-      </w:tr>
-      <w:tr>
-        <w:tc>
-          <w:tcPr>
-            <w:tcW w:w="4583" w:type="dxa"/>
-          </w:tcPr>
-          <w:p>
-            <w:r>
-              <w:t>Description</w:t>
-            </w:r>
-          </w:p>
-        </w:tc>
-        <w:tc>
-          <w:tcPr>
-            <w:tcW w:w="4584" w:type="dxa"/>
-          </w:tcPr>
-          <w:p>
-            <w:r>
-              <w:t xml:space="preserve">L’utilisateur doit pouvoir modifier les valeurs du réservoir pour l’état initial de la simulation, au temps = 0. Dans ce cas précis l’utilisateur peut modifier la quantité des substances en </w:t>
-            </w:r>
-            <w:r>
-              <w:t>entrant les valeurs dans l’onglet</w:t>
-            </w:r>
-            <w:r>
-              <w:t xml:space="preserve"> des</w:t>
-            </w:r>
-            <w:r>
-              <w:t xml:space="preserve"> paramètres du réservoir.</w:t>
-            </w:r>
-          </w:p>
-        </w:tc>
-      </w:tr>
-      <w:tr>
-        <w:tc>
-          <w:tcPr>
-            <w:tcW w:w="4583" w:type="dxa"/>
-          </w:tcPr>
-          <w:p>
-            <w:r>
-              <w:t>Validation</w:t>
-            </w:r>
-          </w:p>
-        </w:tc>
-        <w:tc>
-          <w:tcPr>
-            <w:tcW w:w="4584" w:type="dxa"/>
-          </w:tcPr>
-          <w:p>
-            <w:r>
-              <w:t>PASS</w:t>
-            </w:r>
-          </w:p>
-        </w:tc>
-      </w:tr>
-    </w:tbl>
-    <w:p/>
-    <w:p>
-      <w:pPr>
-        <w:pStyle w:val="Titre2"/>
-        <w:numPr>
-          <w:ilvl w:val="3"/>
-          <w:numId w:val="9"/>
-        </w:numPr>
-        <w:contextualSpacing/>
-      </w:pPr>
-      <w:r>
-        <w:t>Etapes du test</w:t>
-      </w:r>
-    </w:p>
-    <w:tbl>
-      <w:tblPr>
-        <w:tblStyle w:val="Grilledutableau"/>
-        <w:tblW w:w="0" w:type="auto"/>
-        <w:tblLook w:val="04A0" w:firstRow="1" w:lastRow="0" w:firstColumn="1" w:lastColumn="0" w:noHBand="0" w:noVBand="1"/>
-      </w:tblPr>
-      <w:tblGrid>
-        <w:gridCol w:w="1833"/>
-        <w:gridCol w:w="1833"/>
-        <w:gridCol w:w="1833"/>
-        <w:gridCol w:w="1834"/>
-        <w:gridCol w:w="1834"/>
-      </w:tblGrid>
-      <w:tr>
-        <w:tc>
-          <w:tcPr>
-            <w:tcW w:w="1833" w:type="dxa"/>
-          </w:tcPr>
-          <w:p>
-            <w:r>
-              <w:t>Etape</w:t>
-            </w:r>
-          </w:p>
-        </w:tc>
-        <w:tc>
-          <w:tcPr>
-            <w:tcW w:w="1833" w:type="dxa"/>
-          </w:tcPr>
-          <w:p>
-            <w:r>
-              <w:t>Description</w:t>
-            </w:r>
-          </w:p>
-        </w:tc>
-        <w:tc>
-          <w:tcPr>
-            <w:tcW w:w="1833" w:type="dxa"/>
-          </w:tcPr>
-          <w:p>
-            <w:r>
-              <w:t>Résultat voulu</w:t>
-            </w:r>
-          </w:p>
-        </w:tc>
-        <w:tc>
-          <w:tcPr>
-            <w:tcW w:w="1834" w:type="dxa"/>
-          </w:tcPr>
-          <w:p>
-            <w:r>
-              <w:t>Résultat obtenu</w:t>
-            </w:r>
-          </w:p>
-        </w:tc>
-        <w:tc>
-          <w:tcPr>
-            <w:tcW w:w="1834" w:type="dxa"/>
-          </w:tcPr>
-          <w:p>
-            <w:r>
-              <w:t>Validation</w:t>
-            </w:r>
-          </w:p>
-        </w:tc>
-      </w:tr>
-      <w:tr>
-        <w:tc>
-          <w:tcPr>
-            <w:tcW w:w="1833" w:type="dxa"/>
-          </w:tcPr>
-          <w:p>
-            <w:r>
-              <w:t>1</w:t>
-            </w:r>
-          </w:p>
-        </w:tc>
-        <w:tc>
-          <w:tcPr>
-            <w:tcW w:w="1833" w:type="dxa"/>
-          </w:tcPr>
-          <w:p>
-            <w:r>
-              <w:t xml:space="preserve">Ouvrir l’onglet des paramètres d’un réservoir. </w:t>
-            </w:r>
-            <w:r>
-              <w:t>Cliquer sur l’</w:t>
-            </w:r>
-            <w:proofErr w:type="spellStart"/>
-            <w:r>
-              <w:t>icon</w:t>
-            </w:r>
-            <w:proofErr w:type="spellEnd"/>
-            <w:r>
-              <w:t xml:space="preserve"> de settings en haut à droit dans le réservoir ciblé.</w:t>
-            </w:r>
-          </w:p>
-        </w:tc>
-        <w:tc>
-          <w:tcPr>
-            <w:tcW w:w="1833" w:type="dxa"/>
-          </w:tcPr>
-          <w:p>
-            <w:r>
-              <w:t xml:space="preserve">Réduction de la taille du récipient total et apparition d’une frame contenant 4 </w:t>
-            </w:r>
-            <w:proofErr w:type="spellStart"/>
-            <w:r>
-              <w:t>textfields</w:t>
-            </w:r>
-            <w:proofErr w:type="spellEnd"/>
-            <w:r>
-              <w:t xml:space="preserve"> et un bouton « valider ».</w:t>
-            </w:r>
-          </w:p>
-        </w:tc>
-        <w:tc>
-          <w:tcPr>
-            <w:tcW w:w="1834" w:type="dxa"/>
-          </w:tcPr>
-          <w:p>
-            <w:r>
-              <w:t xml:space="preserve">Réduction de la taille du récipient total et apparition d’une frame contenant 4 </w:t>
-            </w:r>
-            <w:proofErr w:type="spellStart"/>
-            <w:r>
-              <w:t>textfields</w:t>
-            </w:r>
-            <w:proofErr w:type="spellEnd"/>
-            <w:r>
-              <w:t xml:space="preserve"> et un bouton « valider ».</w:t>
-            </w:r>
-          </w:p>
-        </w:tc>
-        <w:tc>
-          <w:tcPr>
-            <w:tcW w:w="1834" w:type="dxa"/>
-          </w:tcPr>
-          <w:p>
-            <w:r>
-              <w:t>PASS</w:t>
-            </w:r>
-          </w:p>
-        </w:tc>
-      </w:tr>
-      <w:tr>
-        <w:tc>
-          <w:tcPr>
-            <w:tcW w:w="1833" w:type="dxa"/>
-          </w:tcPr>
-          <w:p>
-            <w:r>
-              <w:t>2</w:t>
-            </w:r>
-            <w:r>
-              <w:t>a</w:t>
-            </w:r>
-          </w:p>
-        </w:tc>
-        <w:tc>
-          <w:tcPr>
-            <w:tcW w:w="1833" w:type="dxa"/>
-          </w:tcPr>
-          <w:p>
-            <w:r>
-              <w:t>Modifier la capacité du réservoir et cliquer le bouton « Valider »</w:t>
-            </w:r>
-          </w:p>
-        </w:tc>
-        <w:tc>
-          <w:tcPr>
-            <w:tcW w:w="1833" w:type="dxa"/>
-          </w:tcPr>
-          <w:p>
-            <w:r>
-              <w:t>La capacité du réservoir est mise à jour avec la valeur entrée.</w:t>
-            </w:r>
-          </w:p>
-        </w:tc>
-        <w:tc>
-          <w:tcPr>
-            <w:tcW w:w="1834" w:type="dxa"/>
-          </w:tcPr>
-          <w:p>
-            <w:r>
-              <w:t>La capacité du réservoir est mise à jour avec la valeur entrée.</w:t>
-            </w:r>
-          </w:p>
-        </w:tc>
-        <w:tc>
-          <w:tcPr>
-            <w:tcW w:w="1834" w:type="dxa"/>
-          </w:tcPr>
-          <w:p>
-            <w:r>
-              <w:t>PASS</w:t>
-            </w:r>
-          </w:p>
-        </w:tc>
-      </w:tr>
-      <w:tr>
-        <w:tc>
-          <w:tcPr>
-            <w:tcW w:w="1833" w:type="dxa"/>
-          </w:tcPr>
-          <w:p>
-            <w:r>
-              <w:t>2b</w:t>
-            </w:r>
-          </w:p>
-        </w:tc>
-        <w:tc>
-          <w:tcPr>
-            <w:tcW w:w="1833" w:type="dxa"/>
-          </w:tcPr>
-          <w:p>
-            <w:r>
-              <w:t xml:space="preserve">Modifier la </w:t>
-            </w:r>
-            <w:r>
-              <w:t>débit</w:t>
-            </w:r>
-            <w:r>
-              <w:t xml:space="preserve"> du réservoir et cliquer le bouton « Valider »</w:t>
-            </w:r>
-          </w:p>
-        </w:tc>
-        <w:tc>
-          <w:tcPr>
-            <w:tcW w:w="1833" w:type="dxa"/>
-          </w:tcPr>
-          <w:p>
-            <w:r>
-              <w:t xml:space="preserve">Le débit </w:t>
-            </w:r>
-            <w:r>
-              <w:t>du réservoir est mise à jour avec la valeur entrée.</w:t>
-            </w:r>
-          </w:p>
-        </w:tc>
-        <w:tc>
-          <w:tcPr>
-            <w:tcW w:w="1834" w:type="dxa"/>
-          </w:tcPr>
-          <w:p>
-            <w:r>
-              <w:t xml:space="preserve">Le débit </w:t>
-            </w:r>
-            <w:r>
-              <w:t>du réservoir est mise à jour avec la valeur entrée.</w:t>
-            </w:r>
-          </w:p>
-        </w:tc>
-        <w:tc>
-          <w:tcPr>
-            <w:tcW w:w="1834" w:type="dxa"/>
-          </w:tcPr>
-          <w:p>
-            <w:r>
-              <w:t>PASS</w:t>
-            </w:r>
-          </w:p>
-        </w:tc>
-      </w:tr>
-      <w:tr>
-        <w:tc>
-          <w:tcPr>
-            <w:tcW w:w="1833" w:type="dxa"/>
-          </w:tcPr>
-          <w:p>
-            <w:r>
-              <w:t>2c</w:t>
-            </w:r>
-          </w:p>
-        </w:tc>
-        <w:tc>
-          <w:tcPr>
-            <w:tcW w:w="1833" w:type="dxa"/>
-          </w:tcPr>
-          <w:p>
-            <w:r>
-              <w:t xml:space="preserve">Modifier la </w:t>
-            </w:r>
-            <w:r>
-              <w:t>quantité de la substance « eau »</w:t>
-            </w:r>
-            <w:r>
-              <w:t xml:space="preserve"> cliquer le bouton « Valider »</w:t>
-            </w:r>
-          </w:p>
-        </w:tc>
-        <w:tc>
-          <w:tcPr>
-            <w:tcW w:w="1833" w:type="dxa"/>
-          </w:tcPr>
-          <w:p>
-            <w:r>
-              <w:t xml:space="preserve">La quantité de la substance « eau » </w:t>
-            </w:r>
-            <w:r>
-              <w:t>du réservoir est mise à jour avec la valeur entrée.</w:t>
-            </w:r>
-          </w:p>
-        </w:tc>
-        <w:tc>
-          <w:tcPr>
-            <w:tcW w:w="1834" w:type="dxa"/>
-          </w:tcPr>
-          <w:p>
-            <w:r>
-              <w:t xml:space="preserve">La quantité de la substance « eau » </w:t>
-            </w:r>
-            <w:r>
-              <w:t>du réservoir est mise à jour avec la valeur entrée.</w:t>
-            </w:r>
-          </w:p>
-        </w:tc>
-        <w:tc>
-          <w:tcPr>
-            <w:tcW w:w="1834" w:type="dxa"/>
-          </w:tcPr>
-          <w:p>
-            <w:r>
-              <w:t>PASS</w:t>
-            </w:r>
-          </w:p>
-        </w:tc>
-      </w:tr>
-      <w:tr>
-        <w:tc>
-          <w:tcPr>
-            <w:tcW w:w="1833" w:type="dxa"/>
-          </w:tcPr>
-          <w:p>
-            <w:r>
-              <w:t>2d</w:t>
-            </w:r>
-          </w:p>
-        </w:tc>
-        <w:tc>
-          <w:tcPr>
-            <w:tcW w:w="1833" w:type="dxa"/>
-          </w:tcPr>
-          <w:p>
-            <w:r>
-              <w:t xml:space="preserve">Modifier la </w:t>
-            </w:r>
-            <w:r>
-              <w:t>quantité de la substance « sel »</w:t>
-            </w:r>
-            <w:r>
-              <w:t xml:space="preserve"> cliquer le bouton </w:t>
-            </w:r>
-            <w:r>
-              <w:lastRenderedPageBreak/>
-              <w:t>« Valider »</w:t>
-            </w:r>
-          </w:p>
-        </w:tc>
-        <w:tc>
-          <w:tcPr>
-            <w:tcW w:w="1833" w:type="dxa"/>
-          </w:tcPr>
-          <w:p>
-            <w:r>
-              <w:lastRenderedPageBreak/>
-              <w:t xml:space="preserve">La quantité de la substance « sel» </w:t>
-            </w:r>
-            <w:r>
-              <w:t xml:space="preserve">du réservoir est mise à jour avec </w:t>
-            </w:r>
-            <w:r>
-              <w:lastRenderedPageBreak/>
-              <w:t>la valeur entrée.</w:t>
-            </w:r>
-          </w:p>
-        </w:tc>
-        <w:tc>
-          <w:tcPr>
-            <w:tcW w:w="1834" w:type="dxa"/>
-          </w:tcPr>
-          <w:p>
-            <w:r>
-              <w:lastRenderedPageBreak/>
-              <w:t xml:space="preserve">La quantité de la substance « sel» </w:t>
-            </w:r>
-            <w:r>
-              <w:t xml:space="preserve">du réservoir est mise à jour avec </w:t>
-            </w:r>
-            <w:r>
-              <w:lastRenderedPageBreak/>
-              <w:t>la valeur entrée.</w:t>
-            </w:r>
-          </w:p>
-        </w:tc>
-        <w:tc>
-          <w:tcPr>
-            <w:tcW w:w="1834" w:type="dxa"/>
-          </w:tcPr>
-          <w:p>
-            <w:r>
-              <w:lastRenderedPageBreak/>
-              <w:t>PASS</w:t>
-            </w:r>
-          </w:p>
-        </w:tc>
-      </w:tr>
-      <w:tr>
-        <w:tc>
-          <w:tcPr>
-            <w:tcW w:w="1833" w:type="dxa"/>
-          </w:tcPr>
-          <w:p>
-            <w:r>
-              <w:lastRenderedPageBreak/>
-              <w:t>3</w:t>
-            </w:r>
-          </w:p>
-        </w:tc>
-        <w:tc>
-          <w:tcPr>
-            <w:tcW w:w="1833" w:type="dxa"/>
-          </w:tcPr>
-          <w:p>
-            <w:r>
-              <w:t xml:space="preserve">Fermer l’onglet des paramètres d’un réservoir. </w:t>
-            </w:r>
-            <w:r>
-              <w:t>Cliquer sur l’</w:t>
-            </w:r>
-            <w:proofErr w:type="spellStart"/>
-            <w:r>
-              <w:t>icon</w:t>
-            </w:r>
-            <w:proofErr w:type="spellEnd"/>
-            <w:r>
-              <w:t xml:space="preserve"> de settings en haut à droit dans le réservoir ciblé.</w:t>
-            </w:r>
-          </w:p>
-        </w:tc>
-        <w:tc>
-          <w:tcPr>
-            <w:tcW w:w="1833" w:type="dxa"/>
-          </w:tcPr>
-          <w:p>
-            <w:r>
-              <w:t>Disparition</w:t>
-            </w:r>
-            <w:r>
-              <w:t xml:space="preserve"> </w:t>
-            </w:r>
-            <w:r>
-              <w:t>de la frame</w:t>
-            </w:r>
-            <w:r>
-              <w:t xml:space="preserve"> contenant 4 </w:t>
-            </w:r>
-            <w:proofErr w:type="spellStart"/>
-            <w:r>
-              <w:t>textfields</w:t>
-            </w:r>
-            <w:proofErr w:type="spellEnd"/>
-            <w:r>
-              <w:t xml:space="preserve"> et un bouton « valider ».</w:t>
-            </w:r>
-          </w:p>
-          <w:p>
-            <w:r>
-              <w:t>Augmentation</w:t>
-            </w:r>
-            <w:r>
-              <w:t xml:space="preserve"> de la taille du récipient total</w:t>
-            </w:r>
-            <w:r>
-              <w:t>.</w:t>
-            </w:r>
-          </w:p>
-        </w:tc>
-        <w:tc>
-          <w:tcPr>
-            <w:tcW w:w="1834" w:type="dxa"/>
-          </w:tcPr>
-          <w:p>
-            <w:r>
-              <w:t>Disparition</w:t>
-            </w:r>
-            <w:r>
-              <w:t xml:space="preserve"> </w:t>
-            </w:r>
-            <w:r>
-              <w:t>de la frame</w:t>
-            </w:r>
-            <w:r>
-              <w:t xml:space="preserve"> contenant 4 </w:t>
-            </w:r>
-            <w:proofErr w:type="spellStart"/>
-            <w:r>
-              <w:t>textfields</w:t>
-            </w:r>
-            <w:proofErr w:type="spellEnd"/>
-            <w:r>
-              <w:t xml:space="preserve"> et un bouton « valider ».</w:t>
-            </w:r>
-          </w:p>
-          <w:p>
-            <w:r>
-              <w:t>Augmentation</w:t>
-            </w:r>
-            <w:r>
-              <w:t xml:space="preserve"> de la taille du récipient total</w:t>
-            </w:r>
-            <w:r>
-              <w:t>.</w:t>
-            </w:r>
-          </w:p>
-        </w:tc>
-        <w:tc>
-          <w:tcPr>
-            <w:tcW w:w="1834" w:type="dxa"/>
-          </w:tcPr>
-          <w:p>
-            <w:r>
-              <w:t>PASS</w:t>
-            </w:r>
-          </w:p>
-        </w:tc>
-      </w:tr>
-    </w:tbl>
-    <w:p>
-      <w:pPr>
-        <w:pStyle w:val="Titre2"/>
-        <w:numPr>
-          <w:ilvl w:val="3"/>
-          <w:numId w:val="9"/>
-        </w:numPr>
-        <w:contextualSpacing/>
-      </w:pPr>
-      <w:r>
-        <w:t>Commentaires</w:t>
-      </w:r>
-    </w:p>
-    <w:tbl>
-      <w:tblPr>
-        <w:tblStyle w:val="Grilledutableau"/>
-        <w:tblW w:w="0" w:type="auto"/>
-        <w:tblLook w:val="04A0" w:firstRow="1" w:lastRow="0" w:firstColumn="1" w:lastColumn="0" w:noHBand="0" w:noVBand="1"/>
-      </w:tblPr>
-      <w:tblGrid>
-        <w:gridCol w:w="3055"/>
-        <w:gridCol w:w="3056"/>
-        <w:gridCol w:w="3056"/>
-      </w:tblGrid>
-      <w:tr>
-        <w:tc>
-          <w:tcPr>
-            <w:tcW w:w="3055" w:type="dxa"/>
-          </w:tcPr>
-          <w:p>
-            <w:r>
-              <w:t>Testeur</w:t>
-            </w:r>
-          </w:p>
-        </w:tc>
-        <w:tc>
-          <w:tcPr>
-            <w:tcW w:w="3056" w:type="dxa"/>
-          </w:tcPr>
-          <w:p>
-            <w:r>
-              <w:t>Date</w:t>
-            </w:r>
-          </w:p>
-        </w:tc>
-        <w:tc>
-          <w:tcPr>
-            <w:tcW w:w="3056" w:type="dxa"/>
-          </w:tcPr>
-          <w:p>
-            <w:r>
-              <w:t>Commentaire</w:t>
-            </w:r>
-          </w:p>
-        </w:tc>
-      </w:tr>
-      <w:tr>
-        <w:tc>
-          <w:tcPr>
-            <w:tcW w:w="3055" w:type="dxa"/>
-          </w:tcPr>
-          <w:p>
-            <w:r>
-              <w:t>Romain</w:t>
-            </w:r>
-          </w:p>
-        </w:tc>
-        <w:tc>
-          <w:tcPr>
-            <w:tcW w:w="3056" w:type="dxa"/>
-          </w:tcPr>
-          <w:p>
-            <w:r>
-              <w:t>01.06.15</w:t>
-            </w:r>
-          </w:p>
-        </w:tc>
-        <w:tc>
-          <w:tcPr>
-            <w:tcW w:w="3056" w:type="dxa"/>
-          </w:tcPr>
-          <w:p>
-            <w:bookmarkStart w:id="0" w:name="_GoBack"/>
-            <w:bookmarkEnd w:id="0"/>
-          </w:p>
+          <w:p/>
         </w:tc>
       </w:tr>
     </w:tbl>
@@ -3296,7 +3447,7 @@
 </file>
 
 <file path=word/endnotes.xml><?xml version="1.0" encoding="utf-8"?>
-<w:endnotes xmlns:wpc="http://schemas.microsoft.com/office/word/2010/wordprocessingCanvas" xmlns:mo="http://schemas.microsoft.com/office/mac/office/2008/main" xmlns:mc="http://schemas.openxmlformats.org/markup-compatibility/2006" xmlns:mv="urn:schemas-microsoft-com:mac:vml" xmlns:o="urn:schemas-microsoft-com:office:office" xmlns:r="http://schemas.openxmlformats.org/officeDocument/2006/relationships" xmlns:m="http://schemas.openxmlformats.org/officeDocument/2006/math" xmlns:v="urn:schemas-microsoft-com:vml" xmlns:wp14="http://schemas.microsoft.com/office/word/2010/wordprocessingDrawing" xmlns:wp="http://schemas.openxmlformats.org/drawingml/2006/wordprocessingDrawing" xmlns:w10="urn:schemas-microsoft-com:office:word" xmlns:w="http://schemas.openxmlformats.org/wordprocessingml/2006/main" xmlns:w14="http://schemas.microsoft.com/office/word/2010/wordml" xmlns:w15="http://schemas.microsoft.com/office/word/2012/wordml" xmlns:wpg="http://schemas.microsoft.com/office/word/2010/wordprocessingGroup" xmlns:wpi="http://schemas.microsoft.com/office/word/2010/wordprocessingInk" xmlns:wne="http://schemas.microsoft.com/office/word/2006/wordml" xmlns:wps="http://schemas.microsoft.com/office/word/2010/wordprocessingShape" mc:Ignorable="w14 w15 wp14">
+<w:endnotes xmlns:wpc="http://schemas.microsoft.com/office/word/2010/wordprocessingCanvas" xmlns:mc="http://schemas.openxmlformats.org/markup-compatibility/2006" xmlns:o="urn:schemas-microsoft-com:office:office" xmlns:r="http://schemas.openxmlformats.org/officeDocument/2006/relationships" xmlns:m="http://schemas.openxmlformats.org/officeDocument/2006/math" xmlns:v="urn:schemas-microsoft-com:vml" xmlns:wp14="http://schemas.microsoft.com/office/word/2010/wordprocessingDrawing" xmlns:wp="http://schemas.openxmlformats.org/drawingml/2006/wordprocessingDrawing" xmlns:w10="urn:schemas-microsoft-com:office:word" xmlns:w="http://schemas.openxmlformats.org/wordprocessingml/2006/main" xmlns:w14="http://schemas.microsoft.com/office/word/2010/wordml" xmlns:w15="http://schemas.microsoft.com/office/word/2012/wordml" xmlns:wpg="http://schemas.microsoft.com/office/word/2010/wordprocessingGroup" xmlns:wpi="http://schemas.microsoft.com/office/word/2010/wordprocessingInk" xmlns:wne="http://schemas.microsoft.com/office/word/2006/wordml" xmlns:wps="http://schemas.microsoft.com/office/word/2010/wordprocessingShape" mc:Ignorable="w14 w15 wp14">
   <w:endnote w:type="separator" w:id="-1">
     <w:p>
       <w:pPr>
@@ -3321,7 +3472,7 @@
 </file>
 
 <file path=word/footer1.xml><?xml version="1.0" encoding="utf-8"?>
-<w:ftr xmlns:wpc="http://schemas.microsoft.com/office/word/2010/wordprocessingCanvas" xmlns:mo="http://schemas.microsoft.com/office/mac/office/2008/main" xmlns:mc="http://schemas.openxmlformats.org/markup-compatibility/2006" xmlns:mv="urn:schemas-microsoft-com:mac:vml" xmlns:o="urn:schemas-microsoft-com:office:office" xmlns:r="http://schemas.openxmlformats.org/officeDocument/2006/relationships" xmlns:m="http://schemas.openxmlformats.org/officeDocument/2006/math" xmlns:v="urn:schemas-microsoft-com:vml" xmlns:wp14="http://schemas.microsoft.com/office/word/2010/wordprocessingDrawing" xmlns:wp="http://schemas.openxmlformats.org/drawingml/2006/wordprocessingDrawing" xmlns:w10="urn:schemas-microsoft-com:office:word" xmlns:w="http://schemas.openxmlformats.org/wordprocessingml/2006/main" xmlns:w14="http://schemas.microsoft.com/office/word/2010/wordml" xmlns:w15="http://schemas.microsoft.com/office/word/2012/wordml" xmlns:wpg="http://schemas.microsoft.com/office/word/2010/wordprocessingGroup" xmlns:wpi="http://schemas.microsoft.com/office/word/2010/wordprocessingInk" xmlns:wne="http://schemas.microsoft.com/office/word/2006/wordml" xmlns:wps="http://schemas.microsoft.com/office/word/2010/wordprocessingShape" mc:Ignorable="w14 w15 wp14">
+<w:ftr xmlns:wpc="http://schemas.microsoft.com/office/word/2010/wordprocessingCanvas" xmlns:mc="http://schemas.openxmlformats.org/markup-compatibility/2006" xmlns:o="urn:schemas-microsoft-com:office:office" xmlns:r="http://schemas.openxmlformats.org/officeDocument/2006/relationships" xmlns:m="http://schemas.openxmlformats.org/officeDocument/2006/math" xmlns:v="urn:schemas-microsoft-com:vml" xmlns:wp14="http://schemas.microsoft.com/office/word/2010/wordprocessingDrawing" xmlns:wp="http://schemas.openxmlformats.org/drawingml/2006/wordprocessingDrawing" xmlns:w10="urn:schemas-microsoft-com:office:word" xmlns:w="http://schemas.openxmlformats.org/wordprocessingml/2006/main" xmlns:w14="http://schemas.microsoft.com/office/word/2010/wordml" xmlns:w15="http://schemas.microsoft.com/office/word/2012/wordml" xmlns:wpg="http://schemas.microsoft.com/office/word/2010/wordprocessingGroup" xmlns:wpi="http://schemas.microsoft.com/office/word/2010/wordprocessingInk" xmlns:wne="http://schemas.microsoft.com/office/word/2006/wordml" xmlns:wps="http://schemas.microsoft.com/office/word/2010/wordprocessingShape" mc:Ignorable="w14 w15 wp14">
   <w:sdt>
     <w:sdtPr>
       <w:id w:val="1959365318"/>
@@ -3351,7 +3502,7 @@
             <w:noProof/>
             <w:lang w:val="fr-FR"/>
           </w:rPr>
-          <w:t>3</w:t>
+          <w:t>8</w:t>
         </w:r>
         <w:r>
           <w:fldChar w:fldCharType="end"/>
@@ -3363,7 +3514,7 @@
 </file>
 
 <file path=word/footer2.xml><?xml version="1.0" encoding="utf-8"?>
-<w:ftr xmlns:wpc="http://schemas.microsoft.com/office/word/2010/wordprocessingCanvas" xmlns:mo="http://schemas.microsoft.com/office/mac/office/2008/main" xmlns:mc="http://schemas.openxmlformats.org/markup-compatibility/2006" xmlns:mv="urn:schemas-microsoft-com:mac:vml" xmlns:o="urn:schemas-microsoft-com:office:office" xmlns:r="http://schemas.openxmlformats.org/officeDocument/2006/relationships" xmlns:m="http://schemas.openxmlformats.org/officeDocument/2006/math" xmlns:v="urn:schemas-microsoft-com:vml" xmlns:wp14="http://schemas.microsoft.com/office/word/2010/wordprocessingDrawing" xmlns:wp="http://schemas.openxmlformats.org/drawingml/2006/wordprocessingDrawing" xmlns:w10="urn:schemas-microsoft-com:office:word" xmlns:w="http://schemas.openxmlformats.org/wordprocessingml/2006/main" xmlns:w14="http://schemas.microsoft.com/office/word/2010/wordml" xmlns:w15="http://schemas.microsoft.com/office/word/2012/wordml" xmlns:wpg="http://schemas.microsoft.com/office/word/2010/wordprocessingGroup" xmlns:wpi="http://schemas.microsoft.com/office/word/2010/wordprocessingInk" xmlns:wne="http://schemas.microsoft.com/office/word/2006/wordml" xmlns:wps="http://schemas.microsoft.com/office/word/2010/wordprocessingShape" mc:Ignorable="w14 w15 wp14">
+<w:ftr xmlns:wpc="http://schemas.microsoft.com/office/word/2010/wordprocessingCanvas" xmlns:mc="http://schemas.openxmlformats.org/markup-compatibility/2006" xmlns:o="urn:schemas-microsoft-com:office:office" xmlns:r="http://schemas.openxmlformats.org/officeDocument/2006/relationships" xmlns:m="http://schemas.openxmlformats.org/officeDocument/2006/math" xmlns:v="urn:schemas-microsoft-com:vml" xmlns:wp14="http://schemas.microsoft.com/office/word/2010/wordprocessingDrawing" xmlns:wp="http://schemas.openxmlformats.org/drawingml/2006/wordprocessingDrawing" xmlns:w10="urn:schemas-microsoft-com:office:word" xmlns:w="http://schemas.openxmlformats.org/wordprocessingml/2006/main" xmlns:w14="http://schemas.microsoft.com/office/word/2010/wordml" xmlns:w15="http://schemas.microsoft.com/office/word/2012/wordml" xmlns:wpg="http://schemas.microsoft.com/office/word/2010/wordprocessingGroup" xmlns:wpi="http://schemas.microsoft.com/office/word/2010/wordprocessingInk" xmlns:wne="http://schemas.microsoft.com/office/word/2006/wordml" xmlns:wps="http://schemas.microsoft.com/office/word/2010/wordprocessingShape" mc:Ignorable="w14 w15 wp14">
   <w:sdt>
     <w:sdtPr>
       <w:id w:val="3786567"/>
@@ -3405,7 +3556,7 @@
 </file>
 
 <file path=word/footnotes.xml><?xml version="1.0" encoding="utf-8"?>
-<w:footnotes xmlns:wpc="http://schemas.microsoft.com/office/word/2010/wordprocessingCanvas" xmlns:mo="http://schemas.microsoft.com/office/mac/office/2008/main" xmlns:mc="http://schemas.openxmlformats.org/markup-compatibility/2006" xmlns:mv="urn:schemas-microsoft-com:mac:vml" xmlns:o="urn:schemas-microsoft-com:office:office" xmlns:r="http://schemas.openxmlformats.org/officeDocument/2006/relationships" xmlns:m="http://schemas.openxmlformats.org/officeDocument/2006/math" xmlns:v="urn:schemas-microsoft-com:vml" xmlns:wp14="http://schemas.microsoft.com/office/word/2010/wordprocessingDrawing" xmlns:wp="http://schemas.openxmlformats.org/drawingml/2006/wordprocessingDrawing" xmlns:w10="urn:schemas-microsoft-com:office:word" xmlns:w="http://schemas.openxmlformats.org/wordprocessingml/2006/main" xmlns:w14="http://schemas.microsoft.com/office/word/2010/wordml" xmlns:w15="http://schemas.microsoft.com/office/word/2012/wordml" xmlns:wpg="http://schemas.microsoft.com/office/word/2010/wordprocessingGroup" xmlns:wpi="http://schemas.microsoft.com/office/word/2010/wordprocessingInk" xmlns:wne="http://schemas.microsoft.com/office/word/2006/wordml" xmlns:wps="http://schemas.microsoft.com/office/word/2010/wordprocessingShape" mc:Ignorable="w14 w15 wp14">
+<w:footnotes xmlns:wpc="http://schemas.microsoft.com/office/word/2010/wordprocessingCanvas" xmlns:mc="http://schemas.openxmlformats.org/markup-compatibility/2006" xmlns:o="urn:schemas-microsoft-com:office:office" xmlns:r="http://schemas.openxmlformats.org/officeDocument/2006/relationships" xmlns:m="http://schemas.openxmlformats.org/officeDocument/2006/math" xmlns:v="urn:schemas-microsoft-com:vml" xmlns:wp14="http://schemas.microsoft.com/office/word/2010/wordprocessingDrawing" xmlns:wp="http://schemas.openxmlformats.org/drawingml/2006/wordprocessingDrawing" xmlns:w10="urn:schemas-microsoft-com:office:word" xmlns:w="http://schemas.openxmlformats.org/wordprocessingml/2006/main" xmlns:w14="http://schemas.microsoft.com/office/word/2010/wordml" xmlns:w15="http://schemas.microsoft.com/office/word/2012/wordml" xmlns:wpg="http://schemas.microsoft.com/office/word/2010/wordprocessingGroup" xmlns:wpi="http://schemas.microsoft.com/office/word/2010/wordprocessingInk" xmlns:wne="http://schemas.microsoft.com/office/word/2006/wordml" xmlns:wps="http://schemas.microsoft.com/office/word/2010/wordprocessingShape" mc:Ignorable="w14 w15 wp14">
   <w:footnote w:type="separator" w:id="-1">
     <w:p>
       <w:pPr>
@@ -3430,8 +3581,8 @@
 </file>
 
 <file path=word/numbering.xml><?xml version="1.0" encoding="utf-8"?>
-<w:numbering xmlns:wpc="http://schemas.microsoft.com/office/word/2010/wordprocessingCanvas" xmlns:mo="http://schemas.microsoft.com/office/mac/office/2008/main" xmlns:mc="http://schemas.openxmlformats.org/markup-compatibility/2006" xmlns:mv="urn:schemas-microsoft-com:mac:vml" xmlns:o="urn:schemas-microsoft-com:office:office" xmlns:r="http://schemas.openxmlformats.org/officeDocument/2006/relationships" xmlns:m="http://schemas.openxmlformats.org/officeDocument/2006/math" xmlns:v="urn:schemas-microsoft-com:vml" xmlns:wp14="http://schemas.microsoft.com/office/word/2010/wordprocessingDrawing" xmlns:wp="http://schemas.openxmlformats.org/drawingml/2006/wordprocessingDrawing" xmlns:w10="urn:schemas-microsoft-com:office:word" xmlns:w="http://schemas.openxmlformats.org/wordprocessingml/2006/main" xmlns:w14="http://schemas.microsoft.com/office/word/2010/wordml" xmlns:w15="http://schemas.microsoft.com/office/word/2012/wordml" xmlns:wpg="http://schemas.microsoft.com/office/word/2010/wordprocessingGroup" xmlns:wpi="http://schemas.microsoft.com/office/word/2010/wordprocessingInk" xmlns:wne="http://schemas.microsoft.com/office/word/2006/wordml" xmlns:wps="http://schemas.microsoft.com/office/word/2010/wordprocessingShape" mc:Ignorable="w14 w15 wp14">
-  <w:abstractNum w:abstractNumId="0">
+<w:numbering xmlns:wpc="http://schemas.microsoft.com/office/word/2010/wordprocessingCanvas" xmlns:mc="http://schemas.openxmlformats.org/markup-compatibility/2006" xmlns:o="urn:schemas-microsoft-com:office:office" xmlns:r="http://schemas.openxmlformats.org/officeDocument/2006/relationships" xmlns:m="http://schemas.openxmlformats.org/officeDocument/2006/math" xmlns:v="urn:schemas-microsoft-com:vml" xmlns:wp14="http://schemas.microsoft.com/office/word/2010/wordprocessingDrawing" xmlns:wp="http://schemas.openxmlformats.org/drawingml/2006/wordprocessingDrawing" xmlns:w10="urn:schemas-microsoft-com:office:word" xmlns:w="http://schemas.openxmlformats.org/wordprocessingml/2006/main" xmlns:w14="http://schemas.microsoft.com/office/word/2010/wordml" xmlns:w15="http://schemas.microsoft.com/office/word/2012/wordml" xmlns:wpg="http://schemas.microsoft.com/office/word/2010/wordprocessingGroup" xmlns:wpi="http://schemas.microsoft.com/office/word/2010/wordprocessingInk" xmlns:wne="http://schemas.microsoft.com/office/word/2006/wordml" xmlns:wps="http://schemas.microsoft.com/office/word/2010/wordprocessingShape" mc:Ignorable="w14 w15 wp14">
+  <w:abstractNum w:abstractNumId="0" w15:restartNumberingAfterBreak="0">
     <w:nsid w:val="00252CBF"/>
     <w:multiLevelType w:val="multilevel"/>
     <w:tmpl w:val="AA2A8998"/>
@@ -3544,7 +3695,7 @@
       </w:rPr>
     </w:lvl>
   </w:abstractNum>
-  <w:abstractNum w:abstractNumId="1">
+  <w:abstractNum w:abstractNumId="1" w15:restartNumberingAfterBreak="0">
     <w:nsid w:val="0ECA0B08"/>
     <w:multiLevelType w:val="multilevel"/>
     <w:tmpl w:val="AE5EBA34"/>
@@ -3657,7 +3808,7 @@
       </w:rPr>
     </w:lvl>
   </w:abstractNum>
-  <w:abstractNum w:abstractNumId="2">
+  <w:abstractNum w:abstractNumId="2" w15:restartNumberingAfterBreak="0">
     <w:nsid w:val="0ED40E06"/>
     <w:multiLevelType w:val="multilevel"/>
     <w:tmpl w:val="40764F70"/>
@@ -3770,7 +3921,7 @@
       </w:rPr>
     </w:lvl>
   </w:abstractNum>
-  <w:abstractNum w:abstractNumId="3">
+  <w:abstractNum w:abstractNumId="3" w15:restartNumberingAfterBreak="0">
     <w:nsid w:val="11884C2C"/>
     <w:multiLevelType w:val="multilevel"/>
     <w:tmpl w:val="020E219A"/>
@@ -3883,7 +4034,7 @@
       </w:rPr>
     </w:lvl>
   </w:abstractNum>
-  <w:abstractNum w:abstractNumId="4">
+  <w:abstractNum w:abstractNumId="4" w15:restartNumberingAfterBreak="0">
     <w:nsid w:val="124A4D5E"/>
     <w:multiLevelType w:val="multilevel"/>
     <w:tmpl w:val="BCC0C64A"/>
@@ -3996,7 +4147,7 @@
       </w:rPr>
     </w:lvl>
   </w:abstractNum>
-  <w:abstractNum w:abstractNumId="5">
+  <w:abstractNum w:abstractNumId="5" w15:restartNumberingAfterBreak="0">
     <w:nsid w:val="12504B47"/>
     <w:multiLevelType w:val="multilevel"/>
     <w:tmpl w:val="4C54AC84"/>
@@ -4109,7 +4260,7 @@
       </w:pPr>
     </w:lvl>
   </w:abstractNum>
-  <w:abstractNum w:abstractNumId="6">
+  <w:abstractNum w:abstractNumId="6" w15:restartNumberingAfterBreak="0">
     <w:nsid w:val="13317CED"/>
     <w:multiLevelType w:val="multilevel"/>
     <w:tmpl w:val="D99E277C"/>
@@ -4222,7 +4373,7 @@
       </w:rPr>
     </w:lvl>
   </w:abstractNum>
-  <w:abstractNum w:abstractNumId="7">
+  <w:abstractNum w:abstractNumId="7" w15:restartNumberingAfterBreak="0">
     <w:nsid w:val="167E045F"/>
     <w:multiLevelType w:val="multilevel"/>
     <w:tmpl w:val="9F922432"/>
@@ -4308,7 +4459,7 @@
       </w:pPr>
     </w:lvl>
   </w:abstractNum>
-  <w:abstractNum w:abstractNumId="8">
+  <w:abstractNum w:abstractNumId="8" w15:restartNumberingAfterBreak="0">
     <w:nsid w:val="16864FBA"/>
     <w:multiLevelType w:val="multilevel"/>
     <w:tmpl w:val="C8424310"/>
@@ -4394,7 +4545,7 @@
       </w:pPr>
     </w:lvl>
   </w:abstractNum>
-  <w:abstractNum w:abstractNumId="9">
+  <w:abstractNum w:abstractNumId="9" w15:restartNumberingAfterBreak="0">
     <w:nsid w:val="19FB6535"/>
     <w:multiLevelType w:val="multilevel"/>
     <w:tmpl w:val="C774528C"/>
@@ -4507,7 +4658,7 @@
       </w:rPr>
     </w:lvl>
   </w:abstractNum>
-  <w:abstractNum w:abstractNumId="10">
+  <w:abstractNum w:abstractNumId="10" w15:restartNumberingAfterBreak="0">
     <w:nsid w:val="1A013F59"/>
     <w:multiLevelType w:val="multilevel"/>
     <w:tmpl w:val="D9EEFFAC"/>
@@ -4620,7 +4771,7 @@
       </w:rPr>
     </w:lvl>
   </w:abstractNum>
-  <w:abstractNum w:abstractNumId="11">
+  <w:abstractNum w:abstractNumId="11" w15:restartNumberingAfterBreak="0">
     <w:nsid w:val="1C78522E"/>
     <w:multiLevelType w:val="multilevel"/>
     <w:tmpl w:val="CAB661A0"/>
@@ -4733,7 +4884,7 @@
       </w:rPr>
     </w:lvl>
   </w:abstractNum>
-  <w:abstractNum w:abstractNumId="12">
+  <w:abstractNum w:abstractNumId="12" w15:restartNumberingAfterBreak="0">
     <w:nsid w:val="1DDB0E94"/>
     <w:multiLevelType w:val="multilevel"/>
     <w:tmpl w:val="FC2CB1D6"/>
@@ -4846,7 +4997,7 @@
       </w:rPr>
     </w:lvl>
   </w:abstractNum>
-  <w:abstractNum w:abstractNumId="13">
+  <w:abstractNum w:abstractNumId="13" w15:restartNumberingAfterBreak="0">
     <w:nsid w:val="1F331090"/>
     <w:multiLevelType w:val="multilevel"/>
     <w:tmpl w:val="C8424310"/>
@@ -4932,7 +5083,7 @@
       </w:pPr>
     </w:lvl>
   </w:abstractNum>
-  <w:abstractNum w:abstractNumId="14">
+  <w:abstractNum w:abstractNumId="14" w15:restartNumberingAfterBreak="0">
     <w:nsid w:val="25A85453"/>
     <w:multiLevelType w:val="multilevel"/>
     <w:tmpl w:val="969090CA"/>
@@ -5045,7 +5196,7 @@
       </w:rPr>
     </w:lvl>
   </w:abstractNum>
-  <w:abstractNum w:abstractNumId="15">
+  <w:abstractNum w:abstractNumId="15" w15:restartNumberingAfterBreak="0">
     <w:nsid w:val="28F159FB"/>
     <w:multiLevelType w:val="multilevel"/>
     <w:tmpl w:val="C8424310"/>
@@ -5131,7 +5282,7 @@
       </w:pPr>
     </w:lvl>
   </w:abstractNum>
-  <w:abstractNum w:abstractNumId="16">
+  <w:abstractNum w:abstractNumId="16" w15:restartNumberingAfterBreak="0">
     <w:nsid w:val="2FF80093"/>
     <w:multiLevelType w:val="multilevel"/>
     <w:tmpl w:val="81CE3090"/>
@@ -5244,7 +5395,7 @@
       </w:rPr>
     </w:lvl>
   </w:abstractNum>
-  <w:abstractNum w:abstractNumId="17">
+  <w:abstractNum w:abstractNumId="17" w15:restartNumberingAfterBreak="0">
     <w:nsid w:val="31B529EF"/>
     <w:multiLevelType w:val="multilevel"/>
     <w:tmpl w:val="D11CCA5C"/>
@@ -5357,7 +5508,7 @@
       </w:rPr>
     </w:lvl>
   </w:abstractNum>
-  <w:abstractNum w:abstractNumId="18">
+  <w:abstractNum w:abstractNumId="18" w15:restartNumberingAfterBreak="0">
     <w:nsid w:val="3280208C"/>
     <w:multiLevelType w:val="multilevel"/>
     <w:tmpl w:val="A9883E72"/>
@@ -5470,7 +5621,7 @@
       </w:rPr>
     </w:lvl>
   </w:abstractNum>
-  <w:abstractNum w:abstractNumId="19">
+  <w:abstractNum w:abstractNumId="19" w15:restartNumberingAfterBreak="0">
     <w:nsid w:val="346E2379"/>
     <w:multiLevelType w:val="multilevel"/>
     <w:tmpl w:val="3F6C5E5C"/>
@@ -5583,7 +5734,7 @@
       </w:rPr>
     </w:lvl>
   </w:abstractNum>
-  <w:abstractNum w:abstractNumId="20">
+  <w:abstractNum w:abstractNumId="20" w15:restartNumberingAfterBreak="0">
     <w:nsid w:val="3CAE2215"/>
     <w:multiLevelType w:val="multilevel"/>
     <w:tmpl w:val="76B8E7DC"/>
@@ -5696,7 +5847,7 @@
       </w:rPr>
     </w:lvl>
   </w:abstractNum>
-  <w:abstractNum w:abstractNumId="21">
+  <w:abstractNum w:abstractNumId="21" w15:restartNumberingAfterBreak="0">
     <w:nsid w:val="41453BC5"/>
     <w:multiLevelType w:val="multilevel"/>
     <w:tmpl w:val="67B03FC8"/>
@@ -5809,7 +5960,7 @@
       </w:rPr>
     </w:lvl>
   </w:abstractNum>
-  <w:abstractNum w:abstractNumId="22">
+  <w:abstractNum w:abstractNumId="22" w15:restartNumberingAfterBreak="0">
     <w:nsid w:val="465903C5"/>
     <w:multiLevelType w:val="multilevel"/>
     <w:tmpl w:val="C8424310"/>
@@ -5895,7 +6046,7 @@
       </w:pPr>
     </w:lvl>
   </w:abstractNum>
-  <w:abstractNum w:abstractNumId="23">
+  <w:abstractNum w:abstractNumId="23" w15:restartNumberingAfterBreak="0">
     <w:nsid w:val="49E92996"/>
     <w:multiLevelType w:val="multilevel"/>
     <w:tmpl w:val="3A682194"/>
@@ -6008,7 +6159,7 @@
       </w:rPr>
     </w:lvl>
   </w:abstractNum>
-  <w:abstractNum w:abstractNumId="24">
+  <w:abstractNum w:abstractNumId="24" w15:restartNumberingAfterBreak="0">
     <w:nsid w:val="5533455F"/>
     <w:multiLevelType w:val="multilevel"/>
     <w:tmpl w:val="3222B458"/>
@@ -6121,7 +6272,7 @@
       </w:rPr>
     </w:lvl>
   </w:abstractNum>
-  <w:abstractNum w:abstractNumId="25">
+  <w:abstractNum w:abstractNumId="25" w15:restartNumberingAfterBreak="0">
     <w:nsid w:val="56925631"/>
     <w:multiLevelType w:val="multilevel"/>
     <w:tmpl w:val="C8424310"/>
@@ -6207,7 +6358,7 @@
       </w:pPr>
     </w:lvl>
   </w:abstractNum>
-  <w:abstractNum w:abstractNumId="26">
+  <w:abstractNum w:abstractNumId="26" w15:restartNumberingAfterBreak="0">
     <w:nsid w:val="5C0B55CE"/>
     <w:multiLevelType w:val="multilevel"/>
     <w:tmpl w:val="F2869B46"/>
@@ -6320,7 +6471,7 @@
       </w:rPr>
     </w:lvl>
   </w:abstractNum>
-  <w:abstractNum w:abstractNumId="27">
+  <w:abstractNum w:abstractNumId="27" w15:restartNumberingAfterBreak="0">
     <w:nsid w:val="618A37C8"/>
     <w:multiLevelType w:val="multilevel"/>
     <w:tmpl w:val="8A30E5DA"/>
@@ -6433,7 +6584,7 @@
       </w:rPr>
     </w:lvl>
   </w:abstractNum>
-  <w:abstractNum w:abstractNumId="28">
+  <w:abstractNum w:abstractNumId="28" w15:restartNumberingAfterBreak="0">
     <w:nsid w:val="69BB76F0"/>
     <w:multiLevelType w:val="multilevel"/>
     <w:tmpl w:val="6B422E36"/>
@@ -6546,7 +6697,7 @@
       </w:rPr>
     </w:lvl>
   </w:abstractNum>
-  <w:abstractNum w:abstractNumId="29">
+  <w:abstractNum w:abstractNumId="29" w15:restartNumberingAfterBreak="0">
     <w:nsid w:val="6EE924ED"/>
     <w:multiLevelType w:val="multilevel"/>
     <w:tmpl w:val="9048B312"/>
@@ -6659,7 +6810,7 @@
       </w:rPr>
     </w:lvl>
   </w:abstractNum>
-  <w:abstractNum w:abstractNumId="30">
+  <w:abstractNum w:abstractNumId="30" w15:restartNumberingAfterBreak="0">
     <w:nsid w:val="6FDA5DBF"/>
     <w:multiLevelType w:val="multilevel"/>
     <w:tmpl w:val="47864430"/>
@@ -6772,7 +6923,7 @@
       </w:rPr>
     </w:lvl>
   </w:abstractNum>
-  <w:abstractNum w:abstractNumId="31">
+  <w:abstractNum w:abstractNumId="31" w15:restartNumberingAfterBreak="0">
     <w:nsid w:val="70E37DDA"/>
     <w:multiLevelType w:val="multilevel"/>
     <w:tmpl w:val="C8424310"/>
@@ -6858,7 +7009,7 @@
       </w:pPr>
     </w:lvl>
   </w:abstractNum>
-  <w:abstractNum w:abstractNumId="32">
+  <w:abstractNum w:abstractNumId="32" w15:restartNumberingAfterBreak="0">
     <w:nsid w:val="72AA3F55"/>
     <w:multiLevelType w:val="multilevel"/>
     <w:tmpl w:val="A19A0B34"/>
@@ -6971,7 +7122,7 @@
       </w:rPr>
     </w:lvl>
   </w:abstractNum>
-  <w:abstractNum w:abstractNumId="33">
+  <w:abstractNum w:abstractNumId="33" w15:restartNumberingAfterBreak="0">
     <w:nsid w:val="77362087"/>
     <w:multiLevelType w:val="multilevel"/>
     <w:tmpl w:val="C8424310"/>
@@ -7057,7 +7208,7 @@
       </w:pPr>
     </w:lvl>
   </w:abstractNum>
-  <w:abstractNum w:abstractNumId="34">
+  <w:abstractNum w:abstractNumId="34" w15:restartNumberingAfterBreak="0">
     <w:nsid w:val="7759647A"/>
     <w:multiLevelType w:val="multilevel"/>
     <w:tmpl w:val="C8424310"/>
@@ -7143,7 +7294,7 @@
       </w:pPr>
     </w:lvl>
   </w:abstractNum>
-  <w:abstractNum w:abstractNumId="35">
+  <w:abstractNum w:abstractNumId="35" w15:restartNumberingAfterBreak="0">
     <w:nsid w:val="7ACF1EFF"/>
     <w:multiLevelType w:val="multilevel"/>
     <w:tmpl w:val="C8424310"/>
@@ -7229,7 +7380,7 @@
       </w:pPr>
     </w:lvl>
   </w:abstractNum>
-  <w:abstractNum w:abstractNumId="36">
+  <w:abstractNum w:abstractNumId="36" w15:restartNumberingAfterBreak="0">
     <w:nsid w:val="7AD80914"/>
     <w:multiLevelType w:val="multilevel"/>
     <w:tmpl w:val="E6084E90"/>
@@ -7342,7 +7493,7 @@
       </w:pPr>
     </w:lvl>
   </w:abstractNum>
-  <w:abstractNum w:abstractNumId="37">
+  <w:abstractNum w:abstractNumId="37" w15:restartNumberingAfterBreak="0">
     <w:nsid w:val="7CCB3CD0"/>
     <w:multiLevelType w:val="hybridMultilevel"/>
     <w:tmpl w:val="87B467EC"/>
@@ -7428,7 +7579,7 @@
       </w:pPr>
     </w:lvl>
   </w:abstractNum>
-  <w:abstractNum w:abstractNumId="38">
+  <w:abstractNum w:abstractNumId="38" w15:restartNumberingAfterBreak="0">
     <w:nsid w:val="7DE16493"/>
     <w:multiLevelType w:val="multilevel"/>
     <w:tmpl w:val="2A9AB116"/>
@@ -7678,7 +7829,7 @@
       </w:pPr>
     </w:pPrDefault>
   </w:docDefaults>
-  <w:latentStyles w:defLockedState="0" w:defUIPriority="99" w:defSemiHidden="0" w:defUnhideWhenUsed="0" w:defQFormat="0" w:count="380">
+  <w:latentStyles w:defLockedState="0" w:defUIPriority="99" w:defSemiHidden="0" w:defUnhideWhenUsed="0" w:defQFormat="0" w:count="371">
     <w:lsdException w:name="Normal" w:uiPriority="0" w:qFormat="1"/>
     <w:lsdException w:name="heading 1" w:uiPriority="0" w:qFormat="1"/>
     <w:lsdException w:name="heading 2" w:semiHidden="1" w:uiPriority="0" w:unhideWhenUsed="1" w:qFormat="1"/>
@@ -8235,9 +8386,7 @@
       <w:tblStyleRowBandSize w:val="1"/>
       <w:tblStyleColBandSize w:val="1"/>
       <w:tblCellMar>
-        <w:top w:w="0" w:type="dxa"/>
         <w:left w:w="115" w:type="dxa"/>
-        <w:bottom w:w="0" w:type="dxa"/>
         <w:right w:w="115" w:type="dxa"/>
       </w:tblCellMar>
     </w:tblPr>
@@ -8321,12 +8470,6 @@
     <w:tblPr>
       <w:tblStyleRowBandSize w:val="1"/>
       <w:tblStyleColBandSize w:val="1"/>
-      <w:tblCellMar>
-        <w:top w:w="0" w:type="dxa"/>
-        <w:left w:w="0" w:type="dxa"/>
-        <w:bottom w:w="0" w:type="dxa"/>
-        <w:right w:w="0" w:type="dxa"/>
-      </w:tblCellMar>
     </w:tblPr>
   </w:style>
   <w:style w:type="table" w:customStyle="1" w:styleId="a2">
@@ -8334,12 +8477,6 @@
     <w:tblPr>
       <w:tblStyleRowBandSize w:val="1"/>
       <w:tblStyleColBandSize w:val="1"/>
-      <w:tblCellMar>
-        <w:top w:w="0" w:type="dxa"/>
-        <w:left w:w="0" w:type="dxa"/>
-        <w:bottom w:w="0" w:type="dxa"/>
-        <w:right w:w="0" w:type="dxa"/>
-      </w:tblCellMar>
     </w:tblPr>
   </w:style>
   <w:style w:type="table" w:customStyle="1" w:styleId="a3">
@@ -8348,9 +8485,7 @@
       <w:tblStyleRowBandSize w:val="1"/>
       <w:tblStyleColBandSize w:val="1"/>
       <w:tblCellMar>
-        <w:top w:w="0" w:type="dxa"/>
         <w:left w:w="115" w:type="dxa"/>
-        <w:bottom w:w="0" w:type="dxa"/>
         <w:right w:w="115" w:type="dxa"/>
       </w:tblCellMar>
     </w:tblPr>
@@ -8361,9 +8496,7 @@
       <w:tblStyleRowBandSize w:val="1"/>
       <w:tblStyleColBandSize w:val="1"/>
       <w:tblCellMar>
-        <w:top w:w="0" w:type="dxa"/>
         <w:left w:w="115" w:type="dxa"/>
-        <w:bottom w:w="0" w:type="dxa"/>
         <w:right w:w="115" w:type="dxa"/>
       </w:tblCellMar>
     </w:tblPr>
@@ -8374,9 +8507,7 @@
       <w:tblStyleRowBandSize w:val="1"/>
       <w:tblStyleColBandSize w:val="1"/>
       <w:tblCellMar>
-        <w:top w:w="0" w:type="dxa"/>
         <w:left w:w="115" w:type="dxa"/>
-        <w:bottom w:w="0" w:type="dxa"/>
         <w:right w:w="115" w:type="dxa"/>
       </w:tblCellMar>
     </w:tblPr>
@@ -8387,9 +8518,7 @@
       <w:tblStyleRowBandSize w:val="1"/>
       <w:tblStyleColBandSize w:val="1"/>
       <w:tblCellMar>
-        <w:top w:w="0" w:type="dxa"/>
         <w:left w:w="115" w:type="dxa"/>
-        <w:bottom w:w="0" w:type="dxa"/>
         <w:right w:w="115" w:type="dxa"/>
       </w:tblCellMar>
     </w:tblPr>
@@ -8400,9 +8529,7 @@
       <w:tblStyleRowBandSize w:val="1"/>
       <w:tblStyleColBandSize w:val="1"/>
       <w:tblCellMar>
-        <w:top w:w="0" w:type="dxa"/>
         <w:left w:w="115" w:type="dxa"/>
-        <w:bottom w:w="0" w:type="dxa"/>
         <w:right w:w="115" w:type="dxa"/>
       </w:tblCellMar>
     </w:tblPr>
@@ -8413,9 +8540,7 @@
       <w:tblStyleRowBandSize w:val="1"/>
       <w:tblStyleColBandSize w:val="1"/>
       <w:tblCellMar>
-        <w:top w:w="0" w:type="dxa"/>
         <w:left w:w="115" w:type="dxa"/>
-        <w:bottom w:w="0" w:type="dxa"/>
         <w:right w:w="115" w:type="dxa"/>
       </w:tblCellMar>
     </w:tblPr>
@@ -8426,9 +8551,7 @@
       <w:tblStyleRowBandSize w:val="1"/>
       <w:tblStyleColBandSize w:val="1"/>
       <w:tblCellMar>
-        <w:top w:w="0" w:type="dxa"/>
         <w:left w:w="115" w:type="dxa"/>
-        <w:bottom w:w="0" w:type="dxa"/>
         <w:right w:w="115" w:type="dxa"/>
       </w:tblCellMar>
     </w:tblPr>
@@ -8439,9 +8562,7 @@
       <w:tblStyleRowBandSize w:val="1"/>
       <w:tblStyleColBandSize w:val="1"/>
       <w:tblCellMar>
-        <w:top w:w="0" w:type="dxa"/>
         <w:left w:w="115" w:type="dxa"/>
-        <w:bottom w:w="0" w:type="dxa"/>
         <w:right w:w="115" w:type="dxa"/>
       </w:tblCellMar>
     </w:tblPr>
@@ -8452,9 +8573,7 @@
       <w:tblStyleRowBandSize w:val="1"/>
       <w:tblStyleColBandSize w:val="1"/>
       <w:tblCellMar>
-        <w:top w:w="0" w:type="dxa"/>
         <w:left w:w="115" w:type="dxa"/>
-        <w:bottom w:w="0" w:type="dxa"/>
         <w:right w:w="115" w:type="dxa"/>
       </w:tblCellMar>
     </w:tblPr>
@@ -8465,9 +8584,7 @@
       <w:tblStyleRowBandSize w:val="1"/>
       <w:tblStyleColBandSize w:val="1"/>
       <w:tblCellMar>
-        <w:top w:w="0" w:type="dxa"/>
         <w:left w:w="115" w:type="dxa"/>
-        <w:bottom w:w="0" w:type="dxa"/>
         <w:right w:w="115" w:type="dxa"/>
       </w:tblCellMar>
     </w:tblPr>
@@ -8478,9 +8595,7 @@
       <w:tblStyleRowBandSize w:val="1"/>
       <w:tblStyleColBandSize w:val="1"/>
       <w:tblCellMar>
-        <w:top w:w="0" w:type="dxa"/>
         <w:left w:w="115" w:type="dxa"/>
-        <w:bottom w:w="0" w:type="dxa"/>
         <w:right w:w="115" w:type="dxa"/>
       </w:tblCellMar>
     </w:tblPr>
@@ -8491,9 +8606,7 @@
       <w:tblStyleRowBandSize w:val="1"/>
       <w:tblStyleColBandSize w:val="1"/>
       <w:tblCellMar>
-        <w:top w:w="0" w:type="dxa"/>
         <w:left w:w="115" w:type="dxa"/>
-        <w:bottom w:w="0" w:type="dxa"/>
         <w:right w:w="115" w:type="dxa"/>
       </w:tblCellMar>
     </w:tblPr>
@@ -8504,9 +8617,7 @@
       <w:tblStyleRowBandSize w:val="1"/>
       <w:tblStyleColBandSize w:val="1"/>
       <w:tblCellMar>
-        <w:top w:w="0" w:type="dxa"/>
         <w:left w:w="115" w:type="dxa"/>
-        <w:bottom w:w="0" w:type="dxa"/>
         <w:right w:w="115" w:type="dxa"/>
       </w:tblCellMar>
     </w:tblPr>
@@ -8517,9 +8628,7 @@
       <w:tblStyleRowBandSize w:val="1"/>
       <w:tblStyleColBandSize w:val="1"/>
       <w:tblCellMar>
-        <w:top w:w="0" w:type="dxa"/>
         <w:left w:w="115" w:type="dxa"/>
-        <w:bottom w:w="0" w:type="dxa"/>
         <w:right w:w="115" w:type="dxa"/>
       </w:tblCellMar>
     </w:tblPr>
@@ -8530,9 +8639,7 @@
       <w:tblStyleRowBandSize w:val="1"/>
       <w:tblStyleColBandSize w:val="1"/>
       <w:tblCellMar>
-        <w:top w:w="0" w:type="dxa"/>
         <w:left w:w="115" w:type="dxa"/>
-        <w:bottom w:w="0" w:type="dxa"/>
         <w:right w:w="115" w:type="dxa"/>
       </w:tblCellMar>
     </w:tblPr>
@@ -8543,9 +8650,7 @@
       <w:tblStyleRowBandSize w:val="1"/>
       <w:tblStyleColBandSize w:val="1"/>
       <w:tblCellMar>
-        <w:top w:w="0" w:type="dxa"/>
         <w:left w:w="115" w:type="dxa"/>
-        <w:bottom w:w="0" w:type="dxa"/>
         <w:right w:w="115" w:type="dxa"/>
       </w:tblCellMar>
     </w:tblPr>
@@ -8556,9 +8661,7 @@
       <w:tblStyleRowBandSize w:val="1"/>
       <w:tblStyleColBandSize w:val="1"/>
       <w:tblCellMar>
-        <w:top w:w="0" w:type="dxa"/>
         <w:left w:w="115" w:type="dxa"/>
-        <w:bottom w:w="0" w:type="dxa"/>
         <w:right w:w="115" w:type="dxa"/>
       </w:tblCellMar>
     </w:tblPr>
@@ -8569,9 +8672,7 @@
       <w:tblStyleRowBandSize w:val="1"/>
       <w:tblStyleColBandSize w:val="1"/>
       <w:tblCellMar>
-        <w:top w:w="0" w:type="dxa"/>
         <w:left w:w="115" w:type="dxa"/>
-        <w:bottom w:w="0" w:type="dxa"/>
         <w:right w:w="115" w:type="dxa"/>
       </w:tblCellMar>
     </w:tblPr>
@@ -8582,9 +8683,7 @@
       <w:tblStyleRowBandSize w:val="1"/>
       <w:tblStyleColBandSize w:val="1"/>
       <w:tblCellMar>
-        <w:top w:w="0" w:type="dxa"/>
         <w:left w:w="115" w:type="dxa"/>
-        <w:bottom w:w="0" w:type="dxa"/>
         <w:right w:w="115" w:type="dxa"/>
       </w:tblCellMar>
     </w:tblPr>
@@ -8595,9 +8694,7 @@
       <w:tblStyleRowBandSize w:val="1"/>
       <w:tblStyleColBandSize w:val="1"/>
       <w:tblCellMar>
-        <w:top w:w="0" w:type="dxa"/>
         <w:left w:w="115" w:type="dxa"/>
-        <w:bottom w:w="0" w:type="dxa"/>
         <w:right w:w="115" w:type="dxa"/>
       </w:tblCellMar>
     </w:tblPr>
@@ -8608,9 +8705,7 @@
       <w:tblStyleRowBandSize w:val="1"/>
       <w:tblStyleColBandSize w:val="1"/>
       <w:tblCellMar>
-        <w:top w:w="0" w:type="dxa"/>
         <w:left w:w="115" w:type="dxa"/>
-        <w:bottom w:w="0" w:type="dxa"/>
         <w:right w:w="115" w:type="dxa"/>
       </w:tblCellMar>
     </w:tblPr>
@@ -8621,9 +8716,7 @@
       <w:tblStyleRowBandSize w:val="1"/>
       <w:tblStyleColBandSize w:val="1"/>
       <w:tblCellMar>
-        <w:top w:w="0" w:type="dxa"/>
         <w:left w:w="115" w:type="dxa"/>
-        <w:bottom w:w="0" w:type="dxa"/>
         <w:right w:w="115" w:type="dxa"/>
       </w:tblCellMar>
     </w:tblPr>
@@ -8634,9 +8727,7 @@
       <w:tblStyleRowBandSize w:val="1"/>
       <w:tblStyleColBandSize w:val="1"/>
       <w:tblCellMar>
-        <w:top w:w="0" w:type="dxa"/>
         <w:left w:w="115" w:type="dxa"/>
-        <w:bottom w:w="0" w:type="dxa"/>
         <w:right w:w="115" w:type="dxa"/>
       </w:tblCellMar>
     </w:tblPr>
@@ -8647,9 +8738,7 @@
       <w:tblStyleRowBandSize w:val="1"/>
       <w:tblStyleColBandSize w:val="1"/>
       <w:tblCellMar>
-        <w:top w:w="0" w:type="dxa"/>
         <w:left w:w="115" w:type="dxa"/>
-        <w:bottom w:w="0" w:type="dxa"/>
         <w:right w:w="115" w:type="dxa"/>
       </w:tblCellMar>
     </w:tblPr>
@@ -8660,9 +8749,7 @@
       <w:tblStyleRowBandSize w:val="1"/>
       <w:tblStyleColBandSize w:val="1"/>
       <w:tblCellMar>
-        <w:top w:w="0" w:type="dxa"/>
         <w:left w:w="115" w:type="dxa"/>
-        <w:bottom w:w="0" w:type="dxa"/>
         <w:right w:w="115" w:type="dxa"/>
       </w:tblCellMar>
     </w:tblPr>
@@ -8738,7 +8825,7 @@
       <w:u w:val="single"/>
     </w:rPr>
   </w:style>
-  <w:style w:type="paragraph" w:styleId="Pardeliste">
+  <w:style w:type="paragraph" w:styleId="Paragraphedeliste">
     <w:name w:val="List Paragraph"/>
     <w:basedOn w:val="Normal"/>
     <w:uiPriority w:val="34"/>
@@ -8811,7 +8898,6 @@
       <w:spacing w:after="0" w:line="240" w:lineRule="auto"/>
     </w:pPr>
     <w:tblPr>
-      <w:tblInd w:w="0" w:type="dxa"/>
       <w:tblBorders>
         <w:top w:val="single" w:sz="4" w:space="0" w:color="auto"/>
         <w:left w:val="single" w:sz="4" w:space="0" w:color="auto"/>
@@ -8820,12 +8906,6 @@
         <w:insideH w:val="single" w:sz="4" w:space="0" w:color="auto"/>
         <w:insideV w:val="single" w:sz="4" w:space="0" w:color="auto"/>
       </w:tblBorders>
-      <w:tblCellMar>
-        <w:top w:w="0" w:type="dxa"/>
-        <w:left w:w="108" w:type="dxa"/>
-        <w:bottom w:w="0" w:type="dxa"/>
-        <w:right w:w="108" w:type="dxa"/>
-      </w:tblCellMar>
     </w:tblPr>
   </w:style>
 </w:styles>
@@ -9097,7 +9177,7 @@
 </file>
 
 <file path=customXml/itemProps1.xml><?xml version="1.0" encoding="utf-8"?>
-<ds:datastoreItem xmlns:ds="http://schemas.openxmlformats.org/officeDocument/2006/customXml" ds:itemID="{C3950E25-B8A2-7242-B883-13E28D83FAD8}">
+<ds:datastoreItem xmlns:ds="http://schemas.openxmlformats.org/officeDocument/2006/customXml" ds:itemID="{3335DB6C-5AB7-4013-B554-3D56890C2D6B}">
   <ds:schemaRefs>
     <ds:schemaRef ds:uri="http://schemas.openxmlformats.org/officeDocument/2006/bibliography"/>
   </ds:schemaRefs>

</xml_diff>

<commit_message>
Correction des tests Fusion avec Spécifications
</commit_message>
<xml_diff>
--- a/Administration/tests.docx
+++ b/Administration/tests.docx
@@ -51,17 +51,17 @@
     <w:tbl>
       <w:tblPr>
         <w:tblStyle w:val="Grilledutableau"/>
-        <w:tblW w:w="0" w:type="auto"/>
+        <w:tblW w:w="9180" w:type="dxa"/>
         <w:tblLook w:val="04A0" w:firstRow="1" w:lastRow="0" w:firstColumn="1" w:lastColumn="0" w:noHBand="0" w:noVBand="1"/>
       </w:tblPr>
       <w:tblGrid>
-        <w:gridCol w:w="1384"/>
-        <w:gridCol w:w="7796"/>
+        <w:gridCol w:w="1526"/>
+        <w:gridCol w:w="7654"/>
       </w:tblGrid>
       <w:tr>
         <w:tc>
           <w:tcPr>
-            <w:tcW w:w="1384" w:type="dxa"/>
+            <w:tcW w:w="1526" w:type="dxa"/>
           </w:tcPr>
           <w:p>
             <w:pPr>
@@ -79,7 +79,7 @@
         </w:tc>
         <w:tc>
           <w:tcPr>
-            <w:tcW w:w="7796" w:type="dxa"/>
+            <w:tcW w:w="7654" w:type="dxa"/>
           </w:tcPr>
           <w:p>
             <w:r>
@@ -91,7 +91,7 @@
       <w:tr>
         <w:tc>
           <w:tcPr>
-            <w:tcW w:w="1384" w:type="dxa"/>
+            <w:tcW w:w="1526" w:type="dxa"/>
           </w:tcPr>
           <w:p>
             <w:pPr>
@@ -109,7 +109,7 @@
         </w:tc>
         <w:tc>
           <w:tcPr>
-            <w:tcW w:w="7796" w:type="dxa"/>
+            <w:tcW w:w="7654" w:type="dxa"/>
           </w:tcPr>
           <w:p>
             <w:r>
@@ -122,10 +122,7 @@
         </w:tc>
       </w:tr>
     </w:tbl>
-    <w:p>
-      <w:bookmarkStart w:id="0" w:name="_GoBack"/>
-      <w:bookmarkEnd w:id="0"/>
-    </w:p>
+    <w:p/>
     <w:p>
       <w:pPr>
         <w:pStyle w:val="Titre2"/>
@@ -905,13 +902,13 @@
         <w:tblLook w:val="04A0" w:firstRow="1" w:lastRow="0" w:firstColumn="1" w:lastColumn="0" w:noHBand="0" w:noVBand="1"/>
       </w:tblPr>
       <w:tblGrid>
-        <w:gridCol w:w="4583"/>
-        <w:gridCol w:w="4584"/>
+        <w:gridCol w:w="1526"/>
+        <w:gridCol w:w="7654"/>
       </w:tblGrid>
       <w:tr>
         <w:tc>
           <w:tcPr>
-            <w:tcW w:w="4583" w:type="dxa"/>
+            <w:tcW w:w="1526" w:type="dxa"/>
           </w:tcPr>
           <w:p>
             <w:r>
@@ -921,7 +918,7 @@
         </w:tc>
         <w:tc>
           <w:tcPr>
-            <w:tcW w:w="4584" w:type="dxa"/>
+            <w:tcW w:w="7654" w:type="dxa"/>
           </w:tcPr>
           <w:p>
             <w:r>
@@ -933,7 +930,7 @@
       <w:tr>
         <w:tc>
           <w:tcPr>
-            <w:tcW w:w="4583" w:type="dxa"/>
+            <w:tcW w:w="1526" w:type="dxa"/>
           </w:tcPr>
           <w:p>
             <w:r>
@@ -943,7 +940,7 @@
         </w:tc>
         <w:tc>
           <w:tcPr>
-            <w:tcW w:w="4584" w:type="dxa"/>
+            <w:tcW w:w="7654" w:type="dxa"/>
           </w:tcPr>
           <w:p>
             <w:r>
@@ -953,7 +950,6 @@
         </w:tc>
       </w:tr>
     </w:tbl>
-    <w:p/>
     <w:p>
       <w:pPr>
         <w:pStyle w:val="Titre2"/>
@@ -970,17 +966,17 @@
     <w:tbl>
       <w:tblPr>
         <w:tblStyle w:val="Grilledutableau"/>
-        <w:tblW w:w="0" w:type="auto"/>
+        <w:tblW w:w="9180" w:type="dxa"/>
         <w:tblLook w:val="04A0" w:firstRow="1" w:lastRow="0" w:firstColumn="1" w:lastColumn="0" w:noHBand="0" w:noVBand="1"/>
       </w:tblPr>
       <w:tblGrid>
-        <w:gridCol w:w="4583"/>
-        <w:gridCol w:w="4584"/>
+        <w:gridCol w:w="1449"/>
+        <w:gridCol w:w="7731"/>
       </w:tblGrid>
       <w:tr>
         <w:tc>
           <w:tcPr>
-            <w:tcW w:w="4583" w:type="dxa"/>
+            <w:tcW w:w="1449" w:type="dxa"/>
           </w:tcPr>
           <w:p>
             <w:r>
@@ -990,7 +986,7 @@
         </w:tc>
         <w:tc>
           <w:tcPr>
-            <w:tcW w:w="4584" w:type="dxa"/>
+            <w:tcW w:w="7731" w:type="dxa"/>
           </w:tcPr>
           <w:p>
             <w:r>
@@ -1002,7 +998,7 @@
       <w:tr>
         <w:tc>
           <w:tcPr>
-            <w:tcW w:w="4583" w:type="dxa"/>
+            <w:tcW w:w="1449" w:type="dxa"/>
           </w:tcPr>
           <w:p>
             <w:r>
@@ -1012,7 +1008,7 @@
         </w:tc>
         <w:tc>
           <w:tcPr>
-            <w:tcW w:w="4584" w:type="dxa"/>
+            <w:tcW w:w="7731" w:type="dxa"/>
           </w:tcPr>
           <w:p>
             <w:r>
@@ -1027,7 +1023,7 @@
       <w:tr>
         <w:tc>
           <w:tcPr>
-            <w:tcW w:w="4583" w:type="dxa"/>
+            <w:tcW w:w="1449" w:type="dxa"/>
           </w:tcPr>
           <w:p>
             <w:r>
@@ -1037,7 +1033,7 @@
         </w:tc>
         <w:tc>
           <w:tcPr>
-            <w:tcW w:w="4584" w:type="dxa"/>
+            <w:tcW w:w="7731" w:type="dxa"/>
           </w:tcPr>
           <w:p>
             <w:r>
@@ -1049,7 +1045,7 @@
       <w:tr>
         <w:tc>
           <w:tcPr>
-            <w:tcW w:w="4583" w:type="dxa"/>
+            <w:tcW w:w="1449" w:type="dxa"/>
           </w:tcPr>
           <w:p>
             <w:r>
@@ -1059,7 +1055,7 @@
         </w:tc>
         <w:tc>
           <w:tcPr>
-            <w:tcW w:w="4584" w:type="dxa"/>
+            <w:tcW w:w="7731" w:type="dxa"/>
           </w:tcPr>
           <w:p>
             <w:r>
@@ -1082,7 +1078,7 @@
       <w:tr>
         <w:tc>
           <w:tcPr>
-            <w:tcW w:w="4583" w:type="dxa"/>
+            <w:tcW w:w="1449" w:type="dxa"/>
           </w:tcPr>
           <w:p>
             <w:r>
@@ -1092,7 +1088,7 @@
         </w:tc>
         <w:tc>
           <w:tcPr>
-            <w:tcW w:w="4584" w:type="dxa"/>
+            <w:tcW w:w="7731" w:type="dxa"/>
           </w:tcPr>
           <w:p>
             <w:r>
@@ -1113,7 +1109,7 @@
       <w:tr>
         <w:tc>
           <w:tcPr>
-            <w:tcW w:w="4583" w:type="dxa"/>
+            <w:tcW w:w="1449" w:type="dxa"/>
           </w:tcPr>
           <w:p>
             <w:r>
@@ -1123,7 +1119,7 @@
         </w:tc>
         <w:tc>
           <w:tcPr>
-            <w:tcW w:w="4584" w:type="dxa"/>
+            <w:tcW w:w="7731" w:type="dxa"/>
           </w:tcPr>
           <w:p>
             <w:r>
@@ -1133,7 +1129,6 @@
         </w:tc>
       </w:tr>
     </w:tbl>
-    <w:p/>
     <w:p>
       <w:pPr>
         <w:pStyle w:val="Titre2"/>
@@ -1150,20 +1145,20 @@
     <w:tbl>
       <w:tblPr>
         <w:tblStyle w:val="Grilledutableau"/>
-        <w:tblW w:w="0" w:type="auto"/>
+        <w:tblW w:w="9180" w:type="dxa"/>
         <w:tblLook w:val="04A0" w:firstRow="1" w:lastRow="0" w:firstColumn="1" w:lastColumn="0" w:noHBand="0" w:noVBand="1"/>
       </w:tblPr>
       <w:tblGrid>
-        <w:gridCol w:w="1833"/>
-        <w:gridCol w:w="1833"/>
-        <w:gridCol w:w="1833"/>
-        <w:gridCol w:w="1834"/>
-        <w:gridCol w:w="1834"/>
+        <w:gridCol w:w="728"/>
+        <w:gridCol w:w="2215"/>
+        <w:gridCol w:w="2551"/>
+        <w:gridCol w:w="2552"/>
+        <w:gridCol w:w="1134"/>
       </w:tblGrid>
       <w:tr>
         <w:tc>
           <w:tcPr>
-            <w:tcW w:w="1833" w:type="dxa"/>
+            <w:tcW w:w="728" w:type="dxa"/>
           </w:tcPr>
           <w:p>
             <w:r>
@@ -1173,7 +1168,7 @@
         </w:tc>
         <w:tc>
           <w:tcPr>
-            <w:tcW w:w="1833" w:type="dxa"/>
+            <w:tcW w:w="2215" w:type="dxa"/>
           </w:tcPr>
           <w:p>
             <w:r>
@@ -1183,7 +1178,7 @@
         </w:tc>
         <w:tc>
           <w:tcPr>
-            <w:tcW w:w="1833" w:type="dxa"/>
+            <w:tcW w:w="2551" w:type="dxa"/>
           </w:tcPr>
           <w:p>
             <w:r>
@@ -1193,7 +1188,7 @@
         </w:tc>
         <w:tc>
           <w:tcPr>
-            <w:tcW w:w="1834" w:type="dxa"/>
+            <w:tcW w:w="2552" w:type="dxa"/>
           </w:tcPr>
           <w:p>
             <w:r>
@@ -1203,7 +1198,7 @@
         </w:tc>
         <w:tc>
           <w:tcPr>
-            <w:tcW w:w="1834" w:type="dxa"/>
+            <w:tcW w:w="1134" w:type="dxa"/>
           </w:tcPr>
           <w:p>
             <w:r>
@@ -1215,7 +1210,7 @@
       <w:tr>
         <w:tc>
           <w:tcPr>
-            <w:tcW w:w="1833" w:type="dxa"/>
+            <w:tcW w:w="728" w:type="dxa"/>
           </w:tcPr>
           <w:p>
             <w:r>
@@ -1225,25 +1220,50 @@
         </w:tc>
         <w:tc>
           <w:tcPr>
-            <w:tcW w:w="1833" w:type="dxa"/>
-          </w:tcPr>
-          <w:p>
-            <w:r>
-              <w:t>Ouvrir l’onglet des paramètres d’un réservoir. Cliquer sur l’</w:t>
+            <w:tcW w:w="2215" w:type="dxa"/>
+          </w:tcPr>
+          <w:p>
+            <w:r>
+              <w:t>Ouvrir l’onglet</w:t>
+            </w:r>
+            <w:r>
+              <w:t xml:space="preserve"> des paramètres d’un réservoir.</w:t>
+            </w:r>
+          </w:p>
+        </w:tc>
+        <w:tc>
+          <w:tcPr>
+            <w:tcW w:w="2551" w:type="dxa"/>
+          </w:tcPr>
+          <w:p>
+            <w:r>
+              <w:t>Réduction de la taille du ré</w:t>
+            </w:r>
+            <w:r>
+              <w:t>cipient total et apparition d’un</w:t>
+            </w:r>
+            <w:r>
+              <w:t xml:space="preserve"> frame contenant </w:t>
+            </w:r>
+            <w:r>
+              <w:t>les paramètres (</w:t>
             </w:r>
             <w:proofErr w:type="spellStart"/>
             <w:r>
-              <w:t>icon</w:t>
+              <w:t>textfield</w:t>
             </w:r>
             <w:proofErr w:type="spellEnd"/>
             <w:r>
-              <w:t xml:space="preserve"> de settings en haut à droit dans le réservoir ciblé.</w:t>
-            </w:r>
-          </w:p>
-        </w:tc>
-        <w:tc>
-          <w:tcPr>
-            <w:tcW w:w="1833" w:type="dxa"/>
+              <w:t>) modifiables</w:t>
+            </w:r>
+            <w:r>
+              <w:t xml:space="preserve"> et un bouton « valider ».</w:t>
+            </w:r>
+          </w:p>
+        </w:tc>
+        <w:tc>
+          <w:tcPr>
+            <w:tcW w:w="2552" w:type="dxa"/>
           </w:tcPr>
           <w:p>
             <w:r>
@@ -1261,25 +1281,7 @@
         </w:tc>
         <w:tc>
           <w:tcPr>
-            <w:tcW w:w="1834" w:type="dxa"/>
-          </w:tcPr>
-          <w:p>
-            <w:r>
-              <w:t xml:space="preserve">Réduction de la taille du récipient total et apparition d’une frame contenant 4 </w:t>
-            </w:r>
-            <w:proofErr w:type="spellStart"/>
-            <w:r>
-              <w:t>textfields</w:t>
-            </w:r>
-            <w:proofErr w:type="spellEnd"/>
-            <w:r>
-              <w:t xml:space="preserve"> et un bouton « valider ».</w:t>
-            </w:r>
-          </w:p>
-        </w:tc>
-        <w:tc>
-          <w:tcPr>
-            <w:tcW w:w="1834" w:type="dxa"/>
+            <w:tcW w:w="1134" w:type="dxa"/>
           </w:tcPr>
           <w:p>
             <w:r>
@@ -1291,7 +1293,7 @@
       <w:tr>
         <w:tc>
           <w:tcPr>
-            <w:tcW w:w="1833" w:type="dxa"/>
+            <w:tcW w:w="728" w:type="dxa"/>
           </w:tcPr>
           <w:p>
             <w:r>
@@ -1304,7 +1306,7 @@
         </w:tc>
         <w:tc>
           <w:tcPr>
-            <w:tcW w:w="1833" w:type="dxa"/>
+            <w:tcW w:w="2215" w:type="dxa"/>
           </w:tcPr>
           <w:p>
             <w:r>
@@ -1314,7 +1316,7 @@
         </w:tc>
         <w:tc>
           <w:tcPr>
-            <w:tcW w:w="1833" w:type="dxa"/>
+            <w:tcW w:w="2551" w:type="dxa"/>
           </w:tcPr>
           <w:p>
             <w:r>
@@ -1324,7 +1326,7 @@
         </w:tc>
         <w:tc>
           <w:tcPr>
-            <w:tcW w:w="1834" w:type="dxa"/>
+            <w:tcW w:w="2552" w:type="dxa"/>
           </w:tcPr>
           <w:p>
             <w:r>
@@ -1334,7 +1336,7 @@
         </w:tc>
         <w:tc>
           <w:tcPr>
-            <w:tcW w:w="1834" w:type="dxa"/>
+            <w:tcW w:w="1134" w:type="dxa"/>
           </w:tcPr>
           <w:p>
             <w:r>
@@ -1346,7 +1348,7 @@
       <w:tr>
         <w:tc>
           <w:tcPr>
-            <w:tcW w:w="1833" w:type="dxa"/>
+            <w:tcW w:w="728" w:type="dxa"/>
           </w:tcPr>
           <w:p>
             <w:r>
@@ -1356,7 +1358,7 @@
         </w:tc>
         <w:tc>
           <w:tcPr>
-            <w:tcW w:w="1833" w:type="dxa"/>
+            <w:tcW w:w="2215" w:type="dxa"/>
           </w:tcPr>
           <w:p>
             <w:r>
@@ -1366,27 +1368,33 @@
         </w:tc>
         <w:tc>
           <w:tcPr>
-            <w:tcW w:w="1833" w:type="dxa"/>
-          </w:tcPr>
-          <w:p>
-            <w:r>
-              <w:t>Le débit du réservoir est mise à jour avec la valeur entrée.</w:t>
-            </w:r>
-          </w:p>
-        </w:tc>
-        <w:tc>
-          <w:tcPr>
-            <w:tcW w:w="1834" w:type="dxa"/>
-          </w:tcPr>
-          <w:p>
-            <w:r>
-              <w:t>Le débit du réservoir est mise à jour avec la valeur entrée.</w:t>
-            </w:r>
-          </w:p>
-        </w:tc>
-        <w:tc>
-          <w:tcPr>
-            <w:tcW w:w="1834" w:type="dxa"/>
+            <w:tcW w:w="2551" w:type="dxa"/>
+          </w:tcPr>
+          <w:p>
+            <w:r>
+              <w:t>Le débit du réservoir est mis</w:t>
+            </w:r>
+            <w:r>
+              <w:t xml:space="preserve"> à jour avec la valeur entrée.</w:t>
+            </w:r>
+          </w:p>
+        </w:tc>
+        <w:tc>
+          <w:tcPr>
+            <w:tcW w:w="2552" w:type="dxa"/>
+          </w:tcPr>
+          <w:p>
+            <w:r>
+              <w:t>Le débit du réservoir est mis</w:t>
+            </w:r>
+            <w:r>
+              <w:t xml:space="preserve"> à jour avec la valeur entrée.</w:t>
+            </w:r>
+          </w:p>
+        </w:tc>
+        <w:tc>
+          <w:tcPr>
+            <w:tcW w:w="1134" w:type="dxa"/>
           </w:tcPr>
           <w:p>
             <w:r>
@@ -1398,7 +1406,7 @@
       <w:tr>
         <w:tc>
           <w:tcPr>
-            <w:tcW w:w="1833" w:type="dxa"/>
+            <w:tcW w:w="728" w:type="dxa"/>
           </w:tcPr>
           <w:p>
             <w:r>
@@ -1408,17 +1416,23 @@
         </w:tc>
         <w:tc>
           <w:tcPr>
-            <w:tcW w:w="1833" w:type="dxa"/>
-          </w:tcPr>
-          <w:p>
-            <w:r>
-              <w:t>Modifier la quantité de la substance « eau » cliquer le bouton « Valider »</w:t>
-            </w:r>
-          </w:p>
-        </w:tc>
-        <w:tc>
-          <w:tcPr>
-            <w:tcW w:w="1833" w:type="dxa"/>
+            <w:tcW w:w="2215" w:type="dxa"/>
+          </w:tcPr>
+          <w:p>
+            <w:r>
+              <w:t>Modifier la quantité de la substance « eau »</w:t>
+            </w:r>
+            <w:r>
+              <w:t xml:space="preserve"> et</w:t>
+            </w:r>
+            <w:r>
+              <w:t xml:space="preserve"> cliquer le bouton « Valider »</w:t>
+            </w:r>
+          </w:p>
+        </w:tc>
+        <w:tc>
+          <w:tcPr>
+            <w:tcW w:w="2551" w:type="dxa"/>
           </w:tcPr>
           <w:p>
             <w:r>
@@ -1428,7 +1442,7 @@
         </w:tc>
         <w:tc>
           <w:tcPr>
-            <w:tcW w:w="1834" w:type="dxa"/>
+            <w:tcW w:w="2552" w:type="dxa"/>
           </w:tcPr>
           <w:p>
             <w:r>
@@ -1438,7 +1452,7 @@
         </w:tc>
         <w:tc>
           <w:tcPr>
-            <w:tcW w:w="1834" w:type="dxa"/>
+            <w:tcW w:w="1134" w:type="dxa"/>
           </w:tcPr>
           <w:p>
             <w:r>
@@ -1450,7 +1464,7 @@
       <w:tr>
         <w:tc>
           <w:tcPr>
-            <w:tcW w:w="1833" w:type="dxa"/>
+            <w:tcW w:w="728" w:type="dxa"/>
           </w:tcPr>
           <w:p>
             <w:r>
@@ -1460,55 +1474,40 @@
         </w:tc>
         <w:tc>
           <w:tcPr>
-            <w:tcW w:w="1833" w:type="dxa"/>
-          </w:tcPr>
-          <w:p>
-            <w:r>
-              <w:t xml:space="preserve">Modifier la quantité de la substance « sel » cliquer le bouton </w:t>
-            </w:r>
-            <w:r>
-              <w:lastRenderedPageBreak/>
-              <w:t>« Valider »</w:t>
-            </w:r>
-          </w:p>
-        </w:tc>
-        <w:tc>
-          <w:tcPr>
-            <w:tcW w:w="1833" w:type="dxa"/>
-          </w:tcPr>
-          <w:p>
-            <w:r>
-              <w:lastRenderedPageBreak/>
-              <w:t xml:space="preserve">La quantité de la substance « sel» du réservoir est mise à jour avec </w:t>
-            </w:r>
-            <w:r>
-              <w:lastRenderedPageBreak/>
-              <w:t>la valeur entrée.</w:t>
-            </w:r>
-          </w:p>
-        </w:tc>
-        <w:tc>
-          <w:tcPr>
-            <w:tcW w:w="1834" w:type="dxa"/>
-          </w:tcPr>
-          <w:p>
-            <w:r>
-              <w:lastRenderedPageBreak/>
-              <w:t xml:space="preserve">La quantité de la substance « sel» du réservoir est mise à jour avec </w:t>
-            </w:r>
-            <w:r>
-              <w:lastRenderedPageBreak/>
-              <w:t>la valeur entrée.</w:t>
-            </w:r>
-          </w:p>
-        </w:tc>
-        <w:tc>
-          <w:tcPr>
-            <w:tcW w:w="1834" w:type="dxa"/>
-          </w:tcPr>
-          <w:p>
-            <w:r>
-              <w:lastRenderedPageBreak/>
+            <w:tcW w:w="2215" w:type="dxa"/>
+          </w:tcPr>
+          <w:p>
+            <w:r>
+              <w:t>Modifier la quantité de la substance « sel » cliquer le bouton « Valider »</w:t>
+            </w:r>
+          </w:p>
+        </w:tc>
+        <w:tc>
+          <w:tcPr>
+            <w:tcW w:w="2551" w:type="dxa"/>
+          </w:tcPr>
+          <w:p>
+            <w:r>
+              <w:t>La quantité de la substance « sel» du réservoir est mise à jour avec la valeur entrée.</w:t>
+            </w:r>
+          </w:p>
+        </w:tc>
+        <w:tc>
+          <w:tcPr>
+            <w:tcW w:w="2552" w:type="dxa"/>
+          </w:tcPr>
+          <w:p>
+            <w:r>
+              <w:t>La quantité de la substance « sel» du réservoir est mise à jour avec la valeur entrée.</w:t>
+            </w:r>
+          </w:p>
+        </w:tc>
+        <w:tc>
+          <w:tcPr>
+            <w:tcW w:w="1134" w:type="dxa"/>
+          </w:tcPr>
+          <w:p>
+            <w:r>
               <w:t>PASS</w:t>
             </w:r>
           </w:p>
@@ -1517,47 +1516,68 @@
       <w:tr>
         <w:tc>
           <w:tcPr>
-            <w:tcW w:w="1833" w:type="dxa"/>
-          </w:tcPr>
-          <w:p>
-            <w:r>
-              <w:lastRenderedPageBreak/>
+            <w:tcW w:w="728" w:type="dxa"/>
+          </w:tcPr>
+          <w:p>
+            <w:r>
               <w:t>3</w:t>
             </w:r>
           </w:p>
         </w:tc>
         <w:tc>
           <w:tcPr>
-            <w:tcW w:w="1833" w:type="dxa"/>
-          </w:tcPr>
-          <w:p>
-            <w:r>
-              <w:t>Fermer l’onglet des paramètres d’un réservoir. Cliquer sur l’</w:t>
+            <w:tcW w:w="2215" w:type="dxa"/>
+          </w:tcPr>
+          <w:p>
+            <w:r>
+              <w:t>Fermer l’onglet</w:t>
+            </w:r>
+            <w:r>
+              <w:t xml:space="preserve"> des paramètres d’un réservoir.</w:t>
+            </w:r>
+          </w:p>
+        </w:tc>
+        <w:tc>
+          <w:tcPr>
+            <w:tcW w:w="2551" w:type="dxa"/>
+          </w:tcPr>
+          <w:p>
+            <w:r>
+              <w:t>Disparition du</w:t>
+            </w:r>
+            <w:r>
+              <w:t xml:space="preserve"> frame </w:t>
+            </w:r>
+            <w:r>
+              <w:t xml:space="preserve">de paramètres. </w:t>
+            </w:r>
+          </w:p>
+          <w:p>
+            <w:r>
+              <w:t>Augmentation de la taille du récipient total.</w:t>
+            </w:r>
+          </w:p>
+        </w:tc>
+        <w:tc>
+          <w:tcPr>
+            <w:tcW w:w="2552" w:type="dxa"/>
+          </w:tcPr>
+          <w:p>
+            <w:r>
+              <w:t xml:space="preserve">Disparition </w:t>
+            </w:r>
+            <w:r>
+              <w:t>du</w:t>
+            </w:r>
+            <w:r>
+              <w:t xml:space="preserve"> frame contenant 4 </w:t>
             </w:r>
             <w:proofErr w:type="spellStart"/>
             <w:r>
-              <w:t>icon</w:t>
+              <w:t>textfields</w:t>
             </w:r>
             <w:proofErr w:type="spellEnd"/>
             <w:r>
-              <w:t xml:space="preserve"> de settings en haut à droit dans le réservoir ciblé.</w:t>
-            </w:r>
-          </w:p>
-        </w:tc>
-        <w:tc>
-          <w:tcPr>
-            <w:tcW w:w="1833" w:type="dxa"/>
-          </w:tcPr>
-          <w:p>
-            <w:r>
-              <w:t xml:space="preserve">Disparition de la frame contenant 4 </w:t>
-            </w:r>
-            <w:proofErr w:type="spellStart"/>
-            <w:r>
-              <w:t>textfields</w:t>
-            </w:r>
-            <w:proofErr w:type="spellEnd"/>
-            <w:r>
               <w:t xml:space="preserve"> et un bouton « valider ».</w:t>
             </w:r>
           </w:p>
@@ -1569,30 +1589,7 @@
         </w:tc>
         <w:tc>
           <w:tcPr>
-            <w:tcW w:w="1834" w:type="dxa"/>
-          </w:tcPr>
-          <w:p>
-            <w:r>
-              <w:t xml:space="preserve">Disparition de la frame contenant 4 </w:t>
-            </w:r>
-            <w:proofErr w:type="spellStart"/>
-            <w:r>
-              <w:t>textfields</w:t>
-            </w:r>
-            <w:proofErr w:type="spellEnd"/>
-            <w:r>
-              <w:t xml:space="preserve"> et un bouton « valider ».</w:t>
-            </w:r>
-          </w:p>
-          <w:p>
-            <w:r>
-              <w:t>Augmentation de la taille du récipient total.</w:t>
-            </w:r>
-          </w:p>
-        </w:tc>
-        <w:tc>
-          <w:tcPr>
-            <w:tcW w:w="1834" w:type="dxa"/>
+            <w:tcW w:w="1134" w:type="dxa"/>
           </w:tcPr>
           <w:p>
             <w:r>
@@ -1787,7 +1784,10 @@
           </w:tcPr>
           <w:p>
             <w:r>
-              <w:t>L’utilisateur doit passer forcement par ce user case pour lancer la simulation.</w:t>
+              <w:t>L’utilisateur doit passer forcément par ce use</w:t>
+            </w:r>
+            <w:r>
+              <w:t xml:space="preserve"> case pour lancer la simulation.</w:t>
             </w:r>
           </w:p>
         </w:tc>
@@ -2128,6 +2128,9 @@
             <w:r>
               <w:t xml:space="preserve"> en bas à gauche</w:t>
             </w:r>
+            <w:r>
+              <w:t xml:space="preserve"> et qu’aucune condition d’arrêt n’est sélectionnée</w:t>
+            </w:r>
           </w:p>
         </w:tc>
         <w:tc>
@@ -2358,6 +2361,7 @@
           </w:tcPr>
           <w:p>
             <w:r>
+              <w:lastRenderedPageBreak/>
               <w:t>3b</w:t>
             </w:r>
             <w:r>
@@ -2398,11 +2402,7 @@
           </w:tcPr>
           <w:p>
             <w:r>
-              <w:t xml:space="preserve">Disparition de la boite de dialogue et apparition de l’équation a </w:t>
-            </w:r>
-            <w:r>
-              <w:lastRenderedPageBreak/>
-              <w:t>droite du bouton settings.</w:t>
+              <w:t>Disparition de la boite de dialogue et apparition de l’équation a droite du bouton settings.</w:t>
             </w:r>
           </w:p>
         </w:tc>
@@ -2412,12 +2412,7 @@
           </w:tcPr>
           <w:p>
             <w:r>
-              <w:lastRenderedPageBreak/>
-              <w:t xml:space="preserve">Disparition de la boite de dialogue et pas d’équation affiché à droite </w:t>
-            </w:r>
-            <w:r>
-              <w:lastRenderedPageBreak/>
-              <w:t>du bouton settings.</w:t>
+              <w:t>Disparition de la boite de dialogue et pas d’équation affiché à droite du bouton settings.</w:t>
             </w:r>
           </w:p>
         </w:tc>
@@ -2427,7 +2422,6 @@
           </w:tcPr>
           <w:p>
             <w:r>
-              <w:lastRenderedPageBreak/>
               <w:t>FAIL</w:t>
             </w:r>
           </w:p>
@@ -2440,7 +2434,6 @@
           </w:tcPr>
           <w:p>
             <w:r>
-              <w:lastRenderedPageBreak/>
               <w:t>3c</w:t>
             </w:r>
             <w:r>
@@ -2676,8 +2669,8 @@
     <w:p/>
     <w:p/>
     <w:p>
-      <w:bookmarkStart w:id="1" w:name="h.yzk9q98d6pxv" w:colFirst="0" w:colLast="0"/>
-      <w:bookmarkEnd w:id="1"/>
+      <w:bookmarkStart w:id="0" w:name="h.yzk9q98d6pxv" w:colFirst="0" w:colLast="0"/>
+      <w:bookmarkEnd w:id="0"/>
       <w:r>
         <w:br w:type="page"/>
       </w:r>
@@ -2867,7 +2860,13 @@
               <w:t>Pas de simulation en cours</w:t>
             </w:r>
             <w:r>
-              <w:t>, les conditions dans la boite de dialogue on été remplis</w:t>
+              <w:t xml:space="preserve"> et</w:t>
+            </w:r>
+            <w:r>
+              <w:t xml:space="preserve"> les conditions dans la boite de dialogue on</w:t>
+            </w:r>
+            <w:r>
+              <w:t>t été correctement remplies.</w:t>
             </w:r>
           </w:p>
         </w:tc>
@@ -2889,7 +2888,13 @@
           </w:tcPr>
           <w:p>
             <w:r>
-              <w:t>L’utilisateur doit pouvoir lancer la simulation une fois la boite de dialogue validé.</w:t>
+              <w:t>L’utilisateur doit pouvoir lancer la simulation une fois la boite de dialogue validé</w:t>
+            </w:r>
+            <w:r>
+              <w:t>e</w:t>
+            </w:r>
+            <w:r>
+              <w:t>.</w:t>
             </w:r>
           </w:p>
         </w:tc>
@@ -3016,7 +3021,13 @@
           </w:tcPr>
           <w:p>
             <w:r>
-              <w:t>Dans le cas de l’option « Arrêt temps t », appuyer sur le bouton « Play »</w:t>
+              <w:t xml:space="preserve">Dans le cas de l’option « Arrêt </w:t>
+            </w:r>
+            <w:r>
+              <w:t xml:space="preserve">au </w:t>
+            </w:r>
+            <w:r>
+              <w:t>temps t », appuyer sur le bouton « Play »</w:t>
             </w:r>
           </w:p>
         </w:tc>
@@ -3026,15 +3037,47 @@
           </w:tcPr>
           <w:p>
             <w:r>
-              <w:t xml:space="preserve">Le bouton « Play » se transforme en Bouton « Reset ». Une slide bar s’affiche entre le bouton settings et l’équation. La </w:t>
+              <w:t>Le bouton « Play » se transforme</w:t>
+            </w:r>
+            <w:r>
+              <w:t xml:space="preserve"> en Bouton « Reset ». Une </w:t>
             </w:r>
             <w:proofErr w:type="spellStart"/>
             <w:r>
+              <w:t>slide</w:t>
+            </w:r>
+            <w:r>
+              <w:t>bar</w:t>
+            </w:r>
+            <w:proofErr w:type="spellEnd"/>
+            <w:r>
+              <w:t xml:space="preserve"> s’affiche entre le bouton settings et l’équation. La </w:t>
+            </w:r>
+            <w:proofErr w:type="spellStart"/>
+            <w:r>
               <w:t>slidebar</w:t>
             </w:r>
             <w:proofErr w:type="spellEnd"/>
             <w:r>
-              <w:t xml:space="preserve"> bouge et la valeur t de l’équation y(t) augmente. Les représentations des quantités de solide et liquide se mettent a jour visuellement dans les tanks.</w:t>
+              <w:t xml:space="preserve"> bouge et la valeur t de l’équation y(t) augmente. Les représentations des quantités de solide</w:t>
+            </w:r>
+            <w:r>
+              <w:t>s</w:t>
+            </w:r>
+            <w:r>
+              <w:t xml:space="preserve"> et liquide</w:t>
+            </w:r>
+            <w:r>
+              <w:t>s</w:t>
+            </w:r>
+            <w:r>
+              <w:t xml:space="preserve"> se mettent </w:t>
+            </w:r>
+            <w:r>
+              <w:t>à</w:t>
+            </w:r>
+            <w:r>
+              <w:t xml:space="preserve"> jour visuellement dans les tanks.</w:t>
             </w:r>
           </w:p>
         </w:tc>
@@ -3052,7 +3095,13 @@
             </w:r>
             <w:proofErr w:type="spellEnd"/>
             <w:r>
-              <w:t xml:space="preserve"> bouge et la valeur t de l’équation y(t) augmente. Les représentations des quantités de solide et liquide se mettent a jour visuellement dans les tanks.</w:t>
+              <w:t xml:space="preserve"> bouge et la valeur t de l’équation y(t) augmente. Les représentations des quantités de solide</w:t>
+            </w:r>
+            <w:r>
+              <w:t xml:space="preserve"> et liquide se mettent à</w:t>
+            </w:r>
+            <w:r>
+              <w:t xml:space="preserve"> jour visuellement dans les tanks.</w:t>
             </w:r>
           </w:p>
         </w:tc>
@@ -3105,11 +3154,29 @@
             </w:r>
             <w:proofErr w:type="spellEnd"/>
             <w:r>
-              <w:t xml:space="preserve"> bouge et la valeur t de l’équation y(t) </w:t>
+              <w:t xml:space="preserve"> bouge et la valeur t de </w:t>
             </w:r>
             <w:r>
               <w:lastRenderedPageBreak/>
-              <w:t>augmente. Les représentations des quantités de solide et liquide se mettent a jour visuellement dans les tanks.</w:t>
+              <w:t>l’équation y(t) augmente. Les représentations des quantités de solide</w:t>
+            </w:r>
+            <w:r>
+              <w:t>s</w:t>
+            </w:r>
+            <w:r>
+              <w:t xml:space="preserve"> et liquide</w:t>
+            </w:r>
+            <w:r>
+              <w:t>s</w:t>
+            </w:r>
+            <w:r>
+              <w:t xml:space="preserve"> se mettent </w:t>
+            </w:r>
+            <w:r>
+              <w:t>à</w:t>
+            </w:r>
+            <w:r>
+              <w:t xml:space="preserve"> jour visuellement dans les tanks.</w:t>
             </w:r>
           </w:p>
         </w:tc>
@@ -3189,7 +3256,25 @@
             </w:r>
             <w:proofErr w:type="spellEnd"/>
             <w:r>
-              <w:t xml:space="preserve"> doit s’arrêter de bouger, et le x de l’équation y(x) doit ne plus être incrémenté</w:t>
+              <w:t xml:space="preserve"> </w:t>
+            </w:r>
+            <w:r>
+              <w:t>s’arrête</w:t>
+            </w:r>
+            <w:r>
+              <w:t xml:space="preserve"> de bouger, et le x de l’équation y(x) </w:t>
+            </w:r>
+            <w:r>
+              <w:t>n’est p</w:t>
+            </w:r>
+            <w:r>
+              <w:t>lus</w:t>
+            </w:r>
+            <w:r>
+              <w:t xml:space="preserve"> i</w:t>
+            </w:r>
+            <w:r>
+              <w:t>ncrémenté</w:t>
             </w:r>
           </w:p>
         </w:tc>
@@ -3231,6 +3316,9 @@
             <w:r>
               <w:t xml:space="preserve"> avec la souris lorsque la simulation est arrêté</w:t>
             </w:r>
+            <w:r>
+              <w:t>e</w:t>
+            </w:r>
           </w:p>
         </w:tc>
         <w:tc>
@@ -3281,7 +3369,13 @@
           </w:tcPr>
           <w:p>
             <w:r>
-              <w:t>Dans le cas « Arrêt temps t » Vérifier que le temps introduit est correcte.</w:t>
+              <w:t>Dans le cas « Arrêt temps t » Vérifier que</w:t>
+            </w:r>
+            <w:r>
+              <w:t xml:space="preserve"> le temps introduit est correct</w:t>
+            </w:r>
+            <w:r>
+              <w:t>.</w:t>
             </w:r>
           </w:p>
         </w:tc>
@@ -3309,7 +3403,7 @@
           </w:tcPr>
           <w:p>
             <w:r>
-              <w:t xml:space="preserve">Alors que la simulation est terminé, déplacer sur la gauche au maximum le </w:t>
+              <w:t xml:space="preserve">La valeur maximale du </w:t>
             </w:r>
             <w:proofErr w:type="spellStart"/>
             <w:r>
@@ -3317,7 +3411,7 @@
             </w:r>
             <w:proofErr w:type="spellEnd"/>
             <w:r>
-              <w:t xml:space="preserve"> et lire que la valeur de x de l’équation y(x) est bien celle introduite.</w:t>
+              <w:t xml:space="preserve"> est bien la valeur introduite.</w:t>
             </w:r>
           </w:p>
         </w:tc>
@@ -3416,7 +3510,37 @@
           </w:tcPr>
           <w:p>
             <w:r>
-              <w:t>Les tests ont été effectué en sachant qu’il avait des erreurs au point 1a et 1b.</w:t>
+              <w:t>Les tests ont été effectué</w:t>
+            </w:r>
+            <w:r>
+              <w:t>s</w:t>
+            </w:r>
+            <w:r>
+              <w:t xml:space="preserve"> en sachant qu’il </w:t>
+            </w:r>
+            <w:r>
+              <w:t xml:space="preserve">y </w:t>
+            </w:r>
+            <w:r>
+              <w:t xml:space="preserve">avait des erreurs </w:t>
+            </w:r>
+            <w:r>
+              <w:t xml:space="preserve">résiduelles </w:t>
+            </w:r>
+            <w:r>
+              <w:t>au</w:t>
+            </w:r>
+            <w:r>
+              <w:t>x</w:t>
+            </w:r>
+            <w:r>
+              <w:t xml:space="preserve"> point</w:t>
+            </w:r>
+            <w:r>
+              <w:t>s</w:t>
+            </w:r>
+            <w:r>
+              <w:t xml:space="preserve"> 1a et 1b.</w:t>
             </w:r>
           </w:p>
           <w:p/>
@@ -3424,6 +3548,8 @@
             <w:r>
               <w:t>Il a été trouvé lors de ces tests que le changement de fenêtre sur MAC OS X produisait une incrémentation de la valeur x de l’équation y(x) de 0.1.</w:t>
             </w:r>
+            <w:bookmarkStart w:id="1" w:name="_GoBack"/>
+            <w:bookmarkEnd w:id="1"/>
           </w:p>
         </w:tc>
       </w:tr>
@@ -3502,7 +3628,7 @@
             <w:noProof/>
             <w:lang w:val="fr-FR"/>
           </w:rPr>
-          <w:t>8</w:t>
+          <w:t>7</w:t>
         </w:r>
         <w:r>
           <w:fldChar w:fldCharType="end"/>
@@ -9177,7 +9303,7 @@
 </file>
 
 <file path=customXml/itemProps1.xml><?xml version="1.0" encoding="utf-8"?>
-<ds:datastoreItem xmlns:ds="http://schemas.openxmlformats.org/officeDocument/2006/customXml" ds:itemID="{3335DB6C-5AB7-4013-B554-3D56890C2D6B}">
+<ds:datastoreItem xmlns:ds="http://schemas.openxmlformats.org/officeDocument/2006/customXml" ds:itemID="{80B37F5C-2665-4104-A299-6F5F6E5D182D}">
   <ds:schemaRefs>
     <ds:schemaRef ds:uri="http://schemas.openxmlformats.org/officeDocument/2006/bibliography"/>
   </ds:schemaRefs>

</xml_diff>